<commit_message>
up btn cart detail product
</commit_message>
<xml_diff>
--- a/Bao Cao/Bao Cao.docx
+++ b/Bao Cao/Bao Cao.docx
@@ -410,7 +410,7 @@
       <w:r>
         <w:br w:type="page"/>
       </w:r>
-      <w:bookmarkStart w:id="1" w:name="_Toc515610661"/>
+      <w:bookmarkStart w:id="1" w:name="_Toc515950720"/>
       <w:r>
         <w:lastRenderedPageBreak/>
         <w:t>LỜI C</w:t>
@@ -425,7 +425,15 @@
         <w:t xml:space="preserve">Em xin chân thành cảm ơn Khoa Công nghệ thông tin Trường Đại học Nha Trang đã tạo điều kiện tốt cho em thực hiện </w:t>
       </w:r>
       <w:r>
-        <w:t xml:space="preserve">tốt đề tài đồ án </w:t>
+        <w:t xml:space="preserve">tốt đề tài đồ </w:t>
+      </w:r>
+      <w:proofErr w:type="gramStart"/>
+      <w:r>
+        <w:t>án</w:t>
+      </w:r>
+      <w:proofErr w:type="gramEnd"/>
+      <w:r>
+        <w:t xml:space="preserve"> </w:t>
       </w:r>
       <w:r>
         <w:t>tốt nghiệp này.</w:t>
@@ -486,7 +494,15 @@
         <w:t>hoàn thành tốt đồ</w:t>
       </w:r>
       <w:r>
-        <w:t xml:space="preserve"> án tốt nghiệp.</w:t>
+        <w:t xml:space="preserve"> </w:t>
+      </w:r>
+      <w:proofErr w:type="gramStart"/>
+      <w:r>
+        <w:t>án</w:t>
+      </w:r>
+      <w:proofErr w:type="gramEnd"/>
+      <w:r>
+        <w:t xml:space="preserve"> tốt nghiệp.</w:t>
       </w:r>
     </w:p>
     <w:p>
@@ -497,7 +513,15 @@
         <w:t>em</w:t>
       </w:r>
       <w:r>
-        <w:t xml:space="preserve"> đã cố gắng hoàn thành đồ án tốt nghiệp trong phạm vi và khả năng</w:t>
+        <w:t xml:space="preserve"> đã cố gắng hoàn thành đồ án tốt nghiệp trong phạm </w:t>
+      </w:r>
+      <w:proofErr w:type="gramStart"/>
+      <w:r>
+        <w:t>vi</w:t>
+      </w:r>
+      <w:proofErr w:type="gramEnd"/>
+      <w:r>
+        <w:t xml:space="preserve"> và khả năng</w:t>
       </w:r>
       <w:r>
         <w:br/>
@@ -544,7 +568,7 @@
     </w:p>
     <w:p>
       <w:pPr>
-        <w:ind w:left="3686"/>
+        <w:ind w:left="3119"/>
         <w:jc w:val="center"/>
       </w:pPr>
       <w:r>
@@ -614,7 +638,7 @@
           <w:lang w:val="fr-FR"/>
         </w:rPr>
       </w:pPr>
-      <w:bookmarkStart w:id="2" w:name="_Toc515610662"/>
+      <w:bookmarkStart w:id="2" w:name="_Toc515950721"/>
       <w:r>
         <w:rPr>
           <w:lang w:val="fr-FR"/>
@@ -681,7 +705,7 @@
         </w:rPr>
         <w:fldChar w:fldCharType="separate"/>
       </w:r>
-      <w:hyperlink w:anchor="_Toc515610661" w:history="1">
+      <w:hyperlink w:anchor="_Toc515950720" w:history="1">
         <w:r>
           <w:rPr>
             <w:rStyle w:val="Hyperlink"/>
@@ -709,7 +733,7 @@
             <w:noProof/>
             <w:webHidden/>
           </w:rPr>
-          <w:instrText xml:space="preserve"> PAGEREF _Toc515610661 \h </w:instrText>
+          <w:instrText xml:space="preserve"> PAGEREF _Toc515950720 \h </w:instrText>
         </w:r>
         <w:r>
           <w:rPr>
@@ -754,7 +778,7 @@
           <w:lang w:val="vi-VN" w:eastAsia="vi-VN"/>
         </w:rPr>
       </w:pPr>
-      <w:hyperlink w:anchor="_Toc515610662" w:history="1">
+      <w:hyperlink w:anchor="_Toc515950721" w:history="1">
         <w:r>
           <w:rPr>
             <w:rStyle w:val="Hyperlink"/>
@@ -783,7 +807,7 @@
             <w:noProof/>
             <w:webHidden/>
           </w:rPr>
-          <w:instrText xml:space="preserve"> PAGEREF _Toc515610662 \h </w:instrText>
+          <w:instrText xml:space="preserve"> PAGEREF _Toc515950721 \h </w:instrText>
         </w:r>
         <w:r>
           <w:rPr>
@@ -828,7 +852,7 @@
           <w:lang w:val="vi-VN" w:eastAsia="vi-VN"/>
         </w:rPr>
       </w:pPr>
-      <w:hyperlink w:anchor="_Toc515610663" w:history="1">
+      <w:hyperlink w:anchor="_Toc515950722" w:history="1">
         <w:r>
           <w:rPr>
             <w:rStyle w:val="Hyperlink"/>
@@ -857,7 +881,7 @@
             <w:noProof/>
             <w:webHidden/>
           </w:rPr>
-          <w:instrText xml:space="preserve"> PAGEREF _Toc515610663 \h </w:instrText>
+          <w:instrText xml:space="preserve"> PAGEREF _Toc515950722 \h </w:instrText>
         </w:r>
         <w:r>
           <w:rPr>
@@ -903,7 +927,7 @@
           <w:lang w:val="vi-VN" w:eastAsia="vi-VN"/>
         </w:rPr>
       </w:pPr>
-      <w:hyperlink w:anchor="_Toc515610664" w:history="1">
+      <w:hyperlink w:anchor="_Toc515950723" w:history="1">
         <w:r>
           <w:rPr>
             <w:rStyle w:val="Hyperlink"/>
@@ -951,7 +975,7 @@
             <w:noProof/>
             <w:webHidden/>
           </w:rPr>
-          <w:instrText xml:space="preserve"> PAGEREF _Toc515610664 \h </w:instrText>
+          <w:instrText xml:space="preserve"> PAGEREF _Toc515950723 \h </w:instrText>
         </w:r>
         <w:r>
           <w:rPr>
@@ -997,7 +1021,7 @@
           <w:lang w:val="vi-VN" w:eastAsia="vi-VN"/>
         </w:rPr>
       </w:pPr>
-      <w:hyperlink w:anchor="_Toc515610665" w:history="1">
+      <w:hyperlink w:anchor="_Toc515950724" w:history="1">
         <w:r>
           <w:rPr>
             <w:rStyle w:val="Hyperlink"/>
@@ -1045,7 +1069,7 @@
             <w:noProof/>
             <w:webHidden/>
           </w:rPr>
-          <w:instrText xml:space="preserve"> PAGEREF _Toc515610665 \h </w:instrText>
+          <w:instrText xml:space="preserve"> PAGEREF _Toc515950724 \h </w:instrText>
         </w:r>
         <w:r>
           <w:rPr>
@@ -1091,7 +1115,7 @@
           <w:lang w:val="vi-VN" w:eastAsia="vi-VN"/>
         </w:rPr>
       </w:pPr>
-      <w:hyperlink w:anchor="_Toc515610666" w:history="1">
+      <w:hyperlink w:anchor="_Toc515950725" w:history="1">
         <w:r>
           <w:rPr>
             <w:rStyle w:val="Hyperlink"/>
@@ -1139,7 +1163,7 @@
             <w:noProof/>
             <w:webHidden/>
           </w:rPr>
-          <w:instrText xml:space="preserve"> PAGEREF _Toc515610666 \h </w:instrText>
+          <w:instrText xml:space="preserve"> PAGEREF _Toc515950725 \h </w:instrText>
         </w:r>
         <w:r>
           <w:rPr>
@@ -1185,7 +1209,7 @@
           <w:lang w:val="vi-VN" w:eastAsia="vi-VN"/>
         </w:rPr>
       </w:pPr>
-      <w:hyperlink w:anchor="_Toc515610667" w:history="1">
+      <w:hyperlink w:anchor="_Toc515950726" w:history="1">
         <w:r>
           <w:rPr>
             <w:rStyle w:val="Hyperlink"/>
@@ -1233,7 +1257,7 @@
             <w:noProof/>
             <w:webHidden/>
           </w:rPr>
-          <w:instrText xml:space="preserve"> PAGEREF _Toc515610667 \h </w:instrText>
+          <w:instrText xml:space="preserve"> PAGEREF _Toc515950726 \h </w:instrText>
         </w:r>
         <w:r>
           <w:rPr>
@@ -1279,7 +1303,7 @@
           <w:lang w:val="vi-VN" w:eastAsia="vi-VN"/>
         </w:rPr>
       </w:pPr>
-      <w:hyperlink w:anchor="_Toc515610668" w:history="1">
+      <w:hyperlink w:anchor="_Toc515950727" w:history="1">
         <w:r>
           <w:rPr>
             <w:rStyle w:val="Hyperlink"/>
@@ -1327,7 +1351,7 @@
             <w:noProof/>
             <w:webHidden/>
           </w:rPr>
-          <w:instrText xml:space="preserve"> PAGEREF _Toc515610668 \h </w:instrText>
+          <w:instrText xml:space="preserve"> PAGEREF _Toc515950727 \h </w:instrText>
         </w:r>
         <w:r>
           <w:rPr>
@@ -1373,7 +1397,7 @@
           <w:lang w:val="vi-VN" w:eastAsia="vi-VN"/>
         </w:rPr>
       </w:pPr>
-      <w:hyperlink w:anchor="_Toc515610669" w:history="1">
+      <w:hyperlink w:anchor="_Toc515950728" w:history="1">
         <w:r>
           <w:rPr>
             <w:rStyle w:val="Hyperlink"/>
@@ -1421,7 +1445,7 @@
             <w:noProof/>
             <w:webHidden/>
           </w:rPr>
-          <w:instrText xml:space="preserve"> PAGEREF _Toc515610669 \h </w:instrText>
+          <w:instrText xml:space="preserve"> PAGEREF _Toc515950728 \h </w:instrText>
         </w:r>
         <w:r>
           <w:rPr>
@@ -1467,7 +1491,7 @@
           <w:lang w:val="vi-VN" w:eastAsia="vi-VN"/>
         </w:rPr>
       </w:pPr>
-      <w:hyperlink w:anchor="_Toc515610670" w:history="1">
+      <w:hyperlink w:anchor="_Toc515950729" w:history="1">
         <w:r>
           <w:rPr>
             <w:rStyle w:val="Hyperlink"/>
@@ -1515,7 +1539,7 @@
             <w:noProof/>
             <w:webHidden/>
           </w:rPr>
-          <w:instrText xml:space="preserve"> PAGEREF _Toc515610670 \h </w:instrText>
+          <w:instrText xml:space="preserve"> PAGEREF _Toc515950729 \h </w:instrText>
         </w:r>
         <w:r>
           <w:rPr>
@@ -1561,7 +1585,7 @@
           <w:lang w:val="vi-VN" w:eastAsia="vi-VN"/>
         </w:rPr>
       </w:pPr>
-      <w:hyperlink w:anchor="_Toc515610671" w:history="1">
+      <w:hyperlink w:anchor="_Toc515950730" w:history="1">
         <w:r>
           <w:rPr>
             <w:rStyle w:val="Hyperlink"/>
@@ -1609,7 +1633,7 @@
             <w:noProof/>
             <w:webHidden/>
           </w:rPr>
-          <w:instrText xml:space="preserve"> PAGEREF _Toc515610671 \h </w:instrText>
+          <w:instrText xml:space="preserve"> PAGEREF _Toc515950730 \h </w:instrText>
         </w:r>
         <w:r>
           <w:rPr>
@@ -1655,7 +1679,7 @@
           <w:lang w:val="vi-VN" w:eastAsia="vi-VN"/>
         </w:rPr>
       </w:pPr>
-      <w:hyperlink w:anchor="_Toc515610672" w:history="1">
+      <w:hyperlink w:anchor="_Toc515950731" w:history="1">
         <w:r>
           <w:rPr>
             <w:rStyle w:val="Hyperlink"/>
@@ -1701,7 +1725,7 @@
             <w:noProof/>
             <w:webHidden/>
           </w:rPr>
-          <w:instrText xml:space="preserve"> PAGEREF _Toc515610672 \h </w:instrText>
+          <w:instrText xml:space="preserve"> PAGEREF _Toc515950731 \h </w:instrText>
         </w:r>
         <w:r>
           <w:rPr>
@@ -1747,7 +1771,7 @@
           <w:lang w:val="vi-VN" w:eastAsia="vi-VN"/>
         </w:rPr>
       </w:pPr>
-      <w:hyperlink w:anchor="_Toc515610673" w:history="1">
+      <w:hyperlink w:anchor="_Toc515950732" w:history="1">
         <w:r>
           <w:rPr>
             <w:rStyle w:val="Hyperlink"/>
@@ -1795,7 +1819,7 @@
             <w:noProof/>
             <w:webHidden/>
           </w:rPr>
-          <w:instrText xml:space="preserve"> PAGEREF _Toc515610673 \h </w:instrText>
+          <w:instrText xml:space="preserve"> PAGEREF _Toc515950732 \h </w:instrText>
         </w:r>
         <w:r>
           <w:rPr>
@@ -1841,7 +1865,7 @@
           <w:lang w:val="vi-VN" w:eastAsia="vi-VN"/>
         </w:rPr>
       </w:pPr>
-      <w:hyperlink w:anchor="_Toc515610674" w:history="1">
+      <w:hyperlink w:anchor="_Toc515950733" w:history="1">
         <w:r>
           <w:rPr>
             <w:rStyle w:val="Hyperlink"/>
@@ -1889,7 +1913,7 @@
             <w:noProof/>
             <w:webHidden/>
           </w:rPr>
-          <w:instrText xml:space="preserve"> PAGEREF _Toc515610674 \h </w:instrText>
+          <w:instrText xml:space="preserve"> PAGEREF _Toc515950733 \h </w:instrText>
         </w:r>
         <w:r>
           <w:rPr>
@@ -1935,7 +1959,7 @@
           <w:lang w:val="vi-VN" w:eastAsia="vi-VN"/>
         </w:rPr>
       </w:pPr>
-      <w:hyperlink w:anchor="_Toc515610675" w:history="1">
+      <w:hyperlink w:anchor="_Toc515950734" w:history="1">
         <w:r>
           <w:rPr>
             <w:rStyle w:val="Hyperlink"/>
@@ -1983,7 +2007,7 @@
             <w:noProof/>
             <w:webHidden/>
           </w:rPr>
-          <w:instrText xml:space="preserve"> PAGEREF _Toc515610675 \h </w:instrText>
+          <w:instrText xml:space="preserve"> PAGEREF _Toc515950734 \h </w:instrText>
         </w:r>
         <w:r>
           <w:rPr>
@@ -2029,7 +2053,7 @@
           <w:lang w:val="vi-VN" w:eastAsia="vi-VN"/>
         </w:rPr>
       </w:pPr>
-      <w:hyperlink w:anchor="_Toc515610676" w:history="1">
+      <w:hyperlink w:anchor="_Toc515950735" w:history="1">
         <w:r>
           <w:rPr>
             <w:rStyle w:val="Hyperlink"/>
@@ -2075,7 +2099,7 @@
             <w:noProof/>
             <w:webHidden/>
           </w:rPr>
-          <w:instrText xml:space="preserve"> PAGEREF _Toc515610676 \h </w:instrText>
+          <w:instrText xml:space="preserve"> PAGEREF _Toc515950735 \h </w:instrText>
         </w:r>
         <w:r>
           <w:rPr>
@@ -2121,7 +2145,7 @@
           <w:lang w:val="vi-VN" w:eastAsia="vi-VN"/>
         </w:rPr>
       </w:pPr>
-      <w:hyperlink w:anchor="_Toc515610677" w:history="1">
+      <w:hyperlink w:anchor="_Toc515950736" w:history="1">
         <w:r>
           <w:rPr>
             <w:rStyle w:val="Hyperlink"/>
@@ -2167,7 +2191,7 @@
             <w:noProof/>
             <w:webHidden/>
           </w:rPr>
-          <w:instrText xml:space="preserve"> PAGEREF _Toc515610677 \h </w:instrText>
+          <w:instrText xml:space="preserve"> PAGEREF _Toc515950736 \h </w:instrText>
         </w:r>
         <w:r>
           <w:rPr>
@@ -2213,7 +2237,7 @@
           <w:lang w:val="vi-VN" w:eastAsia="vi-VN"/>
         </w:rPr>
       </w:pPr>
-      <w:hyperlink w:anchor="_Toc515610678" w:history="1">
+      <w:hyperlink w:anchor="_Toc515950737" w:history="1">
         <w:r>
           <w:rPr>
             <w:rStyle w:val="Hyperlink"/>
@@ -2259,7 +2283,7 @@
             <w:noProof/>
             <w:webHidden/>
           </w:rPr>
-          <w:instrText xml:space="preserve"> PAGEREF _Toc515610678 \h </w:instrText>
+          <w:instrText xml:space="preserve"> PAGEREF _Toc515950737 \h </w:instrText>
         </w:r>
         <w:r>
           <w:rPr>
@@ -2305,7 +2329,7 @@
           <w:lang w:val="vi-VN" w:eastAsia="vi-VN"/>
         </w:rPr>
       </w:pPr>
-      <w:hyperlink w:anchor="_Toc515610679" w:history="1">
+      <w:hyperlink w:anchor="_Toc515950738" w:history="1">
         <w:r>
           <w:rPr>
             <w:rStyle w:val="Hyperlink"/>
@@ -2351,7 +2375,7 @@
             <w:noProof/>
             <w:webHidden/>
           </w:rPr>
-          <w:instrText xml:space="preserve"> PAGEREF _Toc515610679 \h </w:instrText>
+          <w:instrText xml:space="preserve"> PAGEREF _Toc515950738 \h </w:instrText>
         </w:r>
         <w:r>
           <w:rPr>
@@ -2397,7 +2421,7 @@
           <w:lang w:val="vi-VN" w:eastAsia="vi-VN"/>
         </w:rPr>
       </w:pPr>
-      <w:hyperlink w:anchor="_Toc515610680" w:history="1">
+      <w:hyperlink w:anchor="_Toc515950739" w:history="1">
         <w:r>
           <w:rPr>
             <w:rStyle w:val="Hyperlink"/>
@@ -2443,7 +2467,7 @@
             <w:noProof/>
             <w:webHidden/>
           </w:rPr>
-          <w:instrText xml:space="preserve"> PAGEREF _Toc515610680 \h </w:instrText>
+          <w:instrText xml:space="preserve"> PAGEREF _Toc515950739 \h </w:instrText>
         </w:r>
         <w:r>
           <w:rPr>
@@ -2489,7 +2513,7 @@
           <w:lang w:val="vi-VN" w:eastAsia="vi-VN"/>
         </w:rPr>
       </w:pPr>
-      <w:hyperlink w:anchor="_Toc515610681" w:history="1">
+      <w:hyperlink w:anchor="_Toc515950740" w:history="1">
         <w:r>
           <w:rPr>
             <w:rStyle w:val="Hyperlink"/>
@@ -2545,7 +2569,7 @@
             <w:noProof/>
             <w:webHidden/>
           </w:rPr>
-          <w:instrText xml:space="preserve"> PAGEREF _Toc515610681 \h </w:instrText>
+          <w:instrText xml:space="preserve"> PAGEREF _Toc515950740 \h </w:instrText>
         </w:r>
         <w:r>
           <w:rPr>
@@ -2591,7 +2615,7 @@
           <w:lang w:val="vi-VN" w:eastAsia="vi-VN"/>
         </w:rPr>
       </w:pPr>
-      <w:hyperlink w:anchor="_Toc515610682" w:history="1">
+      <w:hyperlink w:anchor="_Toc515950741" w:history="1">
         <w:r>
           <w:rPr>
             <w:rStyle w:val="Hyperlink"/>
@@ -2637,7 +2661,7 @@
             <w:noProof/>
             <w:webHidden/>
           </w:rPr>
-          <w:instrText xml:space="preserve"> PAGEREF _Toc515610682 \h </w:instrText>
+          <w:instrText xml:space="preserve"> PAGEREF _Toc515950741 \h </w:instrText>
         </w:r>
         <w:r>
           <w:rPr>
@@ -2683,7 +2707,7 @@
           <w:lang w:val="vi-VN" w:eastAsia="vi-VN"/>
         </w:rPr>
       </w:pPr>
-      <w:hyperlink w:anchor="_Toc515610683" w:history="1">
+      <w:hyperlink w:anchor="_Toc515950742" w:history="1">
         <w:r>
           <w:rPr>
             <w:rStyle w:val="Hyperlink"/>
@@ -2729,7 +2753,7 @@
             <w:noProof/>
             <w:webHidden/>
           </w:rPr>
-          <w:instrText xml:space="preserve"> PAGEREF _Toc515610683 \h </w:instrText>
+          <w:instrText xml:space="preserve"> PAGEREF _Toc515950742 \h </w:instrText>
         </w:r>
         <w:r>
           <w:rPr>
@@ -2775,7 +2799,7 @@
           <w:lang w:val="vi-VN" w:eastAsia="vi-VN"/>
         </w:rPr>
       </w:pPr>
-      <w:hyperlink w:anchor="_Toc515610684" w:history="1">
+      <w:hyperlink w:anchor="_Toc515950743" w:history="1">
         <w:r>
           <w:rPr>
             <w:rStyle w:val="Hyperlink"/>
@@ -2821,7 +2845,7 @@
             <w:noProof/>
             <w:webHidden/>
           </w:rPr>
-          <w:instrText xml:space="preserve"> PAGEREF _Toc515610684 \h </w:instrText>
+          <w:instrText xml:space="preserve"> PAGEREF _Toc515950743 \h </w:instrText>
         </w:r>
         <w:r>
           <w:rPr>
@@ -2867,7 +2891,7 @@
           <w:lang w:val="vi-VN" w:eastAsia="vi-VN"/>
         </w:rPr>
       </w:pPr>
-      <w:hyperlink w:anchor="_Toc515610685" w:history="1">
+      <w:hyperlink w:anchor="_Toc515950744" w:history="1">
         <w:r>
           <w:rPr>
             <w:rStyle w:val="Hyperlink"/>
@@ -2915,7 +2939,7 @@
             <w:noProof/>
             <w:webHidden/>
           </w:rPr>
-          <w:instrText xml:space="preserve"> PAGEREF _Toc515610685 \h </w:instrText>
+          <w:instrText xml:space="preserve"> PAGEREF _Toc515950744 \h </w:instrText>
         </w:r>
         <w:r>
           <w:rPr>
@@ -2961,12 +2985,13 @@
           <w:lang w:val="vi-VN" w:eastAsia="vi-VN"/>
         </w:rPr>
       </w:pPr>
-      <w:hyperlink w:anchor="_Toc515610686" w:history="1">
+      <w:hyperlink w:anchor="_Toc515950745" w:history="1">
         <w:r>
           <w:rPr>
             <w:rStyle w:val="Hyperlink"/>
             <w:rFonts w:eastAsiaTheme="majorEastAsia"/>
             <w:noProof/>
+            <w:lang w:val="vi-VN"/>
           </w:rPr>
           <w:t>3.1.</w:t>
         </w:r>
@@ -2985,6 +3010,7 @@
             <w:rStyle w:val="Hyperlink"/>
             <w:rFonts w:eastAsiaTheme="majorEastAsia"/>
             <w:noProof/>
+            <w:lang w:val="vi-VN"/>
           </w:rPr>
           <w:t>Phân tích bài toán bán hàng</w:t>
         </w:r>
@@ -3007,7 +3033,7 @@
             <w:noProof/>
             <w:webHidden/>
           </w:rPr>
-          <w:instrText xml:space="preserve"> PAGEREF _Toc515610686 \h </w:instrText>
+          <w:instrText xml:space="preserve"> PAGEREF _Toc515950745 \h </w:instrText>
         </w:r>
         <w:r>
           <w:rPr>
@@ -3053,7 +3079,7 @@
           <w:lang w:val="vi-VN" w:eastAsia="vi-VN"/>
         </w:rPr>
       </w:pPr>
-      <w:hyperlink w:anchor="_Toc515610687" w:history="1">
+      <w:hyperlink w:anchor="_Toc515950746" w:history="1">
         <w:r>
           <w:rPr>
             <w:rStyle w:val="Hyperlink"/>
@@ -3099,7 +3125,7 @@
             <w:noProof/>
             <w:webHidden/>
           </w:rPr>
-          <w:instrText xml:space="preserve"> PAGEREF _Toc515610687 \h </w:instrText>
+          <w:instrText xml:space="preserve"> PAGEREF _Toc515950746 \h </w:instrText>
         </w:r>
         <w:r>
           <w:rPr>
@@ -3145,13 +3171,13 @@
           <w:lang w:val="vi-VN" w:eastAsia="vi-VN"/>
         </w:rPr>
       </w:pPr>
-      <w:hyperlink w:anchor="_Toc515610688" w:history="1">
+      <w:hyperlink w:anchor="_Toc515950747" w:history="1">
         <w:r>
           <w:rPr>
             <w:rStyle w:val="Hyperlink"/>
             <w:rFonts w:eastAsiaTheme="majorEastAsia"/>
             <w:noProof/>
-            <w:lang w:val="vi-VN"/>
+            <w:lang w:val="fr-FR"/>
           </w:rPr>
           <w:t>3.1.2.</w:t>
         </w:r>
@@ -3170,17 +3196,9 @@
             <w:rStyle w:val="Hyperlink"/>
             <w:rFonts w:eastAsiaTheme="majorEastAsia"/>
             <w:noProof/>
-          </w:rPr>
-          <w:t>Sơ đồ</w:t>
-        </w:r>
-        <w:r>
-          <w:rPr>
-            <w:rStyle w:val="Hyperlink"/>
-            <w:rFonts w:eastAsiaTheme="majorEastAsia"/>
-            <w:noProof/>
-            <w:lang w:val="vi-VN"/>
-          </w:rPr>
-          <w:t xml:space="preserve"> phân rã chức năng</w:t>
+            <w:lang w:val="fr-FR"/>
+          </w:rPr>
+          <w:t>Các tác nhân</w:t>
         </w:r>
         <w:r>
           <w:rPr>
@@ -3201,7 +3219,7 @@
             <w:noProof/>
             <w:webHidden/>
           </w:rPr>
-          <w:instrText xml:space="preserve"> PAGEREF _Toc515610688 \h </w:instrText>
+          <w:instrText xml:space="preserve"> PAGEREF _Toc515950747 \h </w:instrText>
         </w:r>
         <w:r>
           <w:rPr>
@@ -3222,174 +3240,6 @@
             <w:webHidden/>
           </w:rPr>
           <w:t>27</w:t>
-        </w:r>
-        <w:r>
-          <w:rPr>
-            <w:noProof/>
-            <w:webHidden/>
-          </w:rPr>
-          <w:fldChar w:fldCharType="end"/>
-        </w:r>
-      </w:hyperlink>
-    </w:p>
-    <w:p>
-      <w:pPr>
-        <w:pStyle w:val="TOC4"/>
-        <w:tabs>
-          <w:tab w:val="left" w:pos="1760"/>
-          <w:tab w:val="right" w:leader="dot" w:pos="8777"/>
-        </w:tabs>
-        <w:rPr>
-          <w:noProof/>
-        </w:rPr>
-      </w:pPr>
-      <w:hyperlink w:anchor="_Toc515610689" w:history="1">
-        <w:r>
-          <w:rPr>
-            <w:rStyle w:val="Hyperlink"/>
-            <w:rFonts w:eastAsiaTheme="majorEastAsia"/>
-            <w:noProof/>
-          </w:rPr>
-          <w:t>3.1.2.1.</w:t>
-        </w:r>
-        <w:r>
-          <w:rPr>
-            <w:noProof/>
-          </w:rPr>
-          <w:tab/>
-        </w:r>
-        <w:r>
-          <w:rPr>
-            <w:rStyle w:val="Hyperlink"/>
-            <w:rFonts w:eastAsiaTheme="majorEastAsia"/>
-            <w:noProof/>
-          </w:rPr>
-          <w:t>Front-end</w:t>
-        </w:r>
-        <w:r>
-          <w:rPr>
-            <w:noProof/>
-            <w:webHidden/>
-          </w:rPr>
-          <w:tab/>
-        </w:r>
-        <w:r>
-          <w:rPr>
-            <w:noProof/>
-            <w:webHidden/>
-          </w:rPr>
-          <w:fldChar w:fldCharType="begin"/>
-        </w:r>
-        <w:r>
-          <w:rPr>
-            <w:noProof/>
-            <w:webHidden/>
-          </w:rPr>
-          <w:instrText xml:space="preserve"> PAGEREF _Toc515610689 \h </w:instrText>
-        </w:r>
-        <w:r>
-          <w:rPr>
-            <w:noProof/>
-            <w:webHidden/>
-          </w:rPr>
-        </w:r>
-        <w:r>
-          <w:rPr>
-            <w:noProof/>
-            <w:webHidden/>
-          </w:rPr>
-          <w:fldChar w:fldCharType="separate"/>
-        </w:r>
-        <w:r>
-          <w:rPr>
-            <w:noProof/>
-            <w:webHidden/>
-          </w:rPr>
-          <w:t>27</w:t>
-        </w:r>
-        <w:r>
-          <w:rPr>
-            <w:noProof/>
-            <w:webHidden/>
-          </w:rPr>
-          <w:fldChar w:fldCharType="end"/>
-        </w:r>
-      </w:hyperlink>
-    </w:p>
-    <w:p>
-      <w:pPr>
-        <w:pStyle w:val="TOC4"/>
-        <w:tabs>
-          <w:tab w:val="left" w:pos="1760"/>
-          <w:tab w:val="right" w:leader="dot" w:pos="8777"/>
-        </w:tabs>
-        <w:rPr>
-          <w:noProof/>
-        </w:rPr>
-      </w:pPr>
-      <w:hyperlink w:anchor="_Toc515610690" w:history="1">
-        <w:r>
-          <w:rPr>
-            <w:rStyle w:val="Hyperlink"/>
-            <w:rFonts w:eastAsiaTheme="majorEastAsia"/>
-            <w:noProof/>
-          </w:rPr>
-          <w:t>3.1.2.2.</w:t>
-        </w:r>
-        <w:r>
-          <w:rPr>
-            <w:noProof/>
-          </w:rPr>
-          <w:tab/>
-        </w:r>
-        <w:r>
-          <w:rPr>
-            <w:rStyle w:val="Hyperlink"/>
-            <w:rFonts w:eastAsiaTheme="majorEastAsia"/>
-            <w:noProof/>
-          </w:rPr>
-          <w:t>Back-end</w:t>
-        </w:r>
-        <w:r>
-          <w:rPr>
-            <w:noProof/>
-            <w:webHidden/>
-          </w:rPr>
-          <w:tab/>
-        </w:r>
-        <w:r>
-          <w:rPr>
-            <w:noProof/>
-            <w:webHidden/>
-          </w:rPr>
-          <w:fldChar w:fldCharType="begin"/>
-        </w:r>
-        <w:r>
-          <w:rPr>
-            <w:noProof/>
-            <w:webHidden/>
-          </w:rPr>
-          <w:instrText xml:space="preserve"> PAGEREF _Toc515610690 \h </w:instrText>
-        </w:r>
-        <w:r>
-          <w:rPr>
-            <w:noProof/>
-            <w:webHidden/>
-          </w:rPr>
-        </w:r>
-        <w:r>
-          <w:rPr>
-            <w:noProof/>
-            <w:webHidden/>
-          </w:rPr>
-          <w:fldChar w:fldCharType="separate"/>
-        </w:r>
-        <w:r>
-          <w:rPr>
-            <w:noProof/>
-            <w:webHidden/>
-          </w:rPr>
-          <w:t>30</w:t>
         </w:r>
         <w:r>
           <w:rPr>
@@ -3415,7 +3265,7 @@
           <w:lang w:val="vi-VN" w:eastAsia="vi-VN"/>
         </w:rPr>
       </w:pPr>
-      <w:hyperlink w:anchor="_Toc515610691" w:history="1">
+      <w:hyperlink w:anchor="_Toc515950748" w:history="1">
         <w:r>
           <w:rPr>
             <w:rStyle w:val="Hyperlink"/>
@@ -3440,9 +3290,18 @@
             <w:rStyle w:val="Hyperlink"/>
             <w:rFonts w:eastAsiaTheme="majorEastAsia"/>
             <w:noProof/>
+            <w:lang w:val="fr-FR"/>
+          </w:rPr>
+          <w:t>Sơ đồ</w:t>
+        </w:r>
+        <w:r>
+          <w:rPr>
+            <w:rStyle w:val="Hyperlink"/>
+            <w:rFonts w:eastAsiaTheme="majorEastAsia"/>
+            <w:noProof/>
             <w:lang w:val="vi-VN"/>
           </w:rPr>
-          <w:t>Sơ đồ luồng dữ liệu (DFD)</w:t>
+          <w:t xml:space="preserve"> phân rã chức năng</w:t>
         </w:r>
         <w:r>
           <w:rPr>
@@ -3463,7 +3322,7 @@
             <w:noProof/>
             <w:webHidden/>
           </w:rPr>
-          <w:instrText xml:space="preserve"> PAGEREF _Toc515610691 \h </w:instrText>
+          <w:instrText xml:space="preserve"> PAGEREF _Toc515950748 \h </w:instrText>
         </w:r>
         <w:r>
           <w:rPr>
@@ -3483,7 +3342,191 @@
             <w:noProof/>
             <w:webHidden/>
           </w:rPr>
-          <w:t>31</w:t>
+          <w:t>28</w:t>
+        </w:r>
+        <w:r>
+          <w:rPr>
+            <w:noProof/>
+            <w:webHidden/>
+          </w:rPr>
+          <w:fldChar w:fldCharType="end"/>
+        </w:r>
+      </w:hyperlink>
+    </w:p>
+    <w:p>
+      <w:pPr>
+        <w:pStyle w:val="TOC4"/>
+        <w:tabs>
+          <w:tab w:val="left" w:pos="2064"/>
+          <w:tab w:val="right" w:leader="dot" w:pos="8777"/>
+        </w:tabs>
+        <w:rPr>
+          <w:rFonts w:asciiTheme="minorHAnsi" w:eastAsiaTheme="minorEastAsia" w:hAnsiTheme="minorHAnsi" w:cstheme="minorBidi"/>
+          <w:noProof/>
+          <w:sz w:val="22"/>
+          <w:szCs w:val="22"/>
+          <w:lang w:val="vi-VN" w:eastAsia="vi-VN"/>
+        </w:rPr>
+      </w:pPr>
+      <w:hyperlink w:anchor="_Toc515950749" w:history="1">
+        <w:r>
+          <w:rPr>
+            <w:rStyle w:val="Hyperlink"/>
+            <w:rFonts w:eastAsiaTheme="majorEastAsia"/>
+            <w:noProof/>
+          </w:rPr>
+          <w:t>3.1.3.1.</w:t>
+        </w:r>
+        <w:r>
+          <w:rPr>
+            <w:rFonts w:asciiTheme="minorHAnsi" w:eastAsiaTheme="minorEastAsia" w:hAnsiTheme="minorHAnsi" w:cstheme="minorBidi"/>
+            <w:noProof/>
+            <w:sz w:val="22"/>
+            <w:szCs w:val="22"/>
+            <w:lang w:val="vi-VN" w:eastAsia="vi-VN"/>
+          </w:rPr>
+          <w:tab/>
+        </w:r>
+        <w:r>
+          <w:rPr>
+            <w:rStyle w:val="Hyperlink"/>
+            <w:rFonts w:eastAsiaTheme="majorEastAsia"/>
+            <w:noProof/>
+          </w:rPr>
+          <w:t>Front-end</w:t>
+        </w:r>
+        <w:r>
+          <w:rPr>
+            <w:noProof/>
+            <w:webHidden/>
+          </w:rPr>
+          <w:tab/>
+        </w:r>
+        <w:r>
+          <w:rPr>
+            <w:noProof/>
+            <w:webHidden/>
+          </w:rPr>
+          <w:fldChar w:fldCharType="begin"/>
+        </w:r>
+        <w:r>
+          <w:rPr>
+            <w:noProof/>
+            <w:webHidden/>
+          </w:rPr>
+          <w:instrText xml:space="preserve"> PAGEREF _Toc515950749 \h </w:instrText>
+        </w:r>
+        <w:r>
+          <w:rPr>
+            <w:noProof/>
+            <w:webHidden/>
+          </w:rPr>
+        </w:r>
+        <w:r>
+          <w:rPr>
+            <w:noProof/>
+            <w:webHidden/>
+          </w:rPr>
+          <w:fldChar w:fldCharType="separate"/>
+        </w:r>
+        <w:r>
+          <w:rPr>
+            <w:noProof/>
+            <w:webHidden/>
+          </w:rPr>
+          <w:t>28</w:t>
+        </w:r>
+        <w:r>
+          <w:rPr>
+            <w:noProof/>
+            <w:webHidden/>
+          </w:rPr>
+          <w:fldChar w:fldCharType="end"/>
+        </w:r>
+      </w:hyperlink>
+    </w:p>
+    <w:p>
+      <w:pPr>
+        <w:pStyle w:val="TOC4"/>
+        <w:tabs>
+          <w:tab w:val="left" w:pos="2064"/>
+          <w:tab w:val="right" w:leader="dot" w:pos="8777"/>
+        </w:tabs>
+        <w:rPr>
+          <w:rFonts w:asciiTheme="minorHAnsi" w:eastAsiaTheme="minorEastAsia" w:hAnsiTheme="minorHAnsi" w:cstheme="minorBidi"/>
+          <w:noProof/>
+          <w:sz w:val="22"/>
+          <w:szCs w:val="22"/>
+          <w:lang w:val="vi-VN" w:eastAsia="vi-VN"/>
+        </w:rPr>
+      </w:pPr>
+      <w:hyperlink w:anchor="_Toc515950750" w:history="1">
+        <w:r>
+          <w:rPr>
+            <w:rStyle w:val="Hyperlink"/>
+            <w:rFonts w:eastAsiaTheme="majorEastAsia"/>
+            <w:noProof/>
+          </w:rPr>
+          <w:t>3.1.3.2.</w:t>
+        </w:r>
+        <w:r>
+          <w:rPr>
+            <w:rFonts w:asciiTheme="minorHAnsi" w:eastAsiaTheme="minorEastAsia" w:hAnsiTheme="minorHAnsi" w:cstheme="minorBidi"/>
+            <w:noProof/>
+            <w:sz w:val="22"/>
+            <w:szCs w:val="22"/>
+            <w:lang w:val="vi-VN" w:eastAsia="vi-VN"/>
+          </w:rPr>
+          <w:tab/>
+        </w:r>
+        <w:r>
+          <w:rPr>
+            <w:rStyle w:val="Hyperlink"/>
+            <w:rFonts w:eastAsiaTheme="majorEastAsia"/>
+            <w:noProof/>
+          </w:rPr>
+          <w:t>Back-end</w:t>
+        </w:r>
+        <w:r>
+          <w:rPr>
+            <w:noProof/>
+            <w:webHidden/>
+          </w:rPr>
+          <w:tab/>
+        </w:r>
+        <w:r>
+          <w:rPr>
+            <w:noProof/>
+            <w:webHidden/>
+          </w:rPr>
+          <w:fldChar w:fldCharType="begin"/>
+        </w:r>
+        <w:r>
+          <w:rPr>
+            <w:noProof/>
+            <w:webHidden/>
+          </w:rPr>
+          <w:instrText xml:space="preserve"> PAGEREF _Toc515950750 \h </w:instrText>
+        </w:r>
+        <w:r>
+          <w:rPr>
+            <w:noProof/>
+            <w:webHidden/>
+          </w:rPr>
+        </w:r>
+        <w:r>
+          <w:rPr>
+            <w:noProof/>
+            <w:webHidden/>
+          </w:rPr>
+          <w:fldChar w:fldCharType="separate"/>
+        </w:r>
+        <w:r>
+          <w:rPr>
+            <w:noProof/>
+            <w:webHidden/>
+          </w:rPr>
+          <w:t>32</w:t>
         </w:r>
         <w:r>
           <w:rPr>
@@ -3509,7 +3552,7 @@
           <w:lang w:val="vi-VN" w:eastAsia="vi-VN"/>
         </w:rPr>
       </w:pPr>
-      <w:hyperlink w:anchor="_Toc515610692" w:history="1">
+      <w:hyperlink w:anchor="_Toc515950751" w:history="1">
         <w:r>
           <w:rPr>
             <w:rStyle w:val="Hyperlink"/>
@@ -3536,7 +3579,7 @@
             <w:noProof/>
             <w:lang w:val="vi-VN"/>
           </w:rPr>
-          <w:t>Sơ đồ thực thể liên kết (ERD)</w:t>
+          <w:t>Sơ đồ luồng dữ liệu (DFD)</w:t>
         </w:r>
         <w:r>
           <w:rPr>
@@ -3557,7 +3600,7 @@
             <w:noProof/>
             <w:webHidden/>
           </w:rPr>
-          <w:instrText xml:space="preserve"> PAGEREF _Toc515610692 \h </w:instrText>
+          <w:instrText xml:space="preserve"> PAGEREF _Toc515950751 \h </w:instrText>
         </w:r>
         <w:r>
           <w:rPr>
@@ -3577,7 +3620,7 @@
             <w:noProof/>
             <w:webHidden/>
           </w:rPr>
-          <w:t>31</w:t>
+          <w:t>35</w:t>
         </w:r>
         <w:r>
           <w:rPr>
@@ -3603,13 +3646,13 @@
           <w:lang w:val="vi-VN" w:eastAsia="vi-VN"/>
         </w:rPr>
       </w:pPr>
-      <w:hyperlink w:anchor="_Toc515610693" w:history="1">
+      <w:hyperlink w:anchor="_Toc515950752" w:history="1">
         <w:r>
           <w:rPr>
             <w:rStyle w:val="Hyperlink"/>
             <w:rFonts w:eastAsiaTheme="majorEastAsia"/>
             <w:noProof/>
-            <w:lang w:val="fr-FR"/>
+            <w:lang w:val="vi-VN"/>
           </w:rPr>
           <w:t>3.1.5.</w:t>
         </w:r>
@@ -3628,8 +3671,286 @@
             <w:rStyle w:val="Hyperlink"/>
             <w:rFonts w:eastAsiaTheme="majorEastAsia"/>
             <w:noProof/>
+            <w:lang w:val="vi-VN"/>
+          </w:rPr>
+          <w:t>Mô hình thực thể liên kết (ERD)</w:t>
+        </w:r>
+        <w:r>
+          <w:rPr>
+            <w:noProof/>
+            <w:webHidden/>
+          </w:rPr>
+          <w:tab/>
+        </w:r>
+        <w:r>
+          <w:rPr>
+            <w:noProof/>
+            <w:webHidden/>
+          </w:rPr>
+          <w:fldChar w:fldCharType="begin"/>
+        </w:r>
+        <w:r>
+          <w:rPr>
+            <w:noProof/>
+            <w:webHidden/>
+          </w:rPr>
+          <w:instrText xml:space="preserve"> PAGEREF _Toc515950752 \h </w:instrText>
+        </w:r>
+        <w:r>
+          <w:rPr>
+            <w:noProof/>
+            <w:webHidden/>
+          </w:rPr>
+        </w:r>
+        <w:r>
+          <w:rPr>
+            <w:noProof/>
+            <w:webHidden/>
+          </w:rPr>
+          <w:fldChar w:fldCharType="separate"/>
+        </w:r>
+        <w:r>
+          <w:rPr>
+            <w:noProof/>
+            <w:webHidden/>
+          </w:rPr>
+          <w:t>35</w:t>
+        </w:r>
+        <w:r>
+          <w:rPr>
+            <w:noProof/>
+            <w:webHidden/>
+          </w:rPr>
+          <w:fldChar w:fldCharType="end"/>
+        </w:r>
+      </w:hyperlink>
+    </w:p>
+    <w:p>
+      <w:pPr>
+        <w:pStyle w:val="TOC4"/>
+        <w:tabs>
+          <w:tab w:val="left" w:pos="2064"/>
+          <w:tab w:val="right" w:leader="dot" w:pos="8777"/>
+        </w:tabs>
+        <w:rPr>
+          <w:rFonts w:asciiTheme="minorHAnsi" w:eastAsiaTheme="minorEastAsia" w:hAnsiTheme="minorHAnsi" w:cstheme="minorBidi"/>
+          <w:noProof/>
+          <w:sz w:val="22"/>
+          <w:szCs w:val="22"/>
+          <w:lang w:val="vi-VN" w:eastAsia="vi-VN"/>
+        </w:rPr>
+      </w:pPr>
+      <w:hyperlink w:anchor="_Toc515950753" w:history="1">
+        <w:r>
+          <w:rPr>
+            <w:rStyle w:val="Hyperlink"/>
+            <w:rFonts w:eastAsiaTheme="majorEastAsia"/>
+            <w:noProof/>
+          </w:rPr>
+          <w:t>3.1.5.1.</w:t>
+        </w:r>
+        <w:r>
+          <w:rPr>
+            <w:rFonts w:asciiTheme="minorHAnsi" w:eastAsiaTheme="minorEastAsia" w:hAnsiTheme="minorHAnsi" w:cstheme="minorBidi"/>
+            <w:noProof/>
+            <w:sz w:val="22"/>
+            <w:szCs w:val="22"/>
+            <w:lang w:val="vi-VN" w:eastAsia="vi-VN"/>
+          </w:rPr>
+          <w:tab/>
+        </w:r>
+        <w:r>
+          <w:rPr>
+            <w:rStyle w:val="Hyperlink"/>
+            <w:rFonts w:eastAsiaTheme="majorEastAsia"/>
+            <w:noProof/>
+          </w:rPr>
+          <w:t>Danh sách thực thể</w:t>
+        </w:r>
+        <w:r>
+          <w:rPr>
+            <w:noProof/>
+            <w:webHidden/>
+          </w:rPr>
+          <w:tab/>
+        </w:r>
+        <w:r>
+          <w:rPr>
+            <w:noProof/>
+            <w:webHidden/>
+          </w:rPr>
+          <w:fldChar w:fldCharType="begin"/>
+        </w:r>
+        <w:r>
+          <w:rPr>
+            <w:noProof/>
+            <w:webHidden/>
+          </w:rPr>
+          <w:instrText xml:space="preserve"> PAGEREF _Toc515950753 \h </w:instrText>
+        </w:r>
+        <w:r>
+          <w:rPr>
+            <w:noProof/>
+            <w:webHidden/>
+          </w:rPr>
+        </w:r>
+        <w:r>
+          <w:rPr>
+            <w:noProof/>
+            <w:webHidden/>
+          </w:rPr>
+          <w:fldChar w:fldCharType="separate"/>
+        </w:r>
+        <w:r>
+          <w:rPr>
+            <w:noProof/>
+            <w:webHidden/>
+          </w:rPr>
+          <w:t>35</w:t>
+        </w:r>
+        <w:r>
+          <w:rPr>
+            <w:noProof/>
+            <w:webHidden/>
+          </w:rPr>
+          <w:fldChar w:fldCharType="end"/>
+        </w:r>
+      </w:hyperlink>
+    </w:p>
+    <w:p>
+      <w:pPr>
+        <w:pStyle w:val="TOC4"/>
+        <w:tabs>
+          <w:tab w:val="left" w:pos="2064"/>
+          <w:tab w:val="right" w:leader="dot" w:pos="8777"/>
+        </w:tabs>
+        <w:rPr>
+          <w:rFonts w:asciiTheme="minorHAnsi" w:eastAsiaTheme="minorEastAsia" w:hAnsiTheme="minorHAnsi" w:cstheme="minorBidi"/>
+          <w:noProof/>
+          <w:sz w:val="22"/>
+          <w:szCs w:val="22"/>
+          <w:lang w:val="vi-VN" w:eastAsia="vi-VN"/>
+        </w:rPr>
+      </w:pPr>
+      <w:hyperlink w:anchor="_Toc515950754" w:history="1">
+        <w:r>
+          <w:rPr>
+            <w:rStyle w:val="Hyperlink"/>
+            <w:rFonts w:eastAsiaTheme="majorEastAsia"/>
+            <w:noProof/>
+          </w:rPr>
+          <w:t>3.1.5.2.</w:t>
+        </w:r>
+        <w:r>
+          <w:rPr>
+            <w:rFonts w:asciiTheme="minorHAnsi" w:eastAsiaTheme="minorEastAsia" w:hAnsiTheme="minorHAnsi" w:cstheme="minorBidi"/>
+            <w:noProof/>
+            <w:sz w:val="22"/>
+            <w:szCs w:val="22"/>
+            <w:lang w:val="vi-VN" w:eastAsia="vi-VN"/>
+          </w:rPr>
+          <w:tab/>
+        </w:r>
+        <w:r>
+          <w:rPr>
+            <w:rStyle w:val="Hyperlink"/>
+            <w:rFonts w:eastAsiaTheme="majorEastAsia"/>
+            <w:noProof/>
+          </w:rPr>
+          <w:t>Mô hình thực thể liên kết</w:t>
+        </w:r>
+        <w:r>
+          <w:rPr>
+            <w:noProof/>
+            <w:webHidden/>
+          </w:rPr>
+          <w:tab/>
+        </w:r>
+        <w:r>
+          <w:rPr>
+            <w:noProof/>
+            <w:webHidden/>
+          </w:rPr>
+          <w:fldChar w:fldCharType="begin"/>
+        </w:r>
+        <w:r>
+          <w:rPr>
+            <w:noProof/>
+            <w:webHidden/>
+          </w:rPr>
+          <w:instrText xml:space="preserve"> PAGEREF _Toc515950754 \h </w:instrText>
+        </w:r>
+        <w:r>
+          <w:rPr>
+            <w:noProof/>
+            <w:webHidden/>
+          </w:rPr>
+        </w:r>
+        <w:r>
+          <w:rPr>
+            <w:noProof/>
+            <w:webHidden/>
+          </w:rPr>
+          <w:fldChar w:fldCharType="separate"/>
+        </w:r>
+        <w:r>
+          <w:rPr>
+            <w:noProof/>
+            <w:webHidden/>
+          </w:rPr>
+          <w:t>35</w:t>
+        </w:r>
+        <w:r>
+          <w:rPr>
+            <w:noProof/>
+            <w:webHidden/>
+          </w:rPr>
+          <w:fldChar w:fldCharType="end"/>
+        </w:r>
+      </w:hyperlink>
+    </w:p>
+    <w:p>
+      <w:pPr>
+        <w:pStyle w:val="TOC3"/>
+        <w:tabs>
+          <w:tab w:val="left" w:pos="1760"/>
+          <w:tab w:val="right" w:leader="dot" w:pos="8777"/>
+        </w:tabs>
+        <w:rPr>
+          <w:rFonts w:asciiTheme="minorHAnsi" w:eastAsiaTheme="minorEastAsia" w:hAnsiTheme="minorHAnsi" w:cstheme="minorBidi"/>
+          <w:noProof/>
+          <w:sz w:val="22"/>
+          <w:szCs w:val="22"/>
+          <w:lang w:val="vi-VN" w:eastAsia="vi-VN"/>
+        </w:rPr>
+      </w:pPr>
+      <w:hyperlink w:anchor="_Toc515950755" w:history="1">
+        <w:r>
+          <w:rPr>
+            <w:rStyle w:val="Hyperlink"/>
+            <w:rFonts w:eastAsiaTheme="majorEastAsia"/>
+            <w:noProof/>
             <w:lang w:val="fr-FR"/>
           </w:rPr>
+          <w:t>3.1.6.</w:t>
+        </w:r>
+        <w:r>
+          <w:rPr>
+            <w:rFonts w:asciiTheme="minorHAnsi" w:eastAsiaTheme="minorEastAsia" w:hAnsiTheme="minorHAnsi" w:cstheme="minorBidi"/>
+            <w:noProof/>
+            <w:sz w:val="22"/>
+            <w:szCs w:val="22"/>
+            <w:lang w:val="vi-VN" w:eastAsia="vi-VN"/>
+          </w:rPr>
+          <w:tab/>
+        </w:r>
+        <w:r>
+          <w:rPr>
+            <w:rStyle w:val="Hyperlink"/>
+            <w:rFonts w:eastAsiaTheme="majorEastAsia"/>
+            <w:noProof/>
+            <w:lang w:val="fr-FR"/>
+          </w:rPr>
           <w:t>Cơ sở dữ liệu</w:t>
         </w:r>
         <w:r>
@@ -3651,7 +3972,7 @@
             <w:noProof/>
             <w:webHidden/>
           </w:rPr>
-          <w:instrText xml:space="preserve"> PAGEREF _Toc515610693 \h </w:instrText>
+          <w:instrText xml:space="preserve"> PAGEREF _Toc515950755 \h </w:instrText>
         </w:r>
         <w:r>
           <w:rPr>
@@ -3671,7 +3992,7 @@
             <w:noProof/>
             <w:webHidden/>
           </w:rPr>
-          <w:t>31</w:t>
+          <w:t>35</w:t>
         </w:r>
         <w:r>
           <w:rPr>
@@ -3697,7 +4018,7 @@
           <w:lang w:val="vi-VN" w:eastAsia="vi-VN"/>
         </w:rPr>
       </w:pPr>
-      <w:hyperlink w:anchor="_Toc515610694" w:history="1">
+      <w:hyperlink w:anchor="_Toc515950756" w:history="1">
         <w:r>
           <w:rPr>
             <w:rStyle w:val="Hyperlink"/>
@@ -3745,7 +4066,7 @@
             <w:noProof/>
             <w:webHidden/>
           </w:rPr>
-          <w:instrText xml:space="preserve"> PAGEREF _Toc515610694 \h </w:instrText>
+          <w:instrText xml:space="preserve"> PAGEREF _Toc515950756 \h </w:instrText>
         </w:r>
         <w:r>
           <w:rPr>
@@ -3765,7 +4086,7 @@
             <w:noProof/>
             <w:webHidden/>
           </w:rPr>
-          <w:t>31</w:t>
+          <w:t>36</w:t>
         </w:r>
         <w:r>
           <w:rPr>
@@ -3791,7 +4112,7 @@
           <w:lang w:val="vi-VN" w:eastAsia="vi-VN"/>
         </w:rPr>
       </w:pPr>
-      <w:hyperlink w:anchor="_Toc515610695" w:history="1">
+      <w:hyperlink w:anchor="_Toc515950757" w:history="1">
         <w:r>
           <w:rPr>
             <w:rStyle w:val="Hyperlink"/>
@@ -3839,7 +4160,7 @@
             <w:noProof/>
             <w:webHidden/>
           </w:rPr>
-          <w:instrText xml:space="preserve"> PAGEREF _Toc515610695 \h </w:instrText>
+          <w:instrText xml:space="preserve"> PAGEREF _Toc515950757 \h </w:instrText>
         </w:r>
         <w:r>
           <w:rPr>
@@ -3859,7 +4180,7 @@
             <w:noProof/>
             <w:webHidden/>
           </w:rPr>
-          <w:t>31</w:t>
+          <w:t>36</w:t>
         </w:r>
         <w:r>
           <w:rPr>
@@ -3885,7 +4206,7 @@
           <w:lang w:val="vi-VN" w:eastAsia="vi-VN"/>
         </w:rPr>
       </w:pPr>
-      <w:hyperlink w:anchor="_Toc515610696" w:history="1">
+      <w:hyperlink w:anchor="_Toc515950758" w:history="1">
         <w:r>
           <w:rPr>
             <w:rStyle w:val="Hyperlink"/>
@@ -3933,7 +4254,7 @@
             <w:noProof/>
             <w:webHidden/>
           </w:rPr>
-          <w:instrText xml:space="preserve"> PAGEREF _Toc515610696 \h </w:instrText>
+          <w:instrText xml:space="preserve"> PAGEREF _Toc515950758 \h </w:instrText>
         </w:r>
         <w:r>
           <w:rPr>
@@ -3953,7 +4274,7 @@
             <w:noProof/>
             <w:webHidden/>
           </w:rPr>
-          <w:t>31</w:t>
+          <w:t>36</w:t>
         </w:r>
         <w:r>
           <w:rPr>
@@ -3979,7 +4300,7 @@
           <w:lang w:val="vi-VN" w:eastAsia="vi-VN"/>
         </w:rPr>
       </w:pPr>
-      <w:hyperlink w:anchor="_Toc515610697" w:history="1">
+      <w:hyperlink w:anchor="_Toc515950759" w:history="1">
         <w:r>
           <w:rPr>
             <w:rStyle w:val="Hyperlink"/>
@@ -4026,7 +4347,7 @@
             <w:noProof/>
             <w:webHidden/>
           </w:rPr>
-          <w:instrText xml:space="preserve"> PAGEREF _Toc515610697 \h </w:instrText>
+          <w:instrText xml:space="preserve"> PAGEREF _Toc515950759 \h </w:instrText>
         </w:r>
         <w:r>
           <w:rPr>
@@ -4046,7 +4367,7 @@
             <w:noProof/>
             <w:webHidden/>
           </w:rPr>
-          <w:t>31</w:t>
+          <w:t>36</w:t>
         </w:r>
         <w:r>
           <w:rPr>
@@ -4072,13 +4393,13 @@
           <w:lang w:val="vi-VN" w:eastAsia="vi-VN"/>
         </w:rPr>
       </w:pPr>
-      <w:hyperlink w:anchor="_Toc515610698" w:history="1">
+      <w:hyperlink w:anchor="_Toc515950760" w:history="1">
         <w:r>
           <w:rPr>
             <w:rStyle w:val="Hyperlink"/>
             <w:rFonts w:eastAsiaTheme="majorEastAsia"/>
             <w:noProof/>
-            <w:lang w:val="fr-FR"/>
+            <w:lang w:val="vi-VN"/>
           </w:rPr>
           <w:t>Chương 4.</w:t>
         </w:r>
@@ -4097,7 +4418,7 @@
             <w:rStyle w:val="Hyperlink"/>
             <w:rFonts w:eastAsiaTheme="majorEastAsia"/>
             <w:noProof/>
-            <w:lang w:val="fr-FR"/>
+            <w:lang w:val="vi-VN"/>
           </w:rPr>
           <w:t>KẾT QUẢ NGHIÊN CỨU VÀ THẢO LUẬN</w:t>
         </w:r>
@@ -4120,7 +4441,7 @@
             <w:noProof/>
             <w:webHidden/>
           </w:rPr>
-          <w:instrText xml:space="preserve"> PAGEREF _Toc515610698 \h </w:instrText>
+          <w:instrText xml:space="preserve"> PAGEREF _Toc515950760 \h </w:instrText>
         </w:r>
         <w:r>
           <w:rPr>
@@ -4140,7 +4461,7 @@
             <w:noProof/>
             <w:webHidden/>
           </w:rPr>
-          <w:t>37</w:t>
+          <w:t>41</w:t>
         </w:r>
         <w:r>
           <w:rPr>
@@ -4166,7 +4487,7 @@
           <w:lang w:val="vi-VN" w:eastAsia="vi-VN"/>
         </w:rPr>
       </w:pPr>
-      <w:hyperlink w:anchor="_Toc515610699" w:history="1">
+      <w:hyperlink w:anchor="_Toc515950761" w:history="1">
         <w:r>
           <w:rPr>
             <w:rStyle w:val="Hyperlink"/>
@@ -4214,7 +4535,7 @@
             <w:noProof/>
             <w:webHidden/>
           </w:rPr>
-          <w:instrText xml:space="preserve"> PAGEREF _Toc515610699 \h </w:instrText>
+          <w:instrText xml:space="preserve"> PAGEREF _Toc515950761 \h </w:instrText>
         </w:r>
         <w:r>
           <w:rPr>
@@ -4234,7 +4555,7 @@
             <w:noProof/>
             <w:webHidden/>
           </w:rPr>
-          <w:t>37</w:t>
+          <w:t>41</w:t>
         </w:r>
         <w:r>
           <w:rPr>
@@ -4260,7 +4581,7 @@
           <w:lang w:val="vi-VN" w:eastAsia="vi-VN"/>
         </w:rPr>
       </w:pPr>
-      <w:hyperlink w:anchor="_Toc515610700" w:history="1">
+      <w:hyperlink w:anchor="_Toc515950762" w:history="1">
         <w:r>
           <w:rPr>
             <w:rStyle w:val="Hyperlink"/>
@@ -4308,7 +4629,7 @@
             <w:noProof/>
             <w:webHidden/>
           </w:rPr>
-          <w:instrText xml:space="preserve"> PAGEREF _Toc515610700 \h </w:instrText>
+          <w:instrText xml:space="preserve"> PAGEREF _Toc515950762 \h </w:instrText>
         </w:r>
         <w:r>
           <w:rPr>
@@ -4328,7 +4649,7 @@
             <w:noProof/>
             <w:webHidden/>
           </w:rPr>
-          <w:t>37</w:t>
+          <w:t>41</w:t>
         </w:r>
         <w:r>
           <w:rPr>
@@ -4354,7 +4675,7 @@
           <w:lang w:val="vi-VN" w:eastAsia="vi-VN"/>
         </w:rPr>
       </w:pPr>
-      <w:hyperlink w:anchor="_Toc515610701" w:history="1">
+      <w:hyperlink w:anchor="_Toc515950763" w:history="1">
         <w:r>
           <w:rPr>
             <w:rStyle w:val="Hyperlink"/>
@@ -4402,7 +4723,7 @@
             <w:noProof/>
             <w:webHidden/>
           </w:rPr>
-          <w:instrText xml:space="preserve"> PAGEREF _Toc515610701 \h </w:instrText>
+          <w:instrText xml:space="preserve"> PAGEREF _Toc515950763 \h </w:instrText>
         </w:r>
         <w:r>
           <w:rPr>
@@ -4422,7 +4743,7 @@
             <w:noProof/>
             <w:webHidden/>
           </w:rPr>
-          <w:t>38</w:t>
+          <w:t>42</w:t>
         </w:r>
         <w:r>
           <w:rPr>
@@ -4448,7 +4769,7 @@
           <w:lang w:val="vi-VN" w:eastAsia="vi-VN"/>
         </w:rPr>
       </w:pPr>
-      <w:hyperlink w:anchor="_Toc515610702" w:history="1">
+      <w:hyperlink w:anchor="_Toc515950764" w:history="1">
         <w:r>
           <w:rPr>
             <w:rStyle w:val="Hyperlink"/>
@@ -4496,7 +4817,7 @@
             <w:noProof/>
             <w:webHidden/>
           </w:rPr>
-          <w:instrText xml:space="preserve"> PAGEREF _Toc515610702 \h </w:instrText>
+          <w:instrText xml:space="preserve"> PAGEREF _Toc515950764 \h </w:instrText>
         </w:r>
         <w:r>
           <w:rPr>
@@ -4516,7 +4837,7 @@
             <w:noProof/>
             <w:webHidden/>
           </w:rPr>
-          <w:t>38</w:t>
+          <w:t>42</w:t>
         </w:r>
         <w:r>
           <w:rPr>
@@ -4542,7 +4863,7 @@
           <w:lang w:val="vi-VN" w:eastAsia="vi-VN"/>
         </w:rPr>
       </w:pPr>
-      <w:hyperlink w:anchor="_Toc515610703" w:history="1">
+      <w:hyperlink w:anchor="_Toc515950765" w:history="1">
         <w:r>
           <w:rPr>
             <w:rStyle w:val="Hyperlink"/>
@@ -4588,7 +4909,7 @@
             <w:noProof/>
             <w:webHidden/>
           </w:rPr>
-          <w:instrText xml:space="preserve"> PAGEREF _Toc515610703 \h </w:instrText>
+          <w:instrText xml:space="preserve"> PAGEREF _Toc515950765 \h </w:instrText>
         </w:r>
         <w:r>
           <w:rPr>
@@ -4608,7 +4929,7 @@
             <w:noProof/>
             <w:webHidden/>
           </w:rPr>
-          <w:t>38</w:t>
+          <w:t>42</w:t>
         </w:r>
         <w:r>
           <w:rPr>
@@ -4634,7 +4955,7 @@
           <w:lang w:val="vi-VN" w:eastAsia="vi-VN"/>
         </w:rPr>
       </w:pPr>
-      <w:hyperlink w:anchor="_Toc515610704" w:history="1">
+      <w:hyperlink w:anchor="_Toc515950766" w:history="1">
         <w:r>
           <w:rPr>
             <w:rStyle w:val="Hyperlink"/>
@@ -4682,7 +5003,7 @@
             <w:noProof/>
             <w:webHidden/>
           </w:rPr>
-          <w:instrText xml:space="preserve"> PAGEREF _Toc515610704 \h </w:instrText>
+          <w:instrText xml:space="preserve"> PAGEREF _Toc515950766 \h </w:instrText>
         </w:r>
         <w:r>
           <w:rPr>
@@ -4702,7 +5023,7 @@
             <w:noProof/>
             <w:webHidden/>
           </w:rPr>
-          <w:t>39</w:t>
+          <w:t>43</w:t>
         </w:r>
         <w:r>
           <w:rPr>
@@ -4727,7 +5048,7 @@
           <w:lang w:val="vi-VN" w:eastAsia="vi-VN"/>
         </w:rPr>
       </w:pPr>
-      <w:hyperlink w:anchor="_Toc515610705" w:history="1">
+      <w:hyperlink w:anchor="_Toc515950767" w:history="1">
         <w:r>
           <w:rPr>
             <w:rStyle w:val="Hyperlink"/>
@@ -4756,7 +5077,7 @@
             <w:noProof/>
             <w:webHidden/>
           </w:rPr>
-          <w:instrText xml:space="preserve"> PAGEREF _Toc515610705 \h </w:instrText>
+          <w:instrText xml:space="preserve"> PAGEREF _Toc515950767 \h </w:instrText>
         </w:r>
         <w:r>
           <w:rPr>
@@ -4776,7 +5097,7 @@
             <w:noProof/>
             <w:webHidden/>
           </w:rPr>
-          <w:t>40</w:t>
+          <w:t>44</w:t>
         </w:r>
         <w:r>
           <w:rPr>
@@ -4801,7 +5122,7 @@
           <w:lang w:val="vi-VN" w:eastAsia="vi-VN"/>
         </w:rPr>
       </w:pPr>
-      <w:hyperlink w:anchor="_Toc515610706" w:history="1">
+      <w:hyperlink w:anchor="_Toc515950768" w:history="1">
         <w:r>
           <w:rPr>
             <w:rStyle w:val="Hyperlink"/>
@@ -4830,7 +5151,7 @@
             <w:noProof/>
             <w:webHidden/>
           </w:rPr>
-          <w:instrText xml:space="preserve"> PAGEREF _Toc515610706 \h </w:instrText>
+          <w:instrText xml:space="preserve"> PAGEREF _Toc515950768 \h </w:instrText>
         </w:r>
         <w:r>
           <w:rPr>
@@ -4850,7 +5171,7 @@
             <w:noProof/>
             <w:webHidden/>
           </w:rPr>
-          <w:t>41</w:t>
+          <w:t>45</w:t>
         </w:r>
         <w:r>
           <w:rPr>
@@ -4909,7 +5230,7 @@
           <w:lang w:val="fr-FR"/>
         </w:rPr>
       </w:pPr>
-      <w:bookmarkStart w:id="4" w:name="_Toc515610663"/>
+      <w:bookmarkStart w:id="4" w:name="_Toc515950722"/>
       <w:r>
         <w:rPr>
           <w:lang w:val="fr-FR"/>
@@ -4933,7 +5254,7 @@
         </w:rPr>
       </w:pPr>
       <w:bookmarkStart w:id="5" w:name="_Toc514080382"/>
-      <w:bookmarkStart w:id="6" w:name="_Toc515610664"/>
+      <w:bookmarkStart w:id="6" w:name="_Toc515950723"/>
       <w:r>
         <w:rPr>
           <w:lang w:val="fr-FR"/>
@@ -5056,8 +5377,9 @@
           <w:szCs w:val="26"/>
           <w:lang w:val="fr-FR"/>
         </w:rPr>
-        <w:t xml:space="preserve">Hầu hết trong mỗi gia đình ngày nay ít nhất cũng sẽ có một chiếc tivi, mỗi người dân đều sở hữu tối thiểu </w:t>
-      </w:r>
+        <w:t xml:space="preserve">Hầu hết trong mỗi gia đình ngày nay ít nhất cũng sẽ có một chiếc </w:t>
+      </w:r>
+      <w:proofErr w:type="spellStart"/>
       <w:r>
         <w:rPr>
           <w:rFonts w:ascii="TimesNewRoman" w:hAnsi="TimesNewRoman"/>
@@ -5065,6 +5387,25 @@
           <w:szCs w:val="26"/>
           <w:lang w:val="fr-FR"/>
         </w:rPr>
+        <w:t>tivi</w:t>
+      </w:r>
+      <w:proofErr w:type="spellEnd"/>
+      <w:r>
+        <w:rPr>
+          <w:rFonts w:ascii="TimesNewRoman" w:hAnsi="TimesNewRoman"/>
+          <w:color w:val="000000"/>
+          <w:szCs w:val="26"/>
+          <w:lang w:val="fr-FR"/>
+        </w:rPr>
+        <w:t xml:space="preserve">, mỗi người dân đều sở hữu tối thiểu </w:t>
+      </w:r>
+      <w:r>
+        <w:rPr>
+          <w:rFonts w:ascii="TimesNewRoman" w:hAnsi="TimesNewRoman"/>
+          <w:color w:val="000000"/>
+          <w:szCs w:val="26"/>
+          <w:lang w:val="fr-FR"/>
+        </w:rPr>
         <w:t xml:space="preserve">là một chiếc </w:t>
       </w:r>
       <w:r>
@@ -5327,7 +5668,27 @@
           <w:szCs w:val="26"/>
           <w:lang w:val="fr-FR"/>
         </w:rPr>
-        <w:t xml:space="preserve"> gia đình một chiếc tivi hay mua cho</w:t>
+        <w:t xml:space="preserve"> gia đình một chiếc </w:t>
+      </w:r>
+      <w:proofErr w:type="spellStart"/>
+      <w:r>
+        <w:rPr>
+          <w:rFonts w:ascii="TimesNewRoman" w:hAnsi="TimesNewRoman"/>
+          <w:color w:val="000000"/>
+          <w:szCs w:val="26"/>
+          <w:lang w:val="fr-FR"/>
+        </w:rPr>
+        <w:t>tivi</w:t>
+      </w:r>
+      <w:proofErr w:type="spellEnd"/>
+      <w:r>
+        <w:rPr>
+          <w:rFonts w:ascii="TimesNewRoman" w:hAnsi="TimesNewRoman"/>
+          <w:color w:val="000000"/>
+          <w:szCs w:val="26"/>
+          <w:lang w:val="fr-FR"/>
+        </w:rPr>
+        <w:t xml:space="preserve"> hay mua cho</w:t>
       </w:r>
       <w:r>
         <w:rPr>
@@ -5565,7 +5926,7 @@
         </w:rPr>
       </w:pPr>
       <w:bookmarkStart w:id="7" w:name="_Toc514080383"/>
-      <w:bookmarkStart w:id="8" w:name="_Toc515610665"/>
+      <w:bookmarkStart w:id="8" w:name="_Toc515950724"/>
       <w:r>
         <w:rPr>
           <w:lang w:val="fr-FR"/>
@@ -5892,7 +6253,21 @@
         <w:rPr>
           <w:lang w:val="fr-FR"/>
         </w:rPr>
-        <w:t xml:space="preserve"> trong website và mobile app.</w:t>
+        <w:t xml:space="preserve"> trong website và mobile </w:t>
+      </w:r>
+      <w:proofErr w:type="spellStart"/>
+      <w:r>
+        <w:rPr>
+          <w:lang w:val="fr-FR"/>
+        </w:rPr>
+        <w:t>app</w:t>
+      </w:r>
+      <w:proofErr w:type="spellEnd"/>
+      <w:r>
+        <w:rPr>
+          <w:lang w:val="fr-FR"/>
+        </w:rPr>
+        <w:t>.</w:t>
       </w:r>
     </w:p>
     <w:p>
@@ -6375,7 +6750,7 @@
           <w:lang w:val="fr-FR"/>
         </w:rPr>
       </w:pPr>
-      <w:bookmarkStart w:id="9" w:name="_Toc515610666"/>
+      <w:bookmarkStart w:id="9" w:name="_Toc515950725"/>
       <w:r>
         <w:rPr>
           <w:lang w:val="fr-FR"/>
@@ -6517,7 +6892,7 @@
         </w:rPr>
       </w:pPr>
       <w:bookmarkStart w:id="10" w:name="_Toc514080384"/>
-      <w:bookmarkStart w:id="11" w:name="_Toc515610667"/>
+      <w:bookmarkStart w:id="11" w:name="_Toc515950726"/>
       <w:r>
         <w:rPr>
           <w:lang w:val="fr-FR"/>
@@ -6563,7 +6938,21 @@
         <w:rPr>
           <w:lang w:val="fr-FR"/>
         </w:rPr>
-        <w:t>xây dựng một website cũng như mobile app thương mại điện tử.</w:t>
+        <w:t xml:space="preserve">xây dựng một website cũng như mobile </w:t>
+      </w:r>
+      <w:proofErr w:type="spellStart"/>
+      <w:r>
+        <w:rPr>
+          <w:lang w:val="fr-FR"/>
+        </w:rPr>
+        <w:t>app</w:t>
+      </w:r>
+      <w:proofErr w:type="spellEnd"/>
+      <w:r>
+        <w:rPr>
+          <w:lang w:val="fr-FR"/>
+        </w:rPr>
+        <w:t xml:space="preserve"> thương mại điện tử.</w:t>
       </w:r>
     </w:p>
     <w:p>
@@ -6694,8 +7083,16 @@
         <w:rPr>
           <w:lang w:val="fr-FR"/>
         </w:rPr>
-        <w:t xml:space="preserve"> chương: ???</w:t>
-      </w:r>
+        <w:t xml:space="preserve"> chương</w:t>
+      </w:r>
+      <w:proofErr w:type="gramStart"/>
+      <w:r>
+        <w:rPr>
+          <w:lang w:val="fr-FR"/>
+        </w:rPr>
+        <w:t>: ???</w:t>
+      </w:r>
+      <w:proofErr w:type="gramEnd"/>
       <w:r>
         <w:rPr>
           <w:lang w:val="fr-FR"/>
@@ -6710,7 +7107,7 @@
           <w:lang w:val="fr-FR"/>
         </w:rPr>
       </w:pPr>
-      <w:bookmarkStart w:id="13" w:name="_Toc515610668"/>
+      <w:bookmarkStart w:id="13" w:name="_Toc515950727"/>
       <w:r>
         <w:rPr>
           <w:lang w:val="fr-FR"/>
@@ -6728,8 +7125,8 @@
           <w:lang w:val="fr-FR"/>
         </w:rPr>
       </w:pPr>
-      <w:bookmarkStart w:id="14" w:name="_Toc515610669"/>
-      <w:bookmarkStart w:id="15" w:name="_Toc514080388"/>
+      <w:bookmarkStart w:id="14" w:name="_Toc514080388"/>
+      <w:bookmarkStart w:id="15" w:name="_Toc515950728"/>
       <w:r>
         <w:rPr>
           <w:lang w:val="fr-FR"/>
@@ -6748,7 +7145,7 @@
         </w:rPr>
         <w:t>?</w:t>
       </w:r>
-      <w:bookmarkEnd w:id="14"/>
+      <w:bookmarkEnd w:id="15"/>
     </w:p>
     <w:p>
       <w:pPr>
@@ -6778,7 +7175,21 @@
         <w:rPr>
           <w:lang w:val="fr-FR"/>
         </w:rPr>
-        <w:t>Thương mại điện tử, hay còn gọi là e-commerce, e-comm hay EC, là sự mua bán sản phẩm hay dịch vụ trên các hệ thống điện tử như </w:t>
+        <w:t>Thương mại điện tử, hay còn gọi là e-commerce, e-</w:t>
+      </w:r>
+      <w:proofErr w:type="spellStart"/>
+      <w:r>
+        <w:rPr>
+          <w:lang w:val="fr-FR"/>
+        </w:rPr>
+        <w:t>comm</w:t>
+      </w:r>
+      <w:proofErr w:type="spellEnd"/>
+      <w:r>
+        <w:rPr>
+          <w:lang w:val="fr-FR"/>
+        </w:rPr>
+        <w:t> hay EC, là sự mua bán sản phẩm hay dịch vụ trên các hệ thống điện tử như </w:t>
       </w:r>
       <w:hyperlink r:id="rId8" w:tooltip="Internet" w:history="1">
         <w:r>
@@ -7022,7 +7433,23 @@
           <w:shd w:val="clear" w:color="auto" w:fill="FFFFFF"/>
           <w:lang w:val="fr-FR"/>
         </w:rPr>
-        <w:t xml:space="preserve">Thế giới ngày càng bùng nổ về mạng máy tính, con người có thể nhanh chóng giao tiếp và kết nối với nhau dễ dàng hơn thông qua nhiều loại dich vụ </w:t>
+        <w:t xml:space="preserve">Thế giới ngày càng bùng nổ về mạng máy tính, con người có thể nhanh chóng giao tiếp và kết nối với nhau dễ dàng hơn thông qua nhiều loại </w:t>
+      </w:r>
+      <w:proofErr w:type="spellStart"/>
+      <w:r>
+        <w:rPr>
+          <w:shd w:val="clear" w:color="auto" w:fill="FFFFFF"/>
+          <w:lang w:val="fr-FR"/>
+        </w:rPr>
+        <w:t>dich</w:t>
+      </w:r>
+      <w:proofErr w:type="spellEnd"/>
+      <w:r>
+        <w:rPr>
+          <w:shd w:val="clear" w:color="auto" w:fill="FFFFFF"/>
+          <w:lang w:val="fr-FR"/>
+        </w:rPr>
+        <w:t xml:space="preserve"> vụ </w:t>
       </w:r>
       <w:r>
         <w:rPr>
@@ -7084,7 +7511,7 @@
           <w:lang w:val="vi-VN"/>
         </w:rPr>
       </w:pPr>
-      <w:bookmarkStart w:id="16" w:name="_Toc515610670"/>
+      <w:bookmarkStart w:id="16" w:name="_Toc515950729"/>
       <w:r>
         <w:rPr>
           <w:lang w:val="vi-VN"/>
@@ -7109,7 +7536,7 @@
       </w:pPr>
       <w:bookmarkStart w:id="17" w:name="_Toc369034759"/>
       <w:bookmarkStart w:id="18" w:name="_Toc369123662"/>
-      <w:bookmarkStart w:id="19" w:name="_Toc515610671"/>
+      <w:bookmarkStart w:id="19" w:name="_Toc515950730"/>
       <w:r>
         <w:rPr>
           <w:lang w:val="vi-VN"/>
@@ -7318,7 +7745,15 @@
         <w:t>n</w:t>
       </w:r>
       <w:r>
-        <w:t>hững thông tin, sở thích và yêu cầu phản ánh của khách hàng (khó thu thập thông tin từ người dùng).</w:t>
+        <w:t xml:space="preserve">hững thông tin, sở thích và yêu cầu phản ánh của khách hàng (khó </w:t>
+      </w:r>
+      <w:proofErr w:type="gramStart"/>
+      <w:r>
+        <w:t>thu</w:t>
+      </w:r>
+      <w:proofErr w:type="gramEnd"/>
+      <w:r>
+        <w:t xml:space="preserve"> thập thông tin từ người dùng).</w:t>
       </w:r>
     </w:p>
     <w:p>
@@ -7364,13 +7799,29 @@
     </w:p>
     <w:p>
       <w:r>
-        <w:t>Số lượng khách hàng phụ thuộc vào vị trí địa lý của cửa hàng. Ai biết đến cửa hàng? Đó là những người dân sống quang khu vực đó, những  người thường xuyên qua lại khu vực đó, và có thể bạn bè của họ cũng được giới thiệu tới. Cho nên chỉ đem lại một lượng khách ổn định thường xuyên khó khăn cho việc phát triển mở rộng kinh doanh.</w:t>
+        <w:t xml:space="preserve">Số lượng khách hàng phụ thuộc vào vị trí địa lý của cửa hàng. Ai biết đến cửa hàng? Đó là những người dân sống quang khu vực đó, </w:t>
+      </w:r>
+      <w:proofErr w:type="gramStart"/>
+      <w:r>
+        <w:t>những  người</w:t>
+      </w:r>
+      <w:proofErr w:type="gramEnd"/>
+      <w:r>
+        <w:t xml:space="preserve"> thường xuyên qua lại khu vực đó, và có thể bạn bè của họ cũng được giới thiệu tới. Cho nên chỉ đem lại một lượng khách ổn định thường xuyên khó khăn cho việc phát triển mở rộng kinh doanh.</w:t>
       </w:r>
     </w:p>
     <w:p>
       <w:r>
         <w:lastRenderedPageBreak/>
-        <w:t xml:space="preserve">Quảng cáo truyền hình, báo chí, radio,… truyền thống hiệu quả cao </w:t>
+        <w:t>Quảng cáo truyền hình, báo chí, radio</w:t>
+      </w:r>
+      <w:proofErr w:type="gramStart"/>
+      <w:r>
+        <w:t>,…</w:t>
+      </w:r>
+      <w:proofErr w:type="gramEnd"/>
+      <w:r>
+        <w:t xml:space="preserve"> truyền thống hiệu quả cao </w:t>
       </w:r>
       <w:r>
         <w:rPr>
@@ -7434,12 +7885,28 @@
     </w:p>
     <w:p>
       <w:r>
-        <w:t>Nếu khách có thời gian đến xem hàng, mua hàng bạn mới có doanh thu.</w:t>
-      </w:r>
-    </w:p>
-    <w:p>
-      <w:r>
-        <w:t>Nếu khách hàng không đến trực tiếp để mua – điều này coi như ngày hôm nay bạn không có doanh thu.</w:t>
+        <w:t xml:space="preserve">Nếu khách có thời gian đến xem hàng, mua hàng bạn mới có doanh </w:t>
+      </w:r>
+      <w:proofErr w:type="gramStart"/>
+      <w:r>
+        <w:t>thu</w:t>
+      </w:r>
+      <w:proofErr w:type="gramEnd"/>
+      <w:r>
+        <w:t>.</w:t>
+      </w:r>
+    </w:p>
+    <w:p>
+      <w:r>
+        <w:t xml:space="preserve">Nếu khách hàng không đến trực tiếp để mua – điều này coi như ngày hôm nay bạn không có doanh </w:t>
+      </w:r>
+      <w:proofErr w:type="gramStart"/>
+      <w:r>
+        <w:t>thu</w:t>
+      </w:r>
+      <w:proofErr w:type="gramEnd"/>
+      <w:r>
+        <w:t>.</w:t>
       </w:r>
     </w:p>
     <w:p>
@@ -7661,11 +8128,16 @@
       <w:r>
         <w:t xml:space="preserve">acebook </w:t>
       </w:r>
+      <w:proofErr w:type="spellStart"/>
       <w:r>
         <w:t>F</w:t>
       </w:r>
       <w:r>
-        <w:t xml:space="preserve">anpage có 4000 bạn bè + khách hàng. Khi bạn có một sản phẩm mới chỉ cần làm một việc đơn giản là: </w:t>
+        <w:t>anpage</w:t>
+      </w:r>
+      <w:proofErr w:type="spellEnd"/>
+      <w:r>
+        <w:t xml:space="preserve"> có 4000 bạn bè + khách hàng. Khi bạn có một sản phẩm mới chỉ cần làm một việc đơn giản là: </w:t>
       </w:r>
       <w:r>
         <w:t>đăng</w:t>
@@ -7769,7 +8241,15 @@
     </w:p>
     <w:p>
       <w:r>
-        <w:t>Điều chúng ta yêu thích ở dự án này là:</w:t>
+        <w:t xml:space="preserve">Điều chúng ta yêu thích ở dự </w:t>
+      </w:r>
+      <w:proofErr w:type="gramStart"/>
+      <w:r>
+        <w:t>án</w:t>
+      </w:r>
+      <w:proofErr w:type="gramEnd"/>
+      <w:r>
+        <w:t xml:space="preserve"> này là:</w:t>
       </w:r>
       <w:r>
         <w:t xml:space="preserve"> </w:t>
@@ -7815,7 +8295,7 @@
       <w:pPr>
         <w:pStyle w:val="Heading3"/>
       </w:pPr>
-      <w:bookmarkStart w:id="20" w:name="_Toc515610672"/>
+      <w:bookmarkStart w:id="20" w:name="_Toc515950731"/>
       <w:r>
         <w:t xml:space="preserve">Xu hướng bán hàng qua ứng dụng </w:t>
       </w:r>
@@ -7893,13 +8373,35 @@
         <w:rPr>
           <w:lang w:val="fr-FR"/>
         </w:rPr>
-        <w:t>App là viết tắt của từ Application, có nghĩa là ứng dụng. Đa số các sàn thương mại điện tử hiện tại đều xây dựng app để tiện cho người mua lẫn người bán, người dùng chỉ cần cài </w:t>
-      </w:r>
-      <w:r>
-        <w:rPr>
-          <w:lang w:val="fr-FR"/>
-        </w:rPr>
-        <w:t>app bán hàng</w:t>
+        <w:t xml:space="preserve">App là viết tắt của từ Application, có nghĩa là ứng dụng. Đa số các sàn thương mại điện tử hiện tại đều xây dựng </w:t>
+      </w:r>
+      <w:proofErr w:type="spellStart"/>
+      <w:r>
+        <w:rPr>
+          <w:lang w:val="fr-FR"/>
+        </w:rPr>
+        <w:t>app</w:t>
+      </w:r>
+      <w:proofErr w:type="spellEnd"/>
+      <w:r>
+        <w:rPr>
+          <w:lang w:val="fr-FR"/>
+        </w:rPr>
+        <w:t xml:space="preserve"> để tiện cho người mua lẫn người bán, người dùng chỉ cần cài </w:t>
+      </w:r>
+      <w:proofErr w:type="spellStart"/>
+      <w:r>
+        <w:rPr>
+          <w:lang w:val="fr-FR"/>
+        </w:rPr>
+        <w:t>app</w:t>
+      </w:r>
+      <w:proofErr w:type="spellEnd"/>
+      <w:r>
+        <w:rPr>
+          <w:lang w:val="fr-FR"/>
+        </w:rPr>
+        <w:t xml:space="preserve"> bán hàng</w:t>
       </w:r>
       <w:r>
         <w:rPr>
@@ -7919,7 +8421,21 @@
           <w:lang w:val="fr-FR"/>
         </w:rPr>
         <w:lastRenderedPageBreak/>
-        <w:t>Vì người dùng tốn nhiều thao tác, thời gian để vào web bằng smartphone hay tablet, từ việc gõ địa chỉ web, chờ hiển thị, web thường có thiết kế phức tạp dung lượng cao, khó tải, giao diện không phù hợp với màn hình điện</w:t>
+        <w:t xml:space="preserve">Vì người dùng tốn nhiều thao tác, thời gian để vào web bằng smartphone hay </w:t>
+      </w:r>
+      <w:proofErr w:type="spellStart"/>
+      <w:r>
+        <w:rPr>
+          <w:lang w:val="fr-FR"/>
+        </w:rPr>
+        <w:t>tablet</w:t>
+      </w:r>
+      <w:proofErr w:type="spellEnd"/>
+      <w:r>
+        <w:rPr>
+          <w:lang w:val="fr-FR"/>
+        </w:rPr>
+        <w:t>, từ việc gõ địa chỉ web, chờ hiển thị, web thường có thiết kế phức tạp dung lượng cao, khó tải, giao diện không phù hợp với màn hình điện</w:t>
       </w:r>
       <w:r>
         <w:rPr>
@@ -8019,7 +8535,47 @@
     </w:p>
     <w:p>
       <w:r>
-        <w:t>Kho ứng dụng Google và Apple tồn tại rất nhiều App mua sắm như: Lazada, Sendo.vn, Geek, Zalora, Mekong, Mama, Wish, Tiki.vn, Vatgia.com, BazaGo, Yes24.com, Shopee…  Để khuyến khích người dùng sử dụng App mua hàng, các cửa hàng, sàn giao dịch thường tung ra nhiều chính sách như giảm thêm 10% trên giá đã giảm, tặng quà, miễn phí giao hàng…</w:t>
+        <w:t xml:space="preserve">Kho ứng dụng Google và Apple tồn tại rất nhiều App mua sắm như: </w:t>
+      </w:r>
+      <w:proofErr w:type="spellStart"/>
+      <w:r>
+        <w:t>Lazada</w:t>
+      </w:r>
+      <w:proofErr w:type="spellEnd"/>
+      <w:r>
+        <w:t xml:space="preserve">, Sendo.vn, Geek, </w:t>
+      </w:r>
+      <w:proofErr w:type="spellStart"/>
+      <w:r>
+        <w:t>Zalora</w:t>
+      </w:r>
+      <w:proofErr w:type="spellEnd"/>
+      <w:r>
+        <w:t xml:space="preserve">, Mekong, Mama, Wish, Tiki.vn, Vatgia.com, </w:t>
+      </w:r>
+      <w:proofErr w:type="spellStart"/>
+      <w:r>
+        <w:t>BazaGo</w:t>
+      </w:r>
+      <w:proofErr w:type="spellEnd"/>
+      <w:r>
+        <w:t xml:space="preserve">, Yes24.com, </w:t>
+      </w:r>
+      <w:proofErr w:type="spellStart"/>
+      <w:r>
+        <w:t>Shopee</w:t>
+      </w:r>
+      <w:proofErr w:type="spellEnd"/>
+      <w:r>
+        <w:t xml:space="preserve">…  Để khuyến khích người dùng sử dụng App mua hàng, các cửa hàng, sàn giao dịch thường </w:t>
+      </w:r>
+      <w:proofErr w:type="gramStart"/>
+      <w:r>
+        <w:t>tung</w:t>
+      </w:r>
+      <w:proofErr w:type="gramEnd"/>
+      <w:r>
+        <w:t xml:space="preserve"> ra nhiều chính sách như giảm thêm 10% trên giá đã giảm, tặng quà, miễn phí giao hàng…</w:t>
       </w:r>
     </w:p>
     <w:p>
@@ -8728,8 +9284,8 @@
           <w:lang w:val="fr-FR"/>
         </w:rPr>
       </w:pPr>
-      <w:bookmarkStart w:id="21" w:name="_Toc515610673"/>
-      <w:bookmarkEnd w:id="15"/>
+      <w:bookmarkStart w:id="21" w:name="_Toc515950732"/>
+      <w:bookmarkEnd w:id="14"/>
       <w:r>
         <w:rPr>
           <w:lang w:val="fr-FR"/>
@@ -8746,7 +9302,7 @@
           <w:lang w:val="fr-FR"/>
         </w:rPr>
       </w:pPr>
-      <w:bookmarkStart w:id="22" w:name="_Toc515610674"/>
+      <w:bookmarkStart w:id="22" w:name="_Toc515950733"/>
       <w:r>
         <w:rPr>
           <w:lang w:val="fr-FR"/>
@@ -8775,7 +9331,7 @@
           <w:lang w:val="fr-FR"/>
         </w:rPr>
       </w:pPr>
-      <w:bookmarkStart w:id="23" w:name="_Toc515610675"/>
+      <w:bookmarkStart w:id="23" w:name="_Toc515950734"/>
       <w:r>
         <w:rPr>
           <w:lang w:val="fr-FR"/>
@@ -8867,8 +9423,13 @@
         <w:t>Khảo sát sơ bộ:</w:t>
       </w:r>
       <w:r>
-        <w:t xml:space="preserve"> tìm hiểu các yếu tố cơ bản (tổ chức, văn hóa, đặc trưng, con người,...</w:t>
-      </w:r>
+        <w:t xml:space="preserve"> tìm hiểu các yếu tố cơ bản (tổ chức, văn hóa, đặc trưng, con người</w:t>
+      </w:r>
+      <w:proofErr w:type="gramStart"/>
+      <w:r>
+        <w:t>,...</w:t>
+      </w:r>
+      <w:proofErr w:type="gramEnd"/>
       <w:r>
         <w:t>) tạo tiền đề để phát triển hệ thống thông tin</w:t>
       </w:r>
@@ -8888,7 +9449,15 @@
         <w:t>Khảo sát chi tiết:</w:t>
       </w:r>
       <w:r>
-        <w:t xml:space="preserve"> thu thập thông tin chi tiết của hệ thống (chức năng xử lý, thông tin được phép nhập và xuất khỏi hệ thống, ràng buộc, giao diện cơ bản, nghiệp vụ) phục vụ cho việc phân tích và thiết kế.</w:t>
+        <w:t xml:space="preserve"> </w:t>
+      </w:r>
+      <w:proofErr w:type="gramStart"/>
+      <w:r>
+        <w:t>thu</w:t>
+      </w:r>
+      <w:proofErr w:type="gramEnd"/>
+      <w:r>
+        <w:t xml:space="preserve"> thập thông tin chi tiết của hệ thống (chức năng xử lý, thông tin được phép nhập và xuất khỏi hệ thống, ràng buộc, giao diện cơ bản, nghiệp vụ) phục vụ cho việc phân tích và thiết kế.</w:t>
       </w:r>
     </w:p>
     <w:p>
@@ -8985,7 +9554,7 @@
       <w:pPr>
         <w:pStyle w:val="Heading3"/>
       </w:pPr>
-      <w:bookmarkStart w:id="24" w:name="_Toc515610676"/>
+      <w:bookmarkStart w:id="24" w:name="_Toc515950735"/>
       <w:r>
         <w:t>Giai đoạn 2: Phân tích hệ thống</w:t>
       </w:r>
@@ -9057,7 +9626,7 @@
       <w:pPr>
         <w:pStyle w:val="Heading3"/>
       </w:pPr>
-      <w:bookmarkStart w:id="25" w:name="_Toc515610677"/>
+      <w:bookmarkStart w:id="25" w:name="_Toc515950736"/>
       <w:r>
         <w:t>Giai đoạn 3: Thiết kế</w:t>
       </w:r>
@@ -9065,7 +9634,15 @@
     </w:p>
     <w:p>
       <w:r>
-        <w:t>Thông qua thông tin được thu thập từ quá trình khảo sát và phân tích, các chuyên gia sẽ </w:t>
+        <w:t xml:space="preserve">Thông qua thông tin được </w:t>
+      </w:r>
+      <w:proofErr w:type="gramStart"/>
+      <w:r>
+        <w:t>thu</w:t>
+      </w:r>
+      <w:proofErr w:type="gramEnd"/>
+      <w:r>
+        <w:t xml:space="preserve"> thập từ quá trình khảo sát và phân tích, các chuyên gia sẽ </w:t>
       </w:r>
       <w:r>
         <w:rPr>
@@ -9097,7 +9674,23 @@
     </w:p>
     <w:p>
       <w:r>
-        <w:t>Trên cơ sở các bảng dữ liệu đã phân tích và đặc tả trên giấy sẽ được thiết kế dưới dạng mô hình mức ý niệm bằng phần mềm chuyên dụng như Sybase PowerDesigner, CA ERwin Data Modeler. Bằng mô hình mức ý niệm sẽ cho các chuyên gia có </w:t>
+        <w:t xml:space="preserve">Trên cơ sở các bảng dữ liệu đã phân tích và đặc tả trên giấy sẽ được thiết kế dưới dạng mô hình mức ý niệm bằng phần mềm chuyên dụng như Sybase </w:t>
+      </w:r>
+      <w:proofErr w:type="spellStart"/>
+      <w:r>
+        <w:t>PowerDesigner</w:t>
+      </w:r>
+      <w:proofErr w:type="spellEnd"/>
+      <w:r>
+        <w:t xml:space="preserve">, CA </w:t>
+      </w:r>
+      <w:proofErr w:type="spellStart"/>
+      <w:r>
+        <w:t>ERwin</w:t>
+      </w:r>
+      <w:proofErr w:type="spellEnd"/>
+      <w:r>
+        <w:t xml:space="preserve"> Data Modeler. Bằng mô hình mức ý niệm sẽ cho các chuyên gia có </w:t>
       </w:r>
       <w:r>
         <w:rPr>
@@ -9154,7 +9747,15 @@
         </w:numPr>
       </w:pPr>
       <w:r>
-        <w:t>Thiết kế truy vấn, thủ tục, hàm: thu thập, xử lý thông tin nhập và đưa ra thông tin chuẩn xác theo đúng nghiệp vụ.</w:t>
+        <w:t xml:space="preserve">Thiết kế truy vấn, thủ tục, hàm: </w:t>
+      </w:r>
+      <w:proofErr w:type="gramStart"/>
+      <w:r>
+        <w:t>thu</w:t>
+      </w:r>
+      <w:proofErr w:type="gramEnd"/>
+      <w:r>
+        <w:t xml:space="preserve"> thập, xử lý thông tin nhập và đưa ra thông tin chuẩn xác theo đúng nghiệp vụ.</w:t>
       </w:r>
     </w:p>
     <w:p>
@@ -9215,7 +9816,7 @@
       <w:pPr>
         <w:pStyle w:val="Heading3"/>
       </w:pPr>
-      <w:bookmarkStart w:id="26" w:name="_Toc515610678"/>
+      <w:bookmarkStart w:id="26" w:name="_Toc515950737"/>
       <w:r>
         <w:t>Giai đoạn 4: Thực hiện</w:t>
       </w:r>
@@ -9223,7 +9824,15 @@
     </w:p>
     <w:p>
       <w:r>
-        <w:t>Đây là giai đoạn nhằm xây dựng hệ thống theo các thiết kế đã xác định. Giai đoạn này bao gồm các công việc sau:</w:t>
+        <w:t xml:space="preserve">Đây là giai đoạn nhằm xây dựng hệ thống </w:t>
+      </w:r>
+      <w:proofErr w:type="gramStart"/>
+      <w:r>
+        <w:t>theo</w:t>
+      </w:r>
+      <w:proofErr w:type="gramEnd"/>
+      <w:r>
+        <w:t xml:space="preserve"> các thiết kế đã xác định. Giai đoạn này bao gồm các công việc sau:</w:t>
       </w:r>
     </w:p>
     <w:p>
@@ -9235,7 +9844,15 @@
         </w:numPr>
       </w:pPr>
       <w:r>
-        <w:t>Lựa chọn hệ quản trị cơ sở dữ liệu (SQL Server, Oracle, MySQL, …) và cài đặt cơ sở dữ liệu cho hệ thống.</w:t>
+        <w:t xml:space="preserve">Lựa chọn hệ quản trị cơ sở dữ liệu (SQL Server, Oracle, </w:t>
+      </w:r>
+      <w:proofErr w:type="gramStart"/>
+      <w:r>
+        <w:t>MySQL, …)</w:t>
+      </w:r>
+      <w:proofErr w:type="gramEnd"/>
+      <w:r>
+        <w:t xml:space="preserve"> và cài đặt cơ sở dữ liệu cho hệ thống.</w:t>
       </w:r>
     </w:p>
     <w:p>
@@ -9247,7 +9864,15 @@
         </w:numPr>
       </w:pPr>
       <w:r>
-        <w:t>Lựa chọn công cụ lập trình để xây dựng các modules chương trình của hệ thống (Microsoft Visual Studio, PHP Designer,...).</w:t>
+        <w:t>Lựa chọn công cụ lập trình để xây dựng các modules chương trình của hệ thống (Microsoft Visual Studio, PHP Designer</w:t>
+      </w:r>
+      <w:proofErr w:type="gramStart"/>
+      <w:r>
+        <w:t>,...</w:t>
+      </w:r>
+      <w:proofErr w:type="gramEnd"/>
+      <w:r>
+        <w:t>).</w:t>
       </w:r>
     </w:p>
     <w:p>
@@ -9259,7 +9884,23 @@
         </w:numPr>
       </w:pPr>
       <w:r>
-        <w:t>Lựa chọn công cụ để xây dựng giao diện hệ thống (DevExpress, Dot Net Bar,...).</w:t>
+        <w:t>Lựa chọn công cụ để xây dựng giao diện hệ thống (</w:t>
+      </w:r>
+      <w:proofErr w:type="spellStart"/>
+      <w:r>
+        <w:t>DevExpress</w:t>
+      </w:r>
+      <w:proofErr w:type="spellEnd"/>
+      <w:r>
+        <w:t>, Dot Net Bar</w:t>
+      </w:r>
+      <w:proofErr w:type="gramStart"/>
+      <w:r>
+        <w:t>,...</w:t>
+      </w:r>
+      <w:proofErr w:type="gramEnd"/>
+      <w:r>
+        <w:t>).</w:t>
       </w:r>
     </w:p>
     <w:p>
@@ -9271,7 +9912,7 @@
       <w:pPr>
         <w:pStyle w:val="Heading3"/>
       </w:pPr>
-      <w:bookmarkStart w:id="27" w:name="_Toc515610679"/>
+      <w:bookmarkStart w:id="27" w:name="_Toc515950738"/>
       <w:r>
         <w:t>Giai đoạn 5: Kiểm thử</w:t>
       </w:r>
@@ -9335,7 +9976,15 @@
       </w:pPr>
       <w:r>
         <w:lastRenderedPageBreak/>
-        <w:t>Viết test case theo yêu cầu.</w:t>
+        <w:t xml:space="preserve">Viết test case </w:t>
+      </w:r>
+      <w:proofErr w:type="gramStart"/>
+      <w:r>
+        <w:t>theo</w:t>
+      </w:r>
+      <w:proofErr w:type="gramEnd"/>
+      <w:r>
+        <w:t xml:space="preserve"> yêu cầu.</w:t>
       </w:r>
     </w:p>
     <w:p>
@@ -9343,14 +9992,19 @@
         <w:ind w:left="284" w:firstLine="0"/>
       </w:pPr>
       <w:r>
-        <w:t>Kết quả cuối cùng là một hệ thống thông tin đạt yêu cầu đặt ra.</w:t>
-      </w:r>
+        <w:t xml:space="preserve">Kết quả cuối cùng là một hệ thống thông tin đạt yêu cầu đặt </w:t>
+      </w:r>
+      <w:proofErr w:type="spellStart"/>
+      <w:r>
+        <w:t>ra.</w:t>
+      </w:r>
+      <w:proofErr w:type="spellEnd"/>
     </w:p>
     <w:p>
       <w:pPr>
         <w:pStyle w:val="Heading3"/>
       </w:pPr>
-      <w:bookmarkStart w:id="28" w:name="_Toc515610680"/>
+      <w:bookmarkStart w:id="28" w:name="_Toc515950739"/>
       <w:r>
         <w:t>Giai đoạn 6: Triển khai và bảo trì</w:t>
       </w:r>
@@ -9459,7 +10113,7 @@
           <w:lang w:val="fr-FR"/>
         </w:rPr>
       </w:pPr>
-      <w:bookmarkStart w:id="29" w:name="_Toc515610681"/>
+      <w:bookmarkStart w:id="29" w:name="_Toc515950740"/>
       <w:r>
         <w:t>Mô hình</w:t>
       </w:r>
@@ -9502,7 +10156,21 @@
         <w:rPr>
           <w:lang w:val="fr-FR"/>
         </w:rPr>
-        <w:t>Ý tưởng của mô hình này là máy con (đóng vài trò là máy khách) gửi một yêu cầu (request) để máy chủ (đóng vai trò người cung ứng dịch vụ), máy chủ sẽ xử lý và trả kết quả về cho máy khách.</w:t>
+        <w:t>Ý tưởng của mô hình này là máy con (đóng vài trò là máy khách) gửi một yêu cầu (</w:t>
+      </w:r>
+      <w:proofErr w:type="spellStart"/>
+      <w:r>
+        <w:rPr>
+          <w:lang w:val="fr-FR"/>
+        </w:rPr>
+        <w:t>request</w:t>
+      </w:r>
+      <w:proofErr w:type="spellEnd"/>
+      <w:r>
+        <w:rPr>
+          <w:lang w:val="fr-FR"/>
+        </w:rPr>
+        <w:t>) để máy chủ (đóng vai trò người cung ứng dịch vụ), máy chủ sẽ xử lý và trả kết quả về cho máy khách.</w:t>
       </w:r>
     </w:p>
     <w:p>
@@ -9564,7 +10232,21 @@
         <w:rPr>
           <w:lang w:val="fr-FR"/>
         </w:rPr>
-        <w:t xml:space="preserve"> máy tính nhỏ như desktop hay laptop. Trong mô hình này các máy khách sẽ gửi yêu cầu tới máy chủ để máy chủ thực hiện một nhiệm vụ nào đó như lấy dữ liệu từ database, in ấn, gửi email...</w:t>
+        <w:t xml:space="preserve"> máy tính nhỏ như desktop hay laptop. Trong mô hình này các máy khách sẽ gửi yêu cầu tới máy chủ để máy chủ thực hiện một nhiệm vụ nào đó như lấy dữ liệu từ </w:t>
+      </w:r>
+      <w:proofErr w:type="spellStart"/>
+      <w:r>
+        <w:rPr>
+          <w:lang w:val="fr-FR"/>
+        </w:rPr>
+        <w:t>database</w:t>
+      </w:r>
+      <w:proofErr w:type="spellEnd"/>
+      <w:r>
+        <w:rPr>
+          <w:lang w:val="fr-FR"/>
+        </w:rPr>
+        <w:t>, in ấn, gửi email...</w:t>
       </w:r>
     </w:p>
     <w:p>
@@ -9650,7 +10332,7 @@
       <w:pPr>
         <w:pStyle w:val="Heading2"/>
       </w:pPr>
-      <w:bookmarkStart w:id="31" w:name="_Toc515610682"/>
+      <w:bookmarkStart w:id="31" w:name="_Toc515950741"/>
       <w:r>
         <w:t>Giao diện lập trình ứng dụng –</w:t>
       </w:r>
@@ -9688,7 +10370,21 @@
         <w:rPr>
           <w:lang w:val="fr-FR"/>
         </w:rPr>
-        <w:t xml:space="preserve">Nói đơn giản, API (Application Programming Interface) là cái cầu nối giữa client và server. </w:t>
+        <w:t xml:space="preserve">Nói đơn giản, API (Application </w:t>
+      </w:r>
+      <w:proofErr w:type="spellStart"/>
+      <w:r>
+        <w:rPr>
+          <w:lang w:val="fr-FR"/>
+        </w:rPr>
+        <w:t>Programming</w:t>
+      </w:r>
+      <w:proofErr w:type="spellEnd"/>
+      <w:r>
+        <w:rPr>
+          <w:lang w:val="fr-FR"/>
+        </w:rPr>
+        <w:t xml:space="preserve"> Interface) là cái cầu nối giữa client và server. </w:t>
       </w:r>
       <w:r>
         <w:rPr>
@@ -9942,7 +10638,21 @@
         <w:rPr>
           <w:i/>
         </w:rPr>
-        <w:t xml:space="preserve"> API có thể viết trên nền Protocol khác, ví dụ như SOAP. Nhưng trong khuôn khổ báo cáo này, em chỉ giới thiệu về  giao thức HTTP vì trong bài làm em sử dụng giao thức này.</w:t>
+        <w:t xml:space="preserve"> API có thể viết trên nền Protocol khác, ví dụ như SOAP. Nhưng trong khuôn khổ báo cáo này, em chỉ giới thiệu </w:t>
+      </w:r>
+      <w:proofErr w:type="gramStart"/>
+      <w:r>
+        <w:rPr>
+          <w:i/>
+        </w:rPr>
+        <w:t>về  giao</w:t>
+      </w:r>
+      <w:proofErr w:type="gramEnd"/>
+      <w:r>
+        <w:rPr>
+          <w:i/>
+        </w:rPr>
+        <w:t xml:space="preserve"> thức HTTP vì trong bài làm em sử dụng giao thức này.</w:t>
       </w:r>
     </w:p>
     <w:p>
@@ -9976,14 +10686,30 @@
         <w:rPr>
           <w:lang w:val="fr-FR"/>
         </w:rPr>
-        <w:t xml:space="preserve">Client gửi request, server gửi lại </w:t>
-      </w:r>
+        <w:t xml:space="preserve">Client gửi </w:t>
+      </w:r>
+      <w:proofErr w:type="spellStart"/>
+      <w:r>
+        <w:rPr>
+          <w:lang w:val="fr-FR"/>
+        </w:rPr>
+        <w:t>request</w:t>
+      </w:r>
+      <w:proofErr w:type="spellEnd"/>
+      <w:r>
+        <w:rPr>
+          <w:lang w:val="fr-FR"/>
+        </w:rPr>
+        <w:t xml:space="preserve">, server gửi lại </w:t>
+      </w:r>
+      <w:proofErr w:type="spellStart"/>
       <w:r>
         <w:rPr>
           <w:lang w:val="fr-FR"/>
         </w:rPr>
         <w:t>response</w:t>
       </w:r>
+      <w:proofErr w:type="spellEnd"/>
       <w:r>
         <w:rPr>
           <w:lang w:val="fr-FR"/>
@@ -10006,14 +10732,30 @@
         <w:rPr>
           <w:lang w:val="fr-FR"/>
         </w:rPr>
-        <w:t xml:space="preserve">Và API được xây dựng trên chính 2 thành phần: Request và </w:t>
-      </w:r>
+        <w:t xml:space="preserve">Và API được xây dựng trên chính 2 thành phần: </w:t>
+      </w:r>
+      <w:proofErr w:type="spellStart"/>
+      <w:r>
+        <w:rPr>
+          <w:lang w:val="fr-FR"/>
+        </w:rPr>
+        <w:t>Request</w:t>
+      </w:r>
+      <w:proofErr w:type="spellEnd"/>
+      <w:r>
+        <w:rPr>
+          <w:lang w:val="fr-FR"/>
+        </w:rPr>
+        <w:t xml:space="preserve"> và </w:t>
+      </w:r>
+      <w:proofErr w:type="spellStart"/>
       <w:r>
         <w:rPr>
           <w:lang w:val="fr-FR"/>
         </w:rPr>
         <w:t>Response</w:t>
       </w:r>
+      <w:proofErr w:type="spellEnd"/>
       <w:r>
         <w:rPr>
           <w:lang w:val="fr-FR"/>
@@ -10322,7 +11064,15 @@
         <w:t xml:space="preserve">thông tin ở phần body sẽ là: </w:t>
       </w:r>
       <w:r>
-        <w:t xml:space="preserve">Họ tên, số điện thoại, tên tài khoản, mật khẩu,…  </w:t>
+        <w:t>Họ tên, số điện thoại, tên tài khoản, mật khẩu</w:t>
+      </w:r>
+      <w:proofErr w:type="gramStart"/>
+      <w:r>
+        <w:t>,…</w:t>
+      </w:r>
+      <w:proofErr w:type="gramEnd"/>
+      <w:r>
+        <w:t xml:space="preserve">  </w:t>
       </w:r>
     </w:p>
     <w:p>
@@ -10447,7 +11197,15 @@
     </w:p>
     <w:p>
       <w:r>
-        <w:t xml:space="preserve">Status code là những con số có 3 chữ số và có duy nhất 1 ý nghĩa. Chắc các bạn cũng không còn lạ lẫm với những Error “404 Not Found” </w:t>
+        <w:t xml:space="preserve">Status code là những con số có 3 chữ số và có duy nhất 1 ý nghĩa. Chắc các bạn cũng không còn lạ lẫm với những Error “404 </w:t>
+      </w:r>
+      <w:proofErr w:type="gramStart"/>
+      <w:r>
+        <w:t>Not</w:t>
+      </w:r>
+      <w:proofErr w:type="gramEnd"/>
+      <w:r>
+        <w:t xml:space="preserve"> Found” </w:t>
       </w:r>
       <w:r>
         <w:t>hoặc “503 Service Unavailable”.</w:t>
@@ -10487,7 +11245,7 @@
       <w:pPr>
         <w:pStyle w:val="Heading2"/>
       </w:pPr>
-      <w:bookmarkStart w:id="32" w:name="_Toc515610683"/>
+      <w:bookmarkStart w:id="32" w:name="_Toc515950742"/>
       <w:r>
         <w:t>Web</w:t>
       </w:r>
@@ -10875,7 +11633,7 @@
           <w:szCs w:val="32"/>
         </w:rPr>
       </w:pPr>
-      <w:bookmarkStart w:id="33" w:name="_Toc515610684"/>
+      <w:bookmarkStart w:id="33" w:name="_Toc515950743"/>
       <w:r>
         <w:t>Cổng thanh toán trực tuyến</w:t>
       </w:r>
@@ -11234,7 +11992,7 @@
           <w:lang w:val="vi-VN"/>
         </w:rPr>
       </w:pPr>
-      <w:bookmarkStart w:id="34" w:name="_Toc515610685"/>
+      <w:bookmarkStart w:id="34" w:name="_Toc515950744"/>
       <w:r>
         <w:rPr>
           <w:lang w:val="vi-VN"/>
@@ -11257,7 +12015,7 @@
           <w:lang w:val="vi-VN"/>
         </w:rPr>
       </w:pPr>
-      <w:bookmarkStart w:id="35" w:name="_Toc515610686"/>
+      <w:bookmarkStart w:id="35" w:name="_Toc515950745"/>
       <w:r>
         <w:rPr>
           <w:lang w:val="vi-VN"/>
@@ -11276,7 +12034,7 @@
       <w:pPr>
         <w:pStyle w:val="Heading3"/>
       </w:pPr>
-      <w:bookmarkStart w:id="36" w:name="_Toc515610687"/>
+      <w:bookmarkStart w:id="36" w:name="_Toc515950746"/>
       <w:r>
         <w:t>Định nghĩa bài toán</w:t>
       </w:r>
@@ -11317,7 +12075,15 @@
         <w:t>cung cấp</w:t>
       </w:r>
       <w:r>
-        <w:t xml:space="preserve"> những chức năng cần thiết để tiến hành giao dịch, quản lý sự hoạt động cũng như theo dõi tình hình phát t</w:t>
+        <w:t xml:space="preserve"> những chức năng cần thiết để tiến hành giao dịch, quản lý sự hoạt động cũng như </w:t>
+      </w:r>
+      <w:proofErr w:type="gramStart"/>
+      <w:r>
+        <w:t>theo</w:t>
+      </w:r>
+      <w:proofErr w:type="gramEnd"/>
+      <w:r>
+        <w:t xml:space="preserve"> dõi tình hình phát t</w:t>
       </w:r>
       <w:r>
         <w:t>riển cửa hàng của mình.</w:t>
@@ -11354,6 +12120,7 @@
           <w:lang w:val="fr-FR"/>
         </w:rPr>
       </w:pPr>
+      <w:bookmarkStart w:id="37" w:name="_Toc515950747"/>
       <w:r>
         <w:rPr>
           <w:lang w:val="fr-FR"/>
@@ -11364,7 +12131,14 @@
         <w:rPr>
           <w:lang w:val="fr-FR"/>
         </w:rPr>
-        <w:t xml:space="preserve">ác tác nhân </w:t>
+        <w:t>ác tác nhân</w:t>
+      </w:r>
+      <w:bookmarkEnd w:id="37"/>
+      <w:r>
+        <w:rPr>
+          <w:lang w:val="fr-FR"/>
+        </w:rPr>
+        <w:t xml:space="preserve"> </w:t>
       </w:r>
     </w:p>
     <w:p>
@@ -11477,7 +12251,21 @@
         <w:rPr>
           <w:lang w:val="fr-FR"/>
         </w:rPr>
-        <w:t xml:space="preserve"> bao gồm người quản lý, nhân viên và những khách hàng đã đăng ký. Sau khi đăng nhập để trở thành thành viên, ngoài những chức năng chung của </w:t>
+        <w:t xml:space="preserve"> bao gồm người quản lý, nhân viên và những khách hàng đã đăng ký. Sau khi đăng nhập để trở thành </w:t>
+      </w:r>
+      <w:proofErr w:type="spellStart"/>
+      <w:r>
+        <w:rPr>
+          <w:lang w:val="fr-FR"/>
+        </w:rPr>
+        <w:t>thành</w:t>
+      </w:r>
+      <w:proofErr w:type="spellEnd"/>
+      <w:r>
+        <w:rPr>
+          <w:lang w:val="fr-FR"/>
+        </w:rPr>
+        <w:t xml:space="preserve"> viên, ngoài những chức năng chung của </w:t>
       </w:r>
       <w:r>
         <w:rPr>
@@ -11494,7 +12282,7 @@
           <w:lang w:val="vi-VN"/>
         </w:rPr>
       </w:pPr>
-      <w:bookmarkStart w:id="37" w:name="_Toc515610688"/>
+      <w:bookmarkStart w:id="38" w:name="_Toc515950748"/>
       <w:r>
         <w:rPr>
           <w:lang w:val="fr-FR"/>
@@ -11507,7 +12295,7 @@
         </w:rPr>
         <w:t xml:space="preserve"> phân rã chức năng</w:t>
       </w:r>
-      <w:bookmarkEnd w:id="37"/>
+      <w:bookmarkEnd w:id="38"/>
     </w:p>
     <w:p>
       <w:pPr>
@@ -11526,11 +12314,11 @@
       <w:pPr>
         <w:pStyle w:val="Heading4"/>
       </w:pPr>
-      <w:bookmarkStart w:id="38" w:name="_Toc515610689"/>
+      <w:bookmarkStart w:id="39" w:name="_Toc515950749"/>
       <w:r>
         <w:t>Front-end</w:t>
       </w:r>
-      <w:bookmarkEnd w:id="38"/>
+      <w:bookmarkEnd w:id="39"/>
     </w:p>
     <w:p>
       <w:pPr>
@@ -12307,14 +13095,32 @@
         <w:rPr>
           <w:color w:val="000000"/>
         </w:rPr>
-        <w:t xml:space="preserve"> Khách hàng truy cập vào địa chỉ của website trên thanh url</w:t>
-      </w:r>
-      <w:r>
-        <w:rPr>
-          <w:color w:val="000000"/>
-        </w:rPr>
-        <w:t xml:space="preserve"> hoặc tải, cài đặt và truy cập vào app YoloShop</w:t>
-      </w:r>
+        <w:t xml:space="preserve"> Khách hàng truy cập vào địa chỉ của website trên thanh </w:t>
+      </w:r>
+      <w:proofErr w:type="spellStart"/>
+      <w:proofErr w:type="gramStart"/>
+      <w:r>
+        <w:rPr>
+          <w:color w:val="000000"/>
+        </w:rPr>
+        <w:t>url</w:t>
+      </w:r>
+      <w:proofErr w:type="spellEnd"/>
+      <w:proofErr w:type="gramEnd"/>
+      <w:r>
+        <w:rPr>
+          <w:color w:val="000000"/>
+        </w:rPr>
+        <w:t xml:space="preserve"> hoặc tải, cài đặt và truy cập vào app </w:t>
+      </w:r>
+      <w:proofErr w:type="spellStart"/>
+      <w:r>
+        <w:rPr>
+          <w:color w:val="000000"/>
+        </w:rPr>
+        <w:t>YoloShop</w:t>
+      </w:r>
+      <w:proofErr w:type="spellEnd"/>
       <w:r>
         <w:rPr>
           <w:color w:val="000000"/>
@@ -12992,8 +13798,16 @@
         <w:rPr>
           <w:color w:val="000000"/>
         </w:rPr>
-        <w:t>Website có các tin tức về công nghệ, khách hàng có thể chọn vào để đọc những tin tức bổ ích về sản phẩm công nghệ, cuộc sống công nghệ,…</w:t>
-      </w:r>
+        <w:t>Website có các tin tức về công nghệ, khách hàng có thể chọn vào để đọc những tin tức bổ ích về sản phẩm công nghệ, cuộc sống công nghệ</w:t>
+      </w:r>
+      <w:proofErr w:type="gramStart"/>
+      <w:r>
+        <w:rPr>
+          <w:color w:val="000000"/>
+        </w:rPr>
+        <w:t>,…</w:t>
+      </w:r>
+      <w:proofErr w:type="gramEnd"/>
     </w:p>
     <w:p>
       <w:pPr>
@@ -13393,7 +14207,21 @@
         <w:rPr>
           <w:b/>
         </w:rPr>
-        <w:t>: NHớ đổi màu font chữ hình để in</w:t>
+        <w:t xml:space="preserve">: </w:t>
+      </w:r>
+      <w:proofErr w:type="spellStart"/>
+      <w:r>
+        <w:rPr>
+          <w:b/>
+        </w:rPr>
+        <w:t>NHớ</w:t>
+      </w:r>
+      <w:proofErr w:type="spellEnd"/>
+      <w:r>
+        <w:rPr>
+          <w:b/>
+        </w:rPr>
+        <w:t xml:space="preserve"> đổi màu font chữ hình để in</w:t>
       </w:r>
     </w:p>
     <w:p>
@@ -13459,12 +14287,12 @@
       <w:pPr>
         <w:pStyle w:val="Heading4"/>
       </w:pPr>
-      <w:bookmarkStart w:id="39" w:name="_Toc515610690"/>
+      <w:bookmarkStart w:id="40" w:name="_Toc515950750"/>
       <w:r>
         <w:lastRenderedPageBreak/>
         <w:t>Back-end</w:t>
       </w:r>
-      <w:bookmarkEnd w:id="39"/>
+      <w:bookmarkEnd w:id="40"/>
     </w:p>
     <w:p>
       <w:pPr>
@@ -14265,7 +15093,14 @@
         <w:rPr>
           <w:color w:val="000000"/>
         </w:rPr>
-        <w:t>ố lượng, giá cả, hãng sản xuất,</w:t>
+        <w:t>ố lượng, giá cả, hãng sản xuất</w:t>
+      </w:r>
+      <w:proofErr w:type="gramStart"/>
+      <w:r>
+        <w:rPr>
+          <w:color w:val="000000"/>
+        </w:rPr>
+        <w:t>,</w:t>
       </w:r>
       <w:r>
         <w:rPr>
@@ -14273,6 +15108,7 @@
         </w:rPr>
         <w:t>…</w:t>
       </w:r>
+      <w:proofErr w:type="gramEnd"/>
       <w:r>
         <w:rPr>
           <w:color w:val="000000"/>
@@ -14316,8 +15152,16 @@
         <w:rPr>
           <w:color w:val="000000"/>
         </w:rPr>
-        <w:t>g sản xuất, giá cả, tình trạng,…</w:t>
-      </w:r>
+        <w:t>g sản xuất, giá cả, tình trạng</w:t>
+      </w:r>
+      <w:proofErr w:type="gramStart"/>
+      <w:r>
+        <w:rPr>
+          <w:color w:val="000000"/>
+        </w:rPr>
+        <w:t>,…</w:t>
+      </w:r>
+      <w:proofErr w:type="gramEnd"/>
     </w:p>
     <w:p>
       <w:pPr>
@@ -14609,19 +15453,7 @@
         <w:rPr>
           <w:color w:val="000000"/>
         </w:rPr>
-        <w:t xml:space="preserve"> Liệt kê các đơn đặt hàng mà khách hàng đã đặt hàng, </w:t>
-      </w:r>
-      <w:r>
-        <w:rPr>
-          <w:color w:val="000000"/>
-        </w:rPr>
-        <w:t>h</w:t>
-      </w:r>
-      <w:r>
-        <w:rPr>
-          <w:color w:val="000000"/>
-        </w:rPr>
-        <w:t>iển thị tình trạng đơn hàng.</w:t>
+        <w:t xml:space="preserve"> Liệt kê các đơn đặt hàng mà khách hàng đã đặt hàng, hiển thị tình trạng đơn hàng.</w:t>
       </w:r>
     </w:p>
     <w:p>
@@ -14863,13 +15695,7 @@
         <w:rPr>
           <w:color w:val="000000"/>
         </w:rPr>
-        <w:t>: Thông tin về nhân viên sẽ giao đơn hàng, tình trạng đơn hàng: đang chuyển, đã chuyển</w:t>
-      </w:r>
-      <w:r>
-        <w:rPr>
-          <w:color w:val="000000"/>
-        </w:rPr>
-        <w:t xml:space="preserve"> </w:t>
+        <w:t xml:space="preserve">: Thông tin về nhân viên sẽ giao đơn hàng, tình trạng đơn hàng: đang chuyển, đã chuyển </w:t>
       </w:r>
       <w:r>
         <w:rPr>
@@ -14901,8 +15727,6 @@
         </w:rPr>
         <w:t>: Khi khách hàng thanh toán có thể chọn 3 hình thức thanh toán là thanh toán bằng Bảo Kim, Ngân Lượng hoặc COD (Thanh toán khi nhận hàng).</w:t>
       </w:r>
-      <w:bookmarkStart w:id="40" w:name="_GoBack"/>
-      <w:bookmarkEnd w:id="40"/>
     </w:p>
     <w:p>
       <w:pPr>
@@ -15092,7 +15916,7 @@
           <w:lang w:val="vi-VN"/>
         </w:rPr>
       </w:pPr>
-      <w:bookmarkStart w:id="41" w:name="_Toc515610691"/>
+      <w:bookmarkStart w:id="41" w:name="_Toc515950751"/>
       <w:r>
         <w:rPr>
           <w:lang w:val="vi-VN"/>
@@ -15218,7 +16042,7 @@
           <w:lang w:val="vi-VN"/>
         </w:rPr>
       </w:pPr>
-      <w:bookmarkStart w:id="42" w:name="_Toc515610692"/>
+      <w:bookmarkStart w:id="42" w:name="_Toc515950752"/>
       <w:r>
         <w:rPr>
           <w:lang w:val="vi-VN"/>
@@ -15237,17 +16061,21 @@
       <w:pPr>
         <w:pStyle w:val="Heading4"/>
       </w:pPr>
+      <w:bookmarkStart w:id="43" w:name="_Toc515950753"/>
       <w:r>
         <w:t>Danh sách thực thể</w:t>
       </w:r>
+      <w:bookmarkEnd w:id="43"/>
     </w:p>
     <w:p>
       <w:pPr>
         <w:pStyle w:val="Heading4"/>
       </w:pPr>
+      <w:bookmarkStart w:id="44" w:name="_Toc515950754"/>
       <w:r>
         <w:t>Mô hình thực thể liên kết</w:t>
       </w:r>
+      <w:bookmarkEnd w:id="44"/>
     </w:p>
     <w:p>
       <w:pPr>
@@ -15256,14 +16084,14 @@
           <w:lang w:val="fr-FR"/>
         </w:rPr>
       </w:pPr>
-      <w:bookmarkStart w:id="43" w:name="_Toc515610693"/>
+      <w:bookmarkStart w:id="45" w:name="_Toc515950755"/>
       <w:r>
         <w:rPr>
           <w:lang w:val="fr-FR"/>
         </w:rPr>
         <w:t>Cơ sở dữ liệu</w:t>
       </w:r>
-      <w:bookmarkEnd w:id="43"/>
+      <w:bookmarkEnd w:id="45"/>
     </w:p>
     <w:p>
       <w:pPr>
@@ -15459,8 +16287,16 @@
         <w:rPr>
           <w:lang w:val="fr-FR"/>
         </w:rPr>
-        <w:t>Bảng diagram</w:t>
-      </w:r>
+        <w:t xml:space="preserve">Bảng </w:t>
+      </w:r>
+      <w:proofErr w:type="spellStart"/>
+      <w:r>
+        <w:rPr>
+          <w:lang w:val="fr-FR"/>
+        </w:rPr>
+        <w:t>diagram</w:t>
+      </w:r>
+      <w:proofErr w:type="spellEnd"/>
     </w:p>
     <w:p>
       <w:pPr>
@@ -15469,7 +16305,7 @@
           <w:lang w:val="fr-FR"/>
         </w:rPr>
       </w:pPr>
-      <w:bookmarkStart w:id="44" w:name="_Toc515610694"/>
+      <w:bookmarkStart w:id="46" w:name="_Toc515950756"/>
       <w:r>
         <w:rPr>
           <w:lang w:val="fr-FR"/>
@@ -15477,7 +16313,7 @@
         <w:lastRenderedPageBreak/>
         <w:t>Thiết kế giao diện hệ thống</w:t>
       </w:r>
-      <w:bookmarkEnd w:id="44"/>
+      <w:bookmarkEnd w:id="46"/>
     </w:p>
     <w:p>
       <w:pPr>
@@ -15501,14 +16337,14 @@
           <w:lang w:val="fr-FR"/>
         </w:rPr>
       </w:pPr>
-      <w:bookmarkStart w:id="45" w:name="_Toc515610695"/>
+      <w:bookmarkStart w:id="47" w:name="_Toc515950757"/>
       <w:r>
         <w:rPr>
           <w:lang w:val="fr-FR"/>
         </w:rPr>
         <w:t>WEBSITE</w:t>
       </w:r>
-      <w:bookmarkEnd w:id="45"/>
+      <w:bookmarkEnd w:id="47"/>
     </w:p>
     <w:p>
       <w:pPr>
@@ -15519,14 +16355,14 @@
           <w:lang w:val="fr-FR"/>
         </w:rPr>
       </w:pPr>
-      <w:bookmarkStart w:id="46" w:name="_Toc515610696"/>
+      <w:bookmarkStart w:id="48" w:name="_Toc515950758"/>
       <w:r>
         <w:rPr>
           <w:lang w:val="fr-FR"/>
         </w:rPr>
         <w:t>MOBILE APP</w:t>
       </w:r>
-      <w:bookmarkEnd w:id="46"/>
+      <w:bookmarkEnd w:id="48"/>
     </w:p>
     <w:p>
       <w:pPr>
@@ -15537,11 +16373,11 @@
           <w:lang w:val="vi-VN"/>
         </w:rPr>
       </w:pPr>
-      <w:bookmarkStart w:id="47" w:name="_Toc515610697"/>
+      <w:bookmarkStart w:id="49" w:name="_Toc515950759"/>
       <w:r>
         <w:t>Phân tích công nghệ</w:t>
       </w:r>
-      <w:bookmarkEnd w:id="47"/>
+      <w:bookmarkEnd w:id="49"/>
     </w:p>
     <w:p>
       <w:pPr>
@@ -15629,7 +16465,23 @@
         <w:t xml:space="preserve"> còn được gọi là ngôn ngữ đánh dấu siêu văn bản. Nó được tạo ra nhằm cấu trúc lên một trang web với các mẩu thông tin được trình bày trên World Wide Web. </w:t>
       </w:r>
       <w:r>
-        <w:t>Một số thẻ thường được dùng như là &lt;html&gt;&lt;/html&gt;, &lt;header&gt;&lt;/header&gt;, &lt;body&gt;&lt;/body&gt;, &lt;div&gt;&lt;/div&gt;, &lt;span&gt;&lt;/span&gt;, &lt;ul&gt;&lt;/ul&gt;…</w:t>
+        <w:t>Một số thẻ thường được dùng như là &lt;html&gt;&lt;/html&gt;, &lt;header&gt;&lt;/header&gt;, &lt;body&gt;&lt;/body&gt;, &lt;div&gt;&lt;/div&gt;, &lt;span&gt;&lt;/span&gt;, &lt;</w:t>
+      </w:r>
+      <w:proofErr w:type="spellStart"/>
+      <w:r>
+        <w:t>ul</w:t>
+      </w:r>
+      <w:proofErr w:type="spellEnd"/>
+      <w:r>
+        <w:t>&gt;&lt;/</w:t>
+      </w:r>
+      <w:proofErr w:type="spellStart"/>
+      <w:r>
+        <w:t>ul</w:t>
+      </w:r>
+      <w:proofErr w:type="spellEnd"/>
+      <w:r>
+        <w:t>&gt;…</w:t>
       </w:r>
     </w:p>
     <w:p>
@@ -15919,7 +16771,15 @@
         <w:rPr>
           <w:lang w:val="vi-VN"/>
         </w:rPr>
-        <w:t>Mô hình này được dùng khá rộng rãi và đặc biệt là trong các ngôn ngữ lập trình web. Trong PHP hiện tại có khá nhiều Framework và tất cả đều xây dựng từ mô hình MVC, từ đó ta có thể thấy sự quan trọng của mô hình MVC trong việc xây dựng các hệ thống.</w:t>
+        <w:t>Mô hình này được dùng khá rộng rãi và đặc biệt là trong các ngô</w:t>
+      </w:r>
+      <w:bookmarkStart w:id="50" w:name="_GoBack"/>
+      <w:bookmarkEnd w:id="50"/>
+      <w:r>
+        <w:rPr>
+          <w:lang w:val="vi-VN"/>
+        </w:rPr>
+        <w:t>n ngữ lập trình web. Trong PHP hiện tại có khá nhiều Framework và tất cả đều xây dựng từ mô hình MVC, từ đó ta có thể thấy sự quan trọng của mô hình MVC trong việc xây dựng các hệ thống.</w:t>
       </w:r>
     </w:p>
     <w:p>
@@ -16454,16 +17314,40 @@
         </w:rPr>
         <w:t xml:space="preserve"> website freetuts.net có URL là </w:t>
       </w:r>
-      <w:hyperlink r:id="rId34" w:history="1">
-        <w:r>
-          <w:rPr>
-            <w:rStyle w:val="Hyperlink"/>
-            <w:rFonts w:eastAsiaTheme="majorEastAsia"/>
-            <w:lang w:val="vi-VN"/>
-          </w:rPr>
-          <w:t>http://yoloshop.com/product/view/38</w:t>
-        </w:r>
-      </w:hyperlink>
+      <w:r>
+        <w:fldChar w:fldCharType="begin"/>
+      </w:r>
+      <w:r>
+        <w:rPr>
+          <w:lang w:val="vi-VN"/>
+        </w:rPr>
+        <w:instrText xml:space="preserve"> HYPERLINK "http:</w:instrText>
+      </w:r>
+      <w:r>
+        <w:rPr>
+          <w:lang w:val="vi-VN"/>
+        </w:rPr>
+        <w:instrText xml:space="preserve">//yoloshop.com/product/view/38" </w:instrText>
+      </w:r>
+      <w:r>
+        <w:fldChar w:fldCharType="separate"/>
+      </w:r>
+      <w:r>
+        <w:rPr>
+          <w:rStyle w:val="Hyperlink"/>
+          <w:rFonts w:eastAsiaTheme="majorEastAsia"/>
+          <w:lang w:val="vi-VN"/>
+        </w:rPr>
+        <w:t>http://yoloshop.com/product/view/38</w:t>
+      </w:r>
+      <w:r>
+        <w:rPr>
+          <w:rStyle w:val="Hyperlink"/>
+          <w:rFonts w:eastAsiaTheme="majorEastAsia"/>
+          <w:lang w:val="vi-VN"/>
+        </w:rPr>
+        <w:fldChar w:fldCharType="end"/>
+      </w:r>
       <w:r>
         <w:rPr>
           <w:rFonts w:eastAsiaTheme="majorEastAsia"/>
@@ -16850,7 +17734,7 @@
           <w:lang w:val="vi-VN"/>
         </w:rPr>
       </w:pPr>
-      <w:bookmarkStart w:id="48" w:name="_Toc515610698"/>
+      <w:bookmarkStart w:id="51" w:name="_Toc515950760"/>
       <w:r>
         <w:rPr>
           <w:lang w:val="vi-VN"/>
@@ -16859,7 +17743,7 @@
         <w:t>KẾT QUẢ NGHIÊN CỨU VÀ THẢO LUẬN</w:t>
       </w:r>
       <w:bookmarkEnd w:id="30"/>
-      <w:bookmarkEnd w:id="48"/>
+      <w:bookmarkEnd w:id="51"/>
     </w:p>
     <w:p>
       <w:pPr>
@@ -16868,16 +17752,16 @@
           <w:lang w:val="fr-FR"/>
         </w:rPr>
       </w:pPr>
-      <w:bookmarkStart w:id="49" w:name="_Toc514080393"/>
-      <w:bookmarkStart w:id="50" w:name="_Toc515610699"/>
+      <w:bookmarkStart w:id="52" w:name="_Toc514080393"/>
+      <w:bookmarkStart w:id="53" w:name="_Toc515950761"/>
       <w:r>
         <w:rPr>
           <w:lang w:val="fr-FR"/>
         </w:rPr>
         <w:t>WEBSITE</w:t>
       </w:r>
-      <w:bookmarkEnd w:id="49"/>
-      <w:bookmarkEnd w:id="50"/>
+      <w:bookmarkEnd w:id="52"/>
+      <w:bookmarkEnd w:id="53"/>
     </w:p>
     <w:p>
       <w:pPr>
@@ -16886,16 +17770,16 @@
           <w:lang w:val="fr-FR"/>
         </w:rPr>
       </w:pPr>
-      <w:bookmarkStart w:id="51" w:name="_Toc514080394"/>
-      <w:bookmarkStart w:id="52" w:name="_Toc515610700"/>
+      <w:bookmarkStart w:id="54" w:name="_Toc514080394"/>
+      <w:bookmarkStart w:id="55" w:name="_Toc515950762"/>
       <w:r>
         <w:rPr>
           <w:lang w:val="fr-FR"/>
         </w:rPr>
         <w:t>MOBILE APP</w:t>
       </w:r>
-      <w:bookmarkEnd w:id="51"/>
-      <w:bookmarkEnd w:id="52"/>
+      <w:bookmarkEnd w:id="54"/>
+      <w:bookmarkEnd w:id="55"/>
     </w:p>
     <w:p>
       <w:pPr>
@@ -16909,7 +17793,7 @@
           <w:lang w:val="fr-FR"/>
         </w:rPr>
       </w:pPr>
-      <w:bookmarkStart w:id="53" w:name="_Toc514080395"/>
+      <w:bookmarkStart w:id="56" w:name="_Toc514080395"/>
       <w:r>
         <w:rPr>
           <w:lang w:val="fr-FR"/>
@@ -16924,7 +17808,7 @@
           <w:lang w:val="fr-FR"/>
         </w:rPr>
       </w:pPr>
-      <w:bookmarkStart w:id="54" w:name="_Toc515610701"/>
+      <w:bookmarkStart w:id="57" w:name="_Toc515950763"/>
       <w:r>
         <w:rPr>
           <w:lang w:val="fr-FR"/>
@@ -16932,8 +17816,8 @@
         <w:lastRenderedPageBreak/>
         <w:t>KẾT LUẬN VÀ KIẾN NGHỊ</w:t>
       </w:r>
-      <w:bookmarkEnd w:id="53"/>
-      <w:bookmarkEnd w:id="54"/>
+      <w:bookmarkEnd w:id="56"/>
+      <w:bookmarkEnd w:id="57"/>
     </w:p>
     <w:p>
       <w:pPr>
@@ -16946,15 +17830,15 @@
           <w:lang w:val="fr-FR"/>
         </w:rPr>
       </w:pPr>
-      <w:bookmarkStart w:id="55" w:name="_Toc515610702"/>
-      <w:bookmarkStart w:id="56" w:name="_Toc514080398"/>
+      <w:bookmarkStart w:id="58" w:name="_Toc514080398"/>
+      <w:bookmarkStart w:id="59" w:name="_Toc515950764"/>
       <w:r>
         <w:rPr>
           <w:lang w:val="fr-FR"/>
         </w:rPr>
         <w:t>Kết quả đạt được</w:t>
       </w:r>
-      <w:bookmarkEnd w:id="55"/>
+      <w:bookmarkEnd w:id="59"/>
     </w:p>
     <w:p>
       <w:pPr>
@@ -17044,7 +17928,21 @@
         <w:rPr>
           <w:lang w:val="fr-FR"/>
         </w:rPr>
-        <w:t xml:space="preserve">và mobile app </w:t>
+        <w:t xml:space="preserve">và mobile </w:t>
+      </w:r>
+      <w:proofErr w:type="spellStart"/>
+      <w:r>
+        <w:rPr>
+          <w:lang w:val="fr-FR"/>
+        </w:rPr>
+        <w:t>app</w:t>
+      </w:r>
+      <w:proofErr w:type="spellEnd"/>
+      <w:r>
+        <w:rPr>
+          <w:lang w:val="fr-FR"/>
+        </w:rPr>
+        <w:t xml:space="preserve"> </w:t>
       </w:r>
       <w:r>
         <w:rPr>
@@ -17248,14 +18146,31 @@
         </w:rPr>
       </w:pPr>
       <w:r>
-        <w:t xml:space="preserve">Đã upload website lên hosting và đặt tên domain là : </w:t>
-      </w:r>
+        <w:t xml:space="preserve">Đã upload website lên hosting và đặt tên domain </w:t>
+      </w:r>
+      <w:proofErr w:type="gramStart"/>
+      <w:r>
+        <w:t>là :</w:t>
+      </w:r>
+      <w:proofErr w:type="gramEnd"/>
+      <w:r>
+        <w:t xml:space="preserve"> </w:t>
+      </w:r>
+      <w:proofErr w:type="spellStart"/>
       <w:r>
         <w:rPr>
           <w:b/>
           <w:color w:val="FF0000"/>
         </w:rPr>
-        <w:t>yoloshop……</w:t>
+        <w:t>yoloshop</w:t>
+      </w:r>
+      <w:proofErr w:type="spellEnd"/>
+      <w:r>
+        <w:rPr>
+          <w:b/>
+          <w:color w:val="FF0000"/>
+        </w:rPr>
+        <w:t>……</w:t>
       </w:r>
     </w:p>
     <w:p>
@@ -17322,11 +18237,11 @@
           <w:numId w:val="8"/>
         </w:numPr>
       </w:pPr>
-      <w:bookmarkStart w:id="57" w:name="_Toc515610703"/>
+      <w:bookmarkStart w:id="60" w:name="_Toc515950765"/>
       <w:r>
         <w:t>Hướng phát triển của đề tài</w:t>
       </w:r>
-      <w:bookmarkEnd w:id="57"/>
+      <w:bookmarkEnd w:id="60"/>
     </w:p>
     <w:p>
       <w:pPr>
@@ -17349,7 +18264,25 @@
           <w:color w:val="000000"/>
           <w:szCs w:val="26"/>
         </w:rPr>
-        <w:t>Với nỗ lực của bản thân, nhóm đồ án đã cố gắng hoàn thà</w:t>
+        <w:t xml:space="preserve">Với nỗ lực của bản thân, nhóm đồ </w:t>
+      </w:r>
+      <w:proofErr w:type="gramStart"/>
+      <w:r>
+        <w:rPr>
+          <w:rFonts w:ascii="TimesNewRoman" w:hAnsi="TimesNewRoman"/>
+          <w:color w:val="000000"/>
+          <w:szCs w:val="26"/>
+        </w:rPr>
+        <w:t>án</w:t>
+      </w:r>
+      <w:proofErr w:type="gramEnd"/>
+      <w:r>
+        <w:rPr>
+          <w:rFonts w:ascii="TimesNewRoman" w:hAnsi="TimesNewRoman"/>
+          <w:color w:val="000000"/>
+          <w:szCs w:val="26"/>
+        </w:rPr>
+        <w:t xml:space="preserve"> đã cố gắng hoàn thà</w:t>
       </w:r>
       <w:r>
         <w:rPr>
@@ -17397,7 +18330,25 @@
           <w:color w:val="000000"/>
           <w:szCs w:val="26"/>
         </w:rPr>
-        <w:t>Phát triển một hệ thống chợ : có người bán người mua.</w:t>
+        <w:t xml:space="preserve">Phát triển một hệ thống </w:t>
+      </w:r>
+      <w:proofErr w:type="gramStart"/>
+      <w:r>
+        <w:rPr>
+          <w:rFonts w:ascii="TimesNewRoman" w:hAnsi="TimesNewRoman"/>
+          <w:color w:val="000000"/>
+          <w:szCs w:val="26"/>
+        </w:rPr>
+        <w:t>chợ :</w:t>
+      </w:r>
+      <w:proofErr w:type="gramEnd"/>
+      <w:r>
+        <w:rPr>
+          <w:rFonts w:ascii="TimesNewRoman" w:hAnsi="TimesNewRoman"/>
+          <w:color w:val="000000"/>
+          <w:szCs w:val="26"/>
+        </w:rPr>
+        <w:t xml:space="preserve"> có người bán người mua.</w:t>
       </w:r>
     </w:p>
     <w:p>
@@ -17524,7 +18475,7 @@
           <w:lang w:val="fr-FR"/>
         </w:rPr>
       </w:pPr>
-      <w:bookmarkStart w:id="58" w:name="_Toc515610704"/>
+      <w:bookmarkStart w:id="61" w:name="_Toc515950766"/>
       <w:r>
         <w:rPr>
           <w:lang w:val="fr-FR"/>
@@ -17532,7 +18483,7 @@
         <w:lastRenderedPageBreak/>
         <w:t>Đề nghị ý kiến</w:t>
       </w:r>
-      <w:bookmarkEnd w:id="58"/>
+      <w:bookmarkEnd w:id="61"/>
     </w:p>
     <w:p>
       <w:pPr>
@@ -17634,7 +18585,7 @@
           <w:lang w:val="fr-FR"/>
         </w:rPr>
       </w:pPr>
-      <w:bookmarkStart w:id="59" w:name="_Toc515610705"/>
+      <w:bookmarkStart w:id="62" w:name="_Toc515950767"/>
       <w:r>
         <w:rPr>
           <w:lang w:val="fr-FR"/>
@@ -17642,8 +18593,8 @@
         <w:lastRenderedPageBreak/>
         <w:t>DANH MỤC TÀI LIỆU THAM KHẢO</w:t>
       </w:r>
-      <w:bookmarkEnd w:id="56"/>
-      <w:bookmarkEnd w:id="59"/>
+      <w:bookmarkEnd w:id="58"/>
+      <w:bookmarkEnd w:id="62"/>
     </w:p>
     <w:p>
       <w:pPr>
@@ -17652,7 +18603,7 @@
           <w:lang w:val="fr-FR"/>
         </w:rPr>
       </w:pPr>
-      <w:bookmarkStart w:id="60" w:name="_Toc514080399"/>
+      <w:bookmarkStart w:id="63" w:name="_Toc514080399"/>
       <w:r>
         <w:rPr>
           <w:szCs w:val="26"/>
@@ -17892,7 +18843,7 @@
           <w:lang w:val="fr-FR"/>
         </w:rPr>
       </w:pPr>
-      <w:bookmarkStart w:id="61" w:name="_Toc515610706"/>
+      <w:bookmarkStart w:id="64" w:name="_Toc515950768"/>
       <w:r>
         <w:rPr>
           <w:lang w:val="fr-FR"/>
@@ -17900,11 +18851,11 @@
         <w:lastRenderedPageBreak/>
         <w:t>PHỤ LỤC</w:t>
       </w:r>
-      <w:bookmarkEnd w:id="60"/>
-      <w:bookmarkEnd w:id="61"/>
+      <w:bookmarkEnd w:id="63"/>
+      <w:bookmarkEnd w:id="64"/>
     </w:p>
     <w:sectPr>
-      <w:headerReference w:type="default" r:id="rId35"/>
+      <w:headerReference w:type="default" r:id="rId34"/>
       <w:pgSz w:w="11906" w:h="16838"/>
       <w:pgMar w:top="1985" w:right="1134" w:bottom="1701" w:left="1985" w:header="709" w:footer="709" w:gutter="0"/>
       <w:cols w:space="708"/>
@@ -17999,7 +18950,7 @@
           <w:rPr>
             <w:noProof/>
           </w:rPr>
-          <w:t>44</w:t>
+          <w:t>45</w:t>
         </w:r>
         <w:r>
           <w:rPr>
@@ -26009,7 +26960,7 @@
 </file>
 
 <file path=customXml/itemProps1.xml><?xml version="1.0" encoding="utf-8"?>
-<ds:datastoreItem xmlns:ds="http://schemas.openxmlformats.org/officeDocument/2006/customXml" ds:itemID="{B7AB9905-62A0-4DA3-9929-D447E7021375}">
+<ds:datastoreItem xmlns:ds="http://schemas.openxmlformats.org/officeDocument/2006/customXml" ds:itemID="{0D26C696-D8B8-4BF1-8A45-6C0DB7B307F1}">
   <ds:schemaRefs>
     <ds:schemaRef ds:uri="http://schemas.openxmlformats.org/officeDocument/2006/bibliography"/>
   </ds:schemaRefs>

</xml_diff>

<commit_message>
up order và báo cáo
</commit_message>
<xml_diff>
--- a/Bao Cao/Bao Cao.docx
+++ b/Bao Cao/Bao Cao.docx
@@ -425,15 +425,7 @@
         <w:t xml:space="preserve">Em xin chân thành cảm ơn Khoa Công nghệ thông tin Trường Đại học Nha Trang đã tạo điều kiện tốt cho em thực hiện </w:t>
       </w:r>
       <w:r>
-        <w:t xml:space="preserve">tốt đề tài đồ </w:t>
-      </w:r>
-      <w:proofErr w:type="gramStart"/>
-      <w:r>
-        <w:t>án</w:t>
-      </w:r>
-      <w:proofErr w:type="gramEnd"/>
-      <w:r>
-        <w:t xml:space="preserve"> </w:t>
+        <w:t xml:space="preserve">tốt đề tài đồ án </w:t>
       </w:r>
       <w:r>
         <w:t>tốt nghiệp này.</w:t>
@@ -494,15 +486,7 @@
         <w:t>hoàn thành tốt đồ</w:t>
       </w:r>
       <w:r>
-        <w:t xml:space="preserve"> </w:t>
-      </w:r>
-      <w:proofErr w:type="gramStart"/>
-      <w:r>
-        <w:t>án</w:t>
-      </w:r>
-      <w:proofErr w:type="gramEnd"/>
-      <w:r>
-        <w:t xml:space="preserve"> tốt nghiệp.</w:t>
+        <w:t xml:space="preserve"> án tốt nghiệp.</w:t>
       </w:r>
     </w:p>
     <w:p>
@@ -513,15 +497,7 @@
         <w:t>em</w:t>
       </w:r>
       <w:r>
-        <w:t xml:space="preserve"> đã cố gắng hoàn thành đồ án tốt nghiệp trong phạm </w:t>
-      </w:r>
-      <w:proofErr w:type="gramStart"/>
-      <w:r>
-        <w:t>vi</w:t>
-      </w:r>
-      <w:proofErr w:type="gramEnd"/>
-      <w:r>
-        <w:t xml:space="preserve"> và khả năng</w:t>
+        <w:t xml:space="preserve"> đã cố gắng hoàn thành đồ án tốt nghiệp trong phạm vi và khả năng</w:t>
       </w:r>
       <w:r>
         <w:br/>
@@ -5377,9 +5353,8 @@
           <w:szCs w:val="26"/>
           <w:lang w:val="fr-FR"/>
         </w:rPr>
-        <w:t xml:space="preserve">Hầu hết trong mỗi gia đình ngày nay ít nhất cũng sẽ có một chiếc </w:t>
-      </w:r>
-      <w:proofErr w:type="spellStart"/>
+        <w:t xml:space="preserve">Hầu hết trong mỗi gia đình ngày nay ít nhất cũng sẽ có một chiếc tivi, mỗi người dân đều sở hữu tối thiểu </w:t>
+      </w:r>
       <w:r>
         <w:rPr>
           <w:rFonts w:ascii="TimesNewRoman" w:hAnsi="TimesNewRoman"/>
@@ -5387,9 +5362,8 @@
           <w:szCs w:val="26"/>
           <w:lang w:val="fr-FR"/>
         </w:rPr>
-        <w:t>tivi</w:t>
-      </w:r>
-      <w:proofErr w:type="spellEnd"/>
+        <w:t xml:space="preserve">là một chiếc </w:t>
+      </w:r>
       <w:r>
         <w:rPr>
           <w:rFonts w:ascii="TimesNewRoman" w:hAnsi="TimesNewRoman"/>
@@ -5397,7 +5371,7 @@
           <w:szCs w:val="26"/>
           <w:lang w:val="fr-FR"/>
         </w:rPr>
-        <w:t xml:space="preserve">, mỗi người dân đều sở hữu tối thiểu </w:t>
+        <w:t>đi</w:t>
       </w:r>
       <w:r>
         <w:rPr>
@@ -5406,7 +5380,7 @@
           <w:szCs w:val="26"/>
           <w:lang w:val="fr-FR"/>
         </w:rPr>
-        <w:t xml:space="preserve">là một chiếc </w:t>
+        <w:t xml:space="preserve">ện thoại phù hợp với nhu cầu và </w:t>
       </w:r>
       <w:r>
         <w:rPr>
@@ -5415,7 +5389,7 @@
           <w:szCs w:val="26"/>
           <w:lang w:val="fr-FR"/>
         </w:rPr>
-        <w:t>đi</w:t>
+        <w:t>túi tiền của mình</w:t>
       </w:r>
       <w:r>
         <w:rPr>
@@ -5424,7 +5398,7 @@
           <w:szCs w:val="26"/>
           <w:lang w:val="fr-FR"/>
         </w:rPr>
-        <w:t xml:space="preserve">ện thoại phù hợp với nhu cầu và </w:t>
+        <w:t xml:space="preserve"> để tiện cho việc liên lạc</w:t>
       </w:r>
       <w:r>
         <w:rPr>
@@ -5433,7 +5407,7 @@
           <w:szCs w:val="26"/>
           <w:lang w:val="fr-FR"/>
         </w:rPr>
-        <w:t>túi tiền của mình</w:t>
+        <w:t>. Tuy nhiên, với cuộc sống ngày càng bận rộn nh</w:t>
       </w:r>
       <w:r>
         <w:rPr>
@@ -5442,7 +5416,7 @@
           <w:szCs w:val="26"/>
           <w:lang w:val="fr-FR"/>
         </w:rPr>
-        <w:t xml:space="preserve"> để tiện cho việc liên lạc</w:t>
+        <w:t xml:space="preserve">ư hiện nay thì việc </w:t>
       </w:r>
       <w:r>
         <w:rPr>
@@ -5451,7 +5425,7 @@
           <w:szCs w:val="26"/>
           <w:lang w:val="fr-FR"/>
         </w:rPr>
-        <w:t>. Tuy nhiên, với cuộc sống ngày càng bận rộn nh</w:t>
+        <w:t xml:space="preserve">muốn mua một </w:t>
       </w:r>
       <w:r>
         <w:rPr>
@@ -5460,7 +5434,7 @@
           <w:szCs w:val="26"/>
           <w:lang w:val="fr-FR"/>
         </w:rPr>
-        <w:t xml:space="preserve">ư hiện nay thì việc </w:t>
+        <w:t xml:space="preserve">món </w:t>
       </w:r>
       <w:r>
         <w:rPr>
@@ -5469,7 +5443,7 @@
           <w:szCs w:val="26"/>
           <w:lang w:val="fr-FR"/>
         </w:rPr>
-        <w:t xml:space="preserve">muốn mua một </w:t>
+        <w:t>đồ</w:t>
       </w:r>
       <w:r>
         <w:rPr>
@@ -5478,7 +5452,7 @@
           <w:szCs w:val="26"/>
           <w:lang w:val="fr-FR"/>
         </w:rPr>
-        <w:t xml:space="preserve">món </w:t>
+        <w:t xml:space="preserve"> điện tử</w:t>
       </w:r>
       <w:r>
         <w:rPr>
@@ -5487,7 +5461,7 @@
           <w:szCs w:val="26"/>
           <w:lang w:val="fr-FR"/>
         </w:rPr>
-        <w:t>đồ</w:t>
+        <w:t xml:space="preserve"> mình ưa thích thì người </w:t>
       </w:r>
       <w:r>
         <w:rPr>
@@ -5496,7 +5470,7 @@
           <w:szCs w:val="26"/>
           <w:lang w:val="fr-FR"/>
         </w:rPr>
-        <w:t xml:space="preserve"> điện tử</w:t>
+        <w:t xml:space="preserve">tiêu dùng phải đến tận cửa hàng </w:t>
       </w:r>
       <w:r>
         <w:rPr>
@@ -5505,7 +5479,7 @@
           <w:szCs w:val="26"/>
           <w:lang w:val="fr-FR"/>
         </w:rPr>
-        <w:t xml:space="preserve"> mình ưa thích thì người </w:t>
+        <w:t>để chọn lựa vì thế sẽ mất k</w:t>
       </w:r>
       <w:r>
         <w:rPr>
@@ -5514,7 +5488,7 @@
           <w:szCs w:val="26"/>
           <w:lang w:val="fr-FR"/>
         </w:rPr>
-        <w:t xml:space="preserve">tiêu dùng phải đến tận cửa hàng </w:t>
+        <w:t>há nhiều thời gian và công sức.</w:t>
       </w:r>
       <w:r>
         <w:rPr>
@@ -5523,7 +5497,7 @@
           <w:szCs w:val="26"/>
           <w:lang w:val="fr-FR"/>
         </w:rPr>
-        <w:t>để chọn lựa vì thế sẽ mất k</w:t>
+        <w:t xml:space="preserve"> Khiến cho doanh số của các cửa hàng </w:t>
       </w:r>
       <w:r>
         <w:rPr>
@@ -5532,7 +5506,7 @@
           <w:szCs w:val="26"/>
           <w:lang w:val="fr-FR"/>
         </w:rPr>
-        <w:t>há nhiều thời gian và công sức.</w:t>
+        <w:t xml:space="preserve">đồ điện tử </w:t>
       </w:r>
       <w:r>
         <w:rPr>
@@ -5541,17 +5515,18 @@
           <w:szCs w:val="26"/>
           <w:lang w:val="fr-FR"/>
         </w:rPr>
-        <w:t xml:space="preserve"> Khiến cho doanh số của các cửa hàng </w:t>
-      </w:r>
-      <w:r>
+        <w:t>không được cao.</w:t>
+      </w:r>
+    </w:p>
+    <w:p>
+      <w:pPr>
         <w:rPr>
           <w:rFonts w:ascii="TimesNewRoman" w:hAnsi="TimesNewRoman"/>
           <w:color w:val="000000"/>
           <w:szCs w:val="26"/>
           <w:lang w:val="fr-FR"/>
         </w:rPr>
-        <w:t xml:space="preserve">đồ điện tử </w:t>
-      </w:r>
+      </w:pPr>
       <w:r>
         <w:rPr>
           <w:rFonts w:ascii="TimesNewRoman" w:hAnsi="TimesNewRoman"/>
@@ -5559,18 +5534,17 @@
           <w:szCs w:val="26"/>
           <w:lang w:val="fr-FR"/>
         </w:rPr>
-        <w:t>không được cao.</w:t>
-      </w:r>
-    </w:p>
-    <w:p>
-      <w:pPr>
+        <w:t xml:space="preserve">Cùng với các lý do nêu trên, qua tìm hiểu </w:t>
+      </w:r>
+      <w:r>
         <w:rPr>
           <w:rFonts w:ascii="TimesNewRoman" w:hAnsi="TimesNewRoman"/>
           <w:color w:val="000000"/>
           <w:szCs w:val="26"/>
           <w:lang w:val="fr-FR"/>
         </w:rPr>
-      </w:pPr>
+        <w:t>em</w:t>
+      </w:r>
       <w:r>
         <w:rPr>
           <w:rFonts w:ascii="TimesNewRoman" w:hAnsi="TimesNewRoman"/>
@@ -5578,7 +5552,7 @@
           <w:szCs w:val="26"/>
           <w:lang w:val="fr-FR"/>
         </w:rPr>
-        <w:t xml:space="preserve">Cùng với các lý do nêu trên, qua tìm hiểu </w:t>
+        <w:t xml:space="preserve"> đ</w:t>
       </w:r>
       <w:r>
         <w:rPr>
@@ -5587,7 +5561,7 @@
           <w:szCs w:val="26"/>
           <w:lang w:val="fr-FR"/>
         </w:rPr>
-        <w:t>em</w:t>
+        <w:t xml:space="preserve">ược biết việc ứng dụng </w:t>
       </w:r>
       <w:r>
         <w:rPr>
@@ -5596,7 +5570,7 @@
           <w:szCs w:val="26"/>
           <w:lang w:val="fr-FR"/>
         </w:rPr>
-        <w:t xml:space="preserve"> đ</w:t>
+        <w:t xml:space="preserve">thương mại điện tử vào </w:t>
       </w:r>
       <w:r>
         <w:rPr>
@@ -5605,7 +5579,7 @@
           <w:szCs w:val="26"/>
           <w:lang w:val="fr-FR"/>
         </w:rPr>
-        <w:t xml:space="preserve">ược biết việc ứng dụng </w:t>
+        <w:t xml:space="preserve">bán </w:t>
       </w:r>
       <w:r>
         <w:rPr>
@@ -5614,7 +5588,7 @@
           <w:szCs w:val="26"/>
           <w:lang w:val="fr-FR"/>
         </w:rPr>
-        <w:t xml:space="preserve">thương mại điện tử vào </w:t>
+        <w:t>đồ điện tử</w:t>
       </w:r>
       <w:r>
         <w:rPr>
@@ -5623,7 +5597,7 @@
           <w:szCs w:val="26"/>
           <w:lang w:val="fr-FR"/>
         </w:rPr>
-        <w:t xml:space="preserve">bán </w:t>
+        <w:t xml:space="preserve"> trực tuyến sẽ giúp cho khách hàng giảm</w:t>
       </w:r>
       <w:r>
         <w:rPr>
@@ -5632,7 +5606,7 @@
           <w:szCs w:val="26"/>
           <w:lang w:val="fr-FR"/>
         </w:rPr>
-        <w:t>đồ điện tử</w:t>
+        <w:t xml:space="preserve"> bớt được thời gian và công sức </w:t>
       </w:r>
       <w:r>
         <w:rPr>
@@ -5641,7 +5615,7 @@
           <w:szCs w:val="26"/>
           <w:lang w:val="fr-FR"/>
         </w:rPr>
-        <w:t xml:space="preserve"> trực tuyến sẽ giúp cho khách hàng giảm</w:t>
+        <w:t>phải đến tận cửa hàng để mua. Muốn lựa chọn cho</w:t>
       </w:r>
       <w:r>
         <w:rPr>
@@ -5650,45 +5624,7 @@
           <w:szCs w:val="26"/>
           <w:lang w:val="fr-FR"/>
         </w:rPr>
-        <w:t xml:space="preserve"> bớt được thời gian và công sức </w:t>
-      </w:r>
-      <w:r>
-        <w:rPr>
-          <w:rFonts w:ascii="TimesNewRoman" w:hAnsi="TimesNewRoman"/>
-          <w:color w:val="000000"/>
-          <w:szCs w:val="26"/>
-          <w:lang w:val="fr-FR"/>
-        </w:rPr>
-        <w:t>phải đến tận cửa hàng để mua. Muốn lựa chọn cho</w:t>
-      </w:r>
-      <w:r>
-        <w:rPr>
-          <w:rFonts w:ascii="TimesNewRoman" w:hAnsi="TimesNewRoman"/>
-          <w:color w:val="000000"/>
-          <w:szCs w:val="26"/>
-          <w:lang w:val="fr-FR"/>
-        </w:rPr>
-        <w:t xml:space="preserve"> gia đình một chiếc </w:t>
-      </w:r>
-      <w:proofErr w:type="spellStart"/>
-      <w:r>
-        <w:rPr>
-          <w:rFonts w:ascii="TimesNewRoman" w:hAnsi="TimesNewRoman"/>
-          <w:color w:val="000000"/>
-          <w:szCs w:val="26"/>
-          <w:lang w:val="fr-FR"/>
-        </w:rPr>
-        <w:t>tivi</w:t>
-      </w:r>
-      <w:proofErr w:type="spellEnd"/>
-      <w:r>
-        <w:rPr>
-          <w:rFonts w:ascii="TimesNewRoman" w:hAnsi="TimesNewRoman"/>
-          <w:color w:val="000000"/>
-          <w:szCs w:val="26"/>
-          <w:lang w:val="fr-FR"/>
-        </w:rPr>
-        <w:t xml:space="preserve"> hay mua cho</w:t>
+        <w:t xml:space="preserve"> gia đình một chiếc tivi hay mua cho</w:t>
       </w:r>
       <w:r>
         <w:rPr>
@@ -6253,21 +6189,7 @@
         <w:rPr>
           <w:lang w:val="fr-FR"/>
         </w:rPr>
-        <w:t xml:space="preserve"> trong website và mobile </w:t>
-      </w:r>
-      <w:proofErr w:type="spellStart"/>
-      <w:r>
-        <w:rPr>
-          <w:lang w:val="fr-FR"/>
-        </w:rPr>
-        <w:t>app</w:t>
-      </w:r>
-      <w:proofErr w:type="spellEnd"/>
-      <w:r>
-        <w:rPr>
-          <w:lang w:val="fr-FR"/>
-        </w:rPr>
-        <w:t>.</w:t>
+        <w:t xml:space="preserve"> trong website và mobile app.</w:t>
       </w:r>
     </w:p>
     <w:p>
@@ -6938,21 +6860,7 @@
         <w:rPr>
           <w:lang w:val="fr-FR"/>
         </w:rPr>
-        <w:t xml:space="preserve">xây dựng một website cũng như mobile </w:t>
-      </w:r>
-      <w:proofErr w:type="spellStart"/>
-      <w:r>
-        <w:rPr>
-          <w:lang w:val="fr-FR"/>
-        </w:rPr>
-        <w:t>app</w:t>
-      </w:r>
-      <w:proofErr w:type="spellEnd"/>
-      <w:r>
-        <w:rPr>
-          <w:lang w:val="fr-FR"/>
-        </w:rPr>
-        <w:t xml:space="preserve"> thương mại điện tử.</w:t>
+        <w:t>xây dựng một website cũng như mobile app thương mại điện tử.</w:t>
       </w:r>
     </w:p>
     <w:p>
@@ -7083,16 +6991,8 @@
         <w:rPr>
           <w:lang w:val="fr-FR"/>
         </w:rPr>
-        <w:t xml:space="preserve"> chương</w:t>
-      </w:r>
-      <w:proofErr w:type="gramStart"/>
-      <w:r>
-        <w:rPr>
-          <w:lang w:val="fr-FR"/>
-        </w:rPr>
-        <w:t>: ???</w:t>
-      </w:r>
-      <w:proofErr w:type="gramEnd"/>
+        <w:t xml:space="preserve"> chương: ???</w:t>
+      </w:r>
       <w:r>
         <w:rPr>
           <w:lang w:val="fr-FR"/>
@@ -7125,8 +7025,8 @@
           <w:lang w:val="fr-FR"/>
         </w:rPr>
       </w:pPr>
-      <w:bookmarkStart w:id="14" w:name="_Toc514080388"/>
-      <w:bookmarkStart w:id="15" w:name="_Toc515950728"/>
+      <w:bookmarkStart w:id="14" w:name="_Toc515950728"/>
+      <w:bookmarkStart w:id="15" w:name="_Toc514080388"/>
       <w:r>
         <w:rPr>
           <w:lang w:val="fr-FR"/>
@@ -7145,7 +7045,7 @@
         </w:rPr>
         <w:t>?</w:t>
       </w:r>
-      <w:bookmarkEnd w:id="15"/>
+      <w:bookmarkEnd w:id="14"/>
     </w:p>
     <w:p>
       <w:pPr>
@@ -7175,21 +7075,7 @@
         <w:rPr>
           <w:lang w:val="fr-FR"/>
         </w:rPr>
-        <w:t>Thương mại điện tử, hay còn gọi là e-commerce, e-</w:t>
-      </w:r>
-      <w:proofErr w:type="spellStart"/>
-      <w:r>
-        <w:rPr>
-          <w:lang w:val="fr-FR"/>
-        </w:rPr>
-        <w:t>comm</w:t>
-      </w:r>
-      <w:proofErr w:type="spellEnd"/>
-      <w:r>
-        <w:rPr>
-          <w:lang w:val="fr-FR"/>
-        </w:rPr>
-        <w:t> hay EC, là sự mua bán sản phẩm hay dịch vụ trên các hệ thống điện tử như </w:t>
+        <w:t>Thương mại điện tử, hay còn gọi là e-commerce, e-comm hay EC, là sự mua bán sản phẩm hay dịch vụ trên các hệ thống điện tử như </w:t>
       </w:r>
       <w:hyperlink r:id="rId8" w:tooltip="Internet" w:history="1">
         <w:r>
@@ -7433,23 +7319,7 @@
           <w:shd w:val="clear" w:color="auto" w:fill="FFFFFF"/>
           <w:lang w:val="fr-FR"/>
         </w:rPr>
-        <w:t xml:space="preserve">Thế giới ngày càng bùng nổ về mạng máy tính, con người có thể nhanh chóng giao tiếp và kết nối với nhau dễ dàng hơn thông qua nhiều loại </w:t>
-      </w:r>
-      <w:proofErr w:type="spellStart"/>
-      <w:r>
-        <w:rPr>
-          <w:shd w:val="clear" w:color="auto" w:fill="FFFFFF"/>
-          <w:lang w:val="fr-FR"/>
-        </w:rPr>
-        <w:t>dich</w:t>
-      </w:r>
-      <w:proofErr w:type="spellEnd"/>
-      <w:r>
-        <w:rPr>
-          <w:shd w:val="clear" w:color="auto" w:fill="FFFFFF"/>
-          <w:lang w:val="fr-FR"/>
-        </w:rPr>
-        <w:t xml:space="preserve"> vụ </w:t>
+        <w:t xml:space="preserve">Thế giới ngày càng bùng nổ về mạng máy tính, con người có thể nhanh chóng giao tiếp và kết nối với nhau dễ dàng hơn thông qua nhiều loại dich vụ </w:t>
       </w:r>
       <w:r>
         <w:rPr>
@@ -7745,15 +7615,7 @@
         <w:t>n</w:t>
       </w:r>
       <w:r>
-        <w:t xml:space="preserve">hững thông tin, sở thích và yêu cầu phản ánh của khách hàng (khó </w:t>
-      </w:r>
-      <w:proofErr w:type="gramStart"/>
-      <w:r>
-        <w:t>thu</w:t>
-      </w:r>
-      <w:proofErr w:type="gramEnd"/>
-      <w:r>
-        <w:t xml:space="preserve"> thập thông tin từ người dùng).</w:t>
+        <w:t>hững thông tin, sở thích và yêu cầu phản ánh của khách hàng (khó thu thập thông tin từ người dùng).</w:t>
       </w:r>
     </w:p>
     <w:p>
@@ -7799,29 +7661,13 @@
     </w:p>
     <w:p>
       <w:r>
-        <w:t xml:space="preserve">Số lượng khách hàng phụ thuộc vào vị trí địa lý của cửa hàng. Ai biết đến cửa hàng? Đó là những người dân sống quang khu vực đó, </w:t>
-      </w:r>
-      <w:proofErr w:type="gramStart"/>
-      <w:r>
-        <w:t>những  người</w:t>
-      </w:r>
-      <w:proofErr w:type="gramEnd"/>
-      <w:r>
-        <w:t xml:space="preserve"> thường xuyên qua lại khu vực đó, và có thể bạn bè của họ cũng được giới thiệu tới. Cho nên chỉ đem lại một lượng khách ổn định thường xuyên khó khăn cho việc phát triển mở rộng kinh doanh.</w:t>
+        <w:t>Số lượng khách hàng phụ thuộc vào vị trí địa lý của cửa hàng. Ai biết đến cửa hàng? Đó là những người dân sống quang khu vực đó, những  người thường xuyên qua lại khu vực đó, và có thể bạn bè của họ cũng được giới thiệu tới. Cho nên chỉ đem lại một lượng khách ổn định thường xuyên khó khăn cho việc phát triển mở rộng kinh doanh.</w:t>
       </w:r>
     </w:p>
     <w:p>
       <w:r>
         <w:lastRenderedPageBreak/>
-        <w:t>Quảng cáo truyền hình, báo chí, radio</w:t>
-      </w:r>
-      <w:proofErr w:type="gramStart"/>
-      <w:r>
-        <w:t>,…</w:t>
-      </w:r>
-      <w:proofErr w:type="gramEnd"/>
-      <w:r>
-        <w:t xml:space="preserve"> truyền thống hiệu quả cao </w:t>
+        <w:t xml:space="preserve">Quảng cáo truyền hình, báo chí, radio,… truyền thống hiệu quả cao </w:t>
       </w:r>
       <w:r>
         <w:rPr>
@@ -7885,28 +7731,12 @@
     </w:p>
     <w:p>
       <w:r>
-        <w:t xml:space="preserve">Nếu khách có thời gian đến xem hàng, mua hàng bạn mới có doanh </w:t>
-      </w:r>
-      <w:proofErr w:type="gramStart"/>
-      <w:r>
-        <w:t>thu</w:t>
-      </w:r>
-      <w:proofErr w:type="gramEnd"/>
-      <w:r>
-        <w:t>.</w:t>
-      </w:r>
-    </w:p>
-    <w:p>
-      <w:r>
-        <w:t xml:space="preserve">Nếu khách hàng không đến trực tiếp để mua – điều này coi như ngày hôm nay bạn không có doanh </w:t>
-      </w:r>
-      <w:proofErr w:type="gramStart"/>
-      <w:r>
-        <w:t>thu</w:t>
-      </w:r>
-      <w:proofErr w:type="gramEnd"/>
-      <w:r>
-        <w:t>.</w:t>
+        <w:t>Nếu khách có thời gian đến xem hàng, mua hàng bạn mới có doanh thu.</w:t>
+      </w:r>
+    </w:p>
+    <w:p>
+      <w:r>
+        <w:t>Nếu khách hàng không đến trực tiếp để mua – điều này coi như ngày hôm nay bạn không có doanh thu.</w:t>
       </w:r>
     </w:p>
     <w:p>
@@ -8128,16 +7958,11 @@
       <w:r>
         <w:t xml:space="preserve">acebook </w:t>
       </w:r>
-      <w:proofErr w:type="spellStart"/>
       <w:r>
         <w:t>F</w:t>
       </w:r>
       <w:r>
-        <w:t>anpage</w:t>
-      </w:r>
-      <w:proofErr w:type="spellEnd"/>
-      <w:r>
-        <w:t xml:space="preserve"> có 4000 bạn bè + khách hàng. Khi bạn có một sản phẩm mới chỉ cần làm một việc đơn giản là: </w:t>
+        <w:t xml:space="preserve">anpage có 4000 bạn bè + khách hàng. Khi bạn có một sản phẩm mới chỉ cần làm một việc đơn giản là: </w:t>
       </w:r>
       <w:r>
         <w:t>đăng</w:t>
@@ -8241,15 +8066,7 @@
     </w:p>
     <w:p>
       <w:r>
-        <w:t xml:space="preserve">Điều chúng ta yêu thích ở dự </w:t>
-      </w:r>
-      <w:proofErr w:type="gramStart"/>
-      <w:r>
-        <w:t>án</w:t>
-      </w:r>
-      <w:proofErr w:type="gramEnd"/>
-      <w:r>
-        <w:t xml:space="preserve"> này là:</w:t>
+        <w:t>Điều chúng ta yêu thích ở dự án này là:</w:t>
       </w:r>
       <w:r>
         <w:t xml:space="preserve"> </w:t>
@@ -8373,35 +8190,13 @@
         <w:rPr>
           <w:lang w:val="fr-FR"/>
         </w:rPr>
-        <w:t xml:space="preserve">App là viết tắt của từ Application, có nghĩa là ứng dụng. Đa số các sàn thương mại điện tử hiện tại đều xây dựng </w:t>
-      </w:r>
-      <w:proofErr w:type="spellStart"/>
-      <w:r>
-        <w:rPr>
-          <w:lang w:val="fr-FR"/>
-        </w:rPr>
-        <w:t>app</w:t>
-      </w:r>
-      <w:proofErr w:type="spellEnd"/>
-      <w:r>
-        <w:rPr>
-          <w:lang w:val="fr-FR"/>
-        </w:rPr>
-        <w:t xml:space="preserve"> để tiện cho người mua lẫn người bán, người dùng chỉ cần cài </w:t>
-      </w:r>
-      <w:proofErr w:type="spellStart"/>
-      <w:r>
-        <w:rPr>
-          <w:lang w:val="fr-FR"/>
-        </w:rPr>
-        <w:t>app</w:t>
-      </w:r>
-      <w:proofErr w:type="spellEnd"/>
-      <w:r>
-        <w:rPr>
-          <w:lang w:val="fr-FR"/>
-        </w:rPr>
-        <w:t xml:space="preserve"> bán hàng</w:t>
+        <w:t>App là viết tắt của từ Application, có nghĩa là ứng dụng. Đa số các sàn thương mại điện tử hiện tại đều xây dựng app để tiện cho người mua lẫn người bán, người dùng chỉ cần cài </w:t>
+      </w:r>
+      <w:r>
+        <w:rPr>
+          <w:lang w:val="fr-FR"/>
+        </w:rPr>
+        <w:t>app bán hàng</w:t>
       </w:r>
       <w:r>
         <w:rPr>
@@ -8421,21 +8216,7 @@
           <w:lang w:val="fr-FR"/>
         </w:rPr>
         <w:lastRenderedPageBreak/>
-        <w:t xml:space="preserve">Vì người dùng tốn nhiều thao tác, thời gian để vào web bằng smartphone hay </w:t>
-      </w:r>
-      <w:proofErr w:type="spellStart"/>
-      <w:r>
-        <w:rPr>
-          <w:lang w:val="fr-FR"/>
-        </w:rPr>
-        <w:t>tablet</w:t>
-      </w:r>
-      <w:proofErr w:type="spellEnd"/>
-      <w:r>
-        <w:rPr>
-          <w:lang w:val="fr-FR"/>
-        </w:rPr>
-        <w:t>, từ việc gõ địa chỉ web, chờ hiển thị, web thường có thiết kế phức tạp dung lượng cao, khó tải, giao diện không phù hợp với màn hình điện</w:t>
+        <w:t>Vì người dùng tốn nhiều thao tác, thời gian để vào web bằng smartphone hay tablet, từ việc gõ địa chỉ web, chờ hiển thị, web thường có thiết kế phức tạp dung lượng cao, khó tải, giao diện không phù hợp với màn hình điện</w:t>
       </w:r>
       <w:r>
         <w:rPr>
@@ -8535,47 +8316,7 @@
     </w:p>
     <w:p>
       <w:r>
-        <w:t xml:space="preserve">Kho ứng dụng Google và Apple tồn tại rất nhiều App mua sắm như: </w:t>
-      </w:r>
-      <w:proofErr w:type="spellStart"/>
-      <w:r>
-        <w:t>Lazada</w:t>
-      </w:r>
-      <w:proofErr w:type="spellEnd"/>
-      <w:r>
-        <w:t xml:space="preserve">, Sendo.vn, Geek, </w:t>
-      </w:r>
-      <w:proofErr w:type="spellStart"/>
-      <w:r>
-        <w:t>Zalora</w:t>
-      </w:r>
-      <w:proofErr w:type="spellEnd"/>
-      <w:r>
-        <w:t xml:space="preserve">, Mekong, Mama, Wish, Tiki.vn, Vatgia.com, </w:t>
-      </w:r>
-      <w:proofErr w:type="spellStart"/>
-      <w:r>
-        <w:t>BazaGo</w:t>
-      </w:r>
-      <w:proofErr w:type="spellEnd"/>
-      <w:r>
-        <w:t xml:space="preserve">, Yes24.com, </w:t>
-      </w:r>
-      <w:proofErr w:type="spellStart"/>
-      <w:r>
-        <w:t>Shopee</w:t>
-      </w:r>
-      <w:proofErr w:type="spellEnd"/>
-      <w:r>
-        <w:t xml:space="preserve">…  Để khuyến khích người dùng sử dụng App mua hàng, các cửa hàng, sàn giao dịch thường </w:t>
-      </w:r>
-      <w:proofErr w:type="gramStart"/>
-      <w:r>
-        <w:t>tung</w:t>
-      </w:r>
-      <w:proofErr w:type="gramEnd"/>
-      <w:r>
-        <w:t xml:space="preserve"> ra nhiều chính sách như giảm thêm 10% trên giá đã giảm, tặng quà, miễn phí giao hàng…</w:t>
+        <w:t>Kho ứng dụng Google và Apple tồn tại rất nhiều App mua sắm như: Lazada, Sendo.vn, Geek, Zalora, Mekong, Mama, Wish, Tiki.vn, Vatgia.com, BazaGo, Yes24.com, Shopee…  Để khuyến khích người dùng sử dụng App mua hàng, các cửa hàng, sàn giao dịch thường tung ra nhiều chính sách như giảm thêm 10% trên giá đã giảm, tặng quà, miễn phí giao hàng…</w:t>
       </w:r>
     </w:p>
     <w:p>
@@ -9285,7 +9026,7 @@
         </w:rPr>
       </w:pPr>
       <w:bookmarkStart w:id="21" w:name="_Toc515950732"/>
-      <w:bookmarkEnd w:id="14"/>
+      <w:bookmarkEnd w:id="15"/>
       <w:r>
         <w:rPr>
           <w:lang w:val="fr-FR"/>
@@ -9423,13 +9164,8 @@
         <w:t>Khảo sát sơ bộ:</w:t>
       </w:r>
       <w:r>
-        <w:t xml:space="preserve"> tìm hiểu các yếu tố cơ bản (tổ chức, văn hóa, đặc trưng, con người</w:t>
-      </w:r>
-      <w:proofErr w:type="gramStart"/>
-      <w:r>
-        <w:t>,...</w:t>
-      </w:r>
-      <w:proofErr w:type="gramEnd"/>
+        <w:t xml:space="preserve"> tìm hiểu các yếu tố cơ bản (tổ chức, văn hóa, đặc trưng, con người,...</w:t>
+      </w:r>
       <w:r>
         <w:t>) tạo tiền đề để phát triển hệ thống thông tin</w:t>
       </w:r>
@@ -9449,15 +9185,7 @@
         <w:t>Khảo sát chi tiết:</w:t>
       </w:r>
       <w:r>
-        <w:t xml:space="preserve"> </w:t>
-      </w:r>
-      <w:proofErr w:type="gramStart"/>
-      <w:r>
-        <w:t>thu</w:t>
-      </w:r>
-      <w:proofErr w:type="gramEnd"/>
-      <w:r>
-        <w:t xml:space="preserve"> thập thông tin chi tiết của hệ thống (chức năng xử lý, thông tin được phép nhập và xuất khỏi hệ thống, ràng buộc, giao diện cơ bản, nghiệp vụ) phục vụ cho việc phân tích và thiết kế.</w:t>
+        <w:t xml:space="preserve"> thu thập thông tin chi tiết của hệ thống (chức năng xử lý, thông tin được phép nhập và xuất khỏi hệ thống, ràng buộc, giao diện cơ bản, nghiệp vụ) phục vụ cho việc phân tích và thiết kế.</w:t>
       </w:r>
     </w:p>
     <w:p>
@@ -9634,15 +9362,7 @@
     </w:p>
     <w:p>
       <w:r>
-        <w:t xml:space="preserve">Thông qua thông tin được </w:t>
-      </w:r>
-      <w:proofErr w:type="gramStart"/>
-      <w:r>
-        <w:t>thu</w:t>
-      </w:r>
-      <w:proofErr w:type="gramEnd"/>
-      <w:r>
-        <w:t xml:space="preserve"> thập từ quá trình khảo sát và phân tích, các chuyên gia sẽ </w:t>
+        <w:t>Thông qua thông tin được thu thập từ quá trình khảo sát và phân tích, các chuyên gia sẽ </w:t>
       </w:r>
       <w:r>
         <w:rPr>
@@ -9674,23 +9394,7 @@
     </w:p>
     <w:p>
       <w:r>
-        <w:t xml:space="preserve">Trên cơ sở các bảng dữ liệu đã phân tích và đặc tả trên giấy sẽ được thiết kế dưới dạng mô hình mức ý niệm bằng phần mềm chuyên dụng như Sybase </w:t>
-      </w:r>
-      <w:proofErr w:type="spellStart"/>
-      <w:r>
-        <w:t>PowerDesigner</w:t>
-      </w:r>
-      <w:proofErr w:type="spellEnd"/>
-      <w:r>
-        <w:t xml:space="preserve">, CA </w:t>
-      </w:r>
-      <w:proofErr w:type="spellStart"/>
-      <w:r>
-        <w:t>ERwin</w:t>
-      </w:r>
-      <w:proofErr w:type="spellEnd"/>
-      <w:r>
-        <w:t xml:space="preserve"> Data Modeler. Bằng mô hình mức ý niệm sẽ cho các chuyên gia có </w:t>
+        <w:t>Trên cơ sở các bảng dữ liệu đã phân tích và đặc tả trên giấy sẽ được thiết kế dưới dạng mô hình mức ý niệm bằng phần mềm chuyên dụng như Sybase PowerDesigner, CA ERwin Data Modeler. Bằng mô hình mức ý niệm sẽ cho các chuyên gia có </w:t>
       </w:r>
       <w:r>
         <w:rPr>
@@ -9747,15 +9451,7 @@
         </w:numPr>
       </w:pPr>
       <w:r>
-        <w:t xml:space="preserve">Thiết kế truy vấn, thủ tục, hàm: </w:t>
-      </w:r>
-      <w:proofErr w:type="gramStart"/>
-      <w:r>
-        <w:t>thu</w:t>
-      </w:r>
-      <w:proofErr w:type="gramEnd"/>
-      <w:r>
-        <w:t xml:space="preserve"> thập, xử lý thông tin nhập và đưa ra thông tin chuẩn xác theo đúng nghiệp vụ.</w:t>
+        <w:t>Thiết kế truy vấn, thủ tục, hàm: thu thập, xử lý thông tin nhập và đưa ra thông tin chuẩn xác theo đúng nghiệp vụ.</w:t>
       </w:r>
     </w:p>
     <w:p>
@@ -9824,15 +9520,7 @@
     </w:p>
     <w:p>
       <w:r>
-        <w:t xml:space="preserve">Đây là giai đoạn nhằm xây dựng hệ thống </w:t>
-      </w:r>
-      <w:proofErr w:type="gramStart"/>
-      <w:r>
-        <w:t>theo</w:t>
-      </w:r>
-      <w:proofErr w:type="gramEnd"/>
-      <w:r>
-        <w:t xml:space="preserve"> các thiết kế đã xác định. Giai đoạn này bao gồm các công việc sau:</w:t>
+        <w:t>Đây là giai đoạn nhằm xây dựng hệ thống theo các thiết kế đã xác định. Giai đoạn này bao gồm các công việc sau:</w:t>
       </w:r>
     </w:p>
     <w:p>
@@ -9844,15 +9532,7 @@
         </w:numPr>
       </w:pPr>
       <w:r>
-        <w:t xml:space="preserve">Lựa chọn hệ quản trị cơ sở dữ liệu (SQL Server, Oracle, </w:t>
-      </w:r>
-      <w:proofErr w:type="gramStart"/>
-      <w:r>
-        <w:t>MySQL, …)</w:t>
-      </w:r>
-      <w:proofErr w:type="gramEnd"/>
-      <w:r>
-        <w:t xml:space="preserve"> và cài đặt cơ sở dữ liệu cho hệ thống.</w:t>
+        <w:t>Lựa chọn hệ quản trị cơ sở dữ liệu (SQL Server, Oracle, MySQL, …) và cài đặt cơ sở dữ liệu cho hệ thống.</w:t>
       </w:r>
     </w:p>
     <w:p>
@@ -9864,15 +9544,7 @@
         </w:numPr>
       </w:pPr>
       <w:r>
-        <w:t>Lựa chọn công cụ lập trình để xây dựng các modules chương trình của hệ thống (Microsoft Visual Studio, PHP Designer</w:t>
-      </w:r>
-      <w:proofErr w:type="gramStart"/>
-      <w:r>
-        <w:t>,...</w:t>
-      </w:r>
-      <w:proofErr w:type="gramEnd"/>
-      <w:r>
-        <w:t>).</w:t>
+        <w:t>Lựa chọn công cụ lập trình để xây dựng các modules chương trình của hệ thống (Microsoft Visual Studio, PHP Designer,...).</w:t>
       </w:r>
     </w:p>
     <w:p>
@@ -9884,23 +9556,7 @@
         </w:numPr>
       </w:pPr>
       <w:r>
-        <w:t>Lựa chọn công cụ để xây dựng giao diện hệ thống (</w:t>
-      </w:r>
-      <w:proofErr w:type="spellStart"/>
-      <w:r>
-        <w:t>DevExpress</w:t>
-      </w:r>
-      <w:proofErr w:type="spellEnd"/>
-      <w:r>
-        <w:t>, Dot Net Bar</w:t>
-      </w:r>
-      <w:proofErr w:type="gramStart"/>
-      <w:r>
-        <w:t>,...</w:t>
-      </w:r>
-      <w:proofErr w:type="gramEnd"/>
-      <w:r>
-        <w:t>).</w:t>
+        <w:t>Lựa chọn công cụ để xây dựng giao diện hệ thống (DevExpress, Dot Net Bar,...).</w:t>
       </w:r>
     </w:p>
     <w:p>
@@ -9976,15 +9632,7 @@
       </w:pPr>
       <w:r>
         <w:lastRenderedPageBreak/>
-        <w:t xml:space="preserve">Viết test case </w:t>
-      </w:r>
-      <w:proofErr w:type="gramStart"/>
-      <w:r>
-        <w:t>theo</w:t>
-      </w:r>
-      <w:proofErr w:type="gramEnd"/>
-      <w:r>
-        <w:t xml:space="preserve"> yêu cầu.</w:t>
+        <w:t>Viết test case theo yêu cầu.</w:t>
       </w:r>
     </w:p>
     <w:p>
@@ -9992,13 +9640,8 @@
         <w:ind w:left="284" w:firstLine="0"/>
       </w:pPr>
       <w:r>
-        <w:t xml:space="preserve">Kết quả cuối cùng là một hệ thống thông tin đạt yêu cầu đặt </w:t>
-      </w:r>
-      <w:proofErr w:type="spellStart"/>
-      <w:r>
-        <w:t>ra.</w:t>
-      </w:r>
-      <w:proofErr w:type="spellEnd"/>
+        <w:t>Kết quả cuối cùng là một hệ thống thông tin đạt yêu cầu đặt ra.</w:t>
+      </w:r>
     </w:p>
     <w:p>
       <w:pPr>
@@ -10156,21 +9799,7 @@
         <w:rPr>
           <w:lang w:val="fr-FR"/>
         </w:rPr>
-        <w:t>Ý tưởng của mô hình này là máy con (đóng vài trò là máy khách) gửi một yêu cầu (</w:t>
-      </w:r>
-      <w:proofErr w:type="spellStart"/>
-      <w:r>
-        <w:rPr>
-          <w:lang w:val="fr-FR"/>
-        </w:rPr>
-        <w:t>request</w:t>
-      </w:r>
-      <w:proofErr w:type="spellEnd"/>
-      <w:r>
-        <w:rPr>
-          <w:lang w:val="fr-FR"/>
-        </w:rPr>
-        <w:t>) để máy chủ (đóng vai trò người cung ứng dịch vụ), máy chủ sẽ xử lý và trả kết quả về cho máy khách.</w:t>
+        <w:t>Ý tưởng của mô hình này là máy con (đóng vài trò là máy khách) gửi một yêu cầu (request) để máy chủ (đóng vai trò người cung ứng dịch vụ), máy chủ sẽ xử lý và trả kết quả về cho máy khách.</w:t>
       </w:r>
     </w:p>
     <w:p>
@@ -10232,21 +9861,7 @@
         <w:rPr>
           <w:lang w:val="fr-FR"/>
         </w:rPr>
-        <w:t xml:space="preserve"> máy tính nhỏ như desktop hay laptop. Trong mô hình này các máy khách sẽ gửi yêu cầu tới máy chủ để máy chủ thực hiện một nhiệm vụ nào đó như lấy dữ liệu từ </w:t>
-      </w:r>
-      <w:proofErr w:type="spellStart"/>
-      <w:r>
-        <w:rPr>
-          <w:lang w:val="fr-FR"/>
-        </w:rPr>
-        <w:t>database</w:t>
-      </w:r>
-      <w:proofErr w:type="spellEnd"/>
-      <w:r>
-        <w:rPr>
-          <w:lang w:val="fr-FR"/>
-        </w:rPr>
-        <w:t>, in ấn, gửi email...</w:t>
+        <w:t xml:space="preserve"> máy tính nhỏ như desktop hay laptop. Trong mô hình này các máy khách sẽ gửi yêu cầu tới máy chủ để máy chủ thực hiện một nhiệm vụ nào đó như lấy dữ liệu từ database, in ấn, gửi email...</w:t>
       </w:r>
     </w:p>
     <w:p>
@@ -10370,21 +9985,7 @@
         <w:rPr>
           <w:lang w:val="fr-FR"/>
         </w:rPr>
-        <w:t xml:space="preserve">Nói đơn giản, API (Application </w:t>
-      </w:r>
-      <w:proofErr w:type="spellStart"/>
-      <w:r>
-        <w:rPr>
-          <w:lang w:val="fr-FR"/>
-        </w:rPr>
-        <w:t>Programming</w:t>
-      </w:r>
-      <w:proofErr w:type="spellEnd"/>
-      <w:r>
-        <w:rPr>
-          <w:lang w:val="fr-FR"/>
-        </w:rPr>
-        <w:t xml:space="preserve"> Interface) là cái cầu nối giữa client và server. </w:t>
+        <w:t xml:space="preserve">Nói đơn giản, API (Application Programming Interface) là cái cầu nối giữa client và server. </w:t>
       </w:r>
       <w:r>
         <w:rPr>
@@ -10638,21 +10239,7 @@
         <w:rPr>
           <w:i/>
         </w:rPr>
-        <w:t xml:space="preserve"> API có thể viết trên nền Protocol khác, ví dụ như SOAP. Nhưng trong khuôn khổ báo cáo này, em chỉ giới thiệu </w:t>
-      </w:r>
-      <w:proofErr w:type="gramStart"/>
-      <w:r>
-        <w:rPr>
-          <w:i/>
-        </w:rPr>
-        <w:t>về  giao</w:t>
-      </w:r>
-      <w:proofErr w:type="gramEnd"/>
-      <w:r>
-        <w:rPr>
-          <w:i/>
-        </w:rPr>
-        <w:t xml:space="preserve"> thức HTTP vì trong bài làm em sử dụng giao thức này.</w:t>
+        <w:t xml:space="preserve"> API có thể viết trên nền Protocol khác, ví dụ như SOAP. Nhưng trong khuôn khổ báo cáo này, em chỉ giới thiệu về  giao thức HTTP vì trong bài làm em sử dụng giao thức này.</w:t>
       </w:r>
     </w:p>
     <w:p>
@@ -10686,30 +10273,14 @@
         <w:rPr>
           <w:lang w:val="fr-FR"/>
         </w:rPr>
-        <w:t xml:space="preserve">Client gửi </w:t>
-      </w:r>
-      <w:proofErr w:type="spellStart"/>
-      <w:r>
-        <w:rPr>
-          <w:lang w:val="fr-FR"/>
-        </w:rPr>
-        <w:t>request</w:t>
-      </w:r>
-      <w:proofErr w:type="spellEnd"/>
-      <w:r>
-        <w:rPr>
-          <w:lang w:val="fr-FR"/>
-        </w:rPr>
-        <w:t xml:space="preserve">, server gửi lại </w:t>
-      </w:r>
-      <w:proofErr w:type="spellStart"/>
+        <w:t xml:space="preserve">Client gửi request, server gửi lại </w:t>
+      </w:r>
       <w:r>
         <w:rPr>
           <w:lang w:val="fr-FR"/>
         </w:rPr>
         <w:t>response</w:t>
       </w:r>
-      <w:proofErr w:type="spellEnd"/>
       <w:r>
         <w:rPr>
           <w:lang w:val="fr-FR"/>
@@ -10732,30 +10303,14 @@
         <w:rPr>
           <w:lang w:val="fr-FR"/>
         </w:rPr>
-        <w:t xml:space="preserve">Và API được xây dựng trên chính 2 thành phần: </w:t>
-      </w:r>
-      <w:proofErr w:type="spellStart"/>
-      <w:r>
-        <w:rPr>
-          <w:lang w:val="fr-FR"/>
-        </w:rPr>
-        <w:t>Request</w:t>
-      </w:r>
-      <w:proofErr w:type="spellEnd"/>
-      <w:r>
-        <w:rPr>
-          <w:lang w:val="fr-FR"/>
-        </w:rPr>
-        <w:t xml:space="preserve"> và </w:t>
-      </w:r>
-      <w:proofErr w:type="spellStart"/>
+        <w:t xml:space="preserve">Và API được xây dựng trên chính 2 thành phần: Request và </w:t>
+      </w:r>
       <w:r>
         <w:rPr>
           <w:lang w:val="fr-FR"/>
         </w:rPr>
         <w:t>Response</w:t>
       </w:r>
-      <w:proofErr w:type="spellEnd"/>
       <w:r>
         <w:rPr>
           <w:lang w:val="fr-FR"/>
@@ -11064,15 +10619,7 @@
         <w:t xml:space="preserve">thông tin ở phần body sẽ là: </w:t>
       </w:r>
       <w:r>
-        <w:t>Họ tên, số điện thoại, tên tài khoản, mật khẩu</w:t>
-      </w:r>
-      <w:proofErr w:type="gramStart"/>
-      <w:r>
-        <w:t>,…</w:t>
-      </w:r>
-      <w:proofErr w:type="gramEnd"/>
-      <w:r>
-        <w:t xml:space="preserve">  </w:t>
+        <w:t xml:space="preserve">Họ tên, số điện thoại, tên tài khoản, mật khẩu,…  </w:t>
       </w:r>
     </w:p>
     <w:p>
@@ -11197,15 +10744,7 @@
     </w:p>
     <w:p>
       <w:r>
-        <w:t xml:space="preserve">Status code là những con số có 3 chữ số và có duy nhất 1 ý nghĩa. Chắc các bạn cũng không còn lạ lẫm với những Error “404 </w:t>
-      </w:r>
-      <w:proofErr w:type="gramStart"/>
-      <w:r>
-        <w:t>Not</w:t>
-      </w:r>
-      <w:proofErr w:type="gramEnd"/>
-      <w:r>
-        <w:t xml:space="preserve"> Found” </w:t>
+        <w:t xml:space="preserve">Status code là những con số có 3 chữ số và có duy nhất 1 ý nghĩa. Chắc các bạn cũng không còn lạ lẫm với những Error “404 Not Found” </w:t>
       </w:r>
       <w:r>
         <w:t>hoặc “503 Service Unavailable”.</w:t>
@@ -12075,15 +11614,7 @@
         <w:t>cung cấp</w:t>
       </w:r>
       <w:r>
-        <w:t xml:space="preserve"> những chức năng cần thiết để tiến hành giao dịch, quản lý sự hoạt động cũng như </w:t>
-      </w:r>
-      <w:proofErr w:type="gramStart"/>
-      <w:r>
-        <w:t>theo</w:t>
-      </w:r>
-      <w:proofErr w:type="gramEnd"/>
-      <w:r>
-        <w:t xml:space="preserve"> dõi tình hình phát t</w:t>
+        <w:t xml:space="preserve"> những chức năng cần thiết để tiến hành giao dịch, quản lý sự hoạt động cũng như theo dõi tình hình phát t</w:t>
       </w:r>
       <w:r>
         <w:t>riển cửa hàng của mình.</w:t>
@@ -12117,208 +11648,43 @@
       <w:pPr>
         <w:pStyle w:val="Heading3"/>
         <w:rPr>
-          <w:lang w:val="fr-FR"/>
-        </w:rPr>
-      </w:pPr>
-      <w:bookmarkStart w:id="37" w:name="_Toc515950747"/>
-      <w:r>
-        <w:rPr>
-          <w:lang w:val="fr-FR"/>
-        </w:rPr>
-        <w:t>C</w:t>
-      </w:r>
-      <w:r>
-        <w:rPr>
-          <w:lang w:val="fr-FR"/>
-        </w:rPr>
-        <w:t>ác tác nhân</w:t>
+          <w:lang w:val="vi-VN"/>
+        </w:rPr>
+      </w:pPr>
+      <w:bookmarkStart w:id="37" w:name="_Toc515950748"/>
+      <w:r>
+        <w:t>Sơ đồ</w:t>
+      </w:r>
+      <w:r>
+        <w:rPr>
+          <w:lang w:val="vi-VN"/>
+        </w:rPr>
+        <w:t xml:space="preserve"> phân rã chức năng</w:t>
       </w:r>
       <w:bookmarkEnd w:id="37"/>
-      <w:r>
-        <w:rPr>
-          <w:lang w:val="fr-FR"/>
-        </w:rPr>
-        <w:t xml:space="preserve"> </w:t>
-      </w:r>
-    </w:p>
-    <w:p>
-      <w:pPr>
-        <w:rPr>
-          <w:lang w:val="fr-FR"/>
-        </w:rPr>
-      </w:pPr>
-      <w:r>
-        <w:rPr>
-          <w:lang w:val="fr-FR"/>
-        </w:rPr>
-        <w:t xml:space="preserve">Dựa vào mô tả bài toán, ta có thể xác định được các tác nhân chính của hệ thống như sau: </w:t>
-      </w:r>
-    </w:p>
-    <w:p>
-      <w:pPr>
-        <w:pStyle w:val="ListParagraph"/>
-        <w:numPr>
-          <w:ilvl w:val="0"/>
-          <w:numId w:val="39"/>
-        </w:numPr>
-        <w:rPr>
-          <w:lang w:val="fr-FR"/>
-        </w:rPr>
-      </w:pPr>
-      <w:r>
-        <w:rPr>
-          <w:b/>
-          <w:lang w:val="fr-FR"/>
-        </w:rPr>
-        <w:t>Khách hàng:</w:t>
-      </w:r>
-      <w:r>
-        <w:rPr>
-          <w:lang w:val="fr-FR"/>
-        </w:rPr>
-        <w:t xml:space="preserve"> là người giao dịch với hệ thống thông qua các đơn đặt hàng, khách hàng có thể chọn các loại sản phẩm, chọn địa điểm và thời gian giao hàng. Khách hàng có thể đăng ký làm thành viên của hệ thống. </w:t>
-      </w:r>
-    </w:p>
-    <w:p>
-      <w:pPr>
-        <w:pStyle w:val="ListParagraph"/>
-        <w:numPr>
-          <w:ilvl w:val="0"/>
-          <w:numId w:val="39"/>
-        </w:numPr>
-        <w:rPr>
-          <w:lang w:val="fr-FR"/>
-        </w:rPr>
-      </w:pPr>
-      <w:r>
-        <w:rPr>
-          <w:b/>
-          <w:lang w:val="fr-FR"/>
-        </w:rPr>
-        <w:t>Người quản lý:</w:t>
-      </w:r>
-      <w:r>
-        <w:rPr>
-          <w:lang w:val="fr-FR"/>
-        </w:rPr>
-        <w:t xml:space="preserve"> là người điều hành, quản lý và theo dõi mọi hoạt động của hệ thống.</w:t>
-      </w:r>
-    </w:p>
-    <w:p>
-      <w:pPr>
-        <w:pStyle w:val="ListParagraph"/>
-        <w:numPr>
-          <w:ilvl w:val="0"/>
-          <w:numId w:val="39"/>
-        </w:numPr>
-        <w:rPr>
-          <w:lang w:val="fr-FR"/>
-        </w:rPr>
-      </w:pPr>
-      <w:r>
-        <w:rPr>
-          <w:b/>
-          <w:lang w:val="fr-FR"/>
-        </w:rPr>
-        <w:t>Nhân viên:</w:t>
-      </w:r>
-      <w:r>
-        <w:rPr>
-          <w:lang w:val="fr-FR"/>
-        </w:rPr>
-        <w:t xml:space="preserve"> là người tiếp nhận và xử lý các đơn hàng, các yêu cầu bảo hành do người quản lý giao. </w:t>
-      </w:r>
-    </w:p>
-    <w:p>
-      <w:pPr>
-        <w:pStyle w:val="ListParagraph"/>
-        <w:numPr>
-          <w:ilvl w:val="0"/>
-          <w:numId w:val="39"/>
-        </w:numPr>
-        <w:rPr>
-          <w:lang w:val="fr-FR"/>
-        </w:rPr>
-      </w:pPr>
-      <w:r>
-        <w:rPr>
-          <w:b/>
-          <w:lang w:val="fr-FR"/>
-        </w:rPr>
-        <w:t>Thành viên:</w:t>
-      </w:r>
-      <w:r>
-        <w:rPr>
-          <w:lang w:val="fr-FR"/>
-        </w:rPr>
-        <w:t xml:space="preserve"> bao gồm người quản lý, nhân viên và những khách hàng đã đăng ký. Sau khi đăng nhập để trở thành </w:t>
-      </w:r>
-      <w:proofErr w:type="spellStart"/>
-      <w:r>
-        <w:rPr>
-          <w:lang w:val="fr-FR"/>
-        </w:rPr>
-        <w:t>thành</w:t>
-      </w:r>
-      <w:proofErr w:type="spellEnd"/>
-      <w:r>
-        <w:rPr>
-          <w:lang w:val="fr-FR"/>
-        </w:rPr>
-        <w:t xml:space="preserve"> viên, ngoài những chức năng chung của </w:t>
-      </w:r>
-      <w:r>
-        <w:rPr>
-          <w:lang w:val="fr-FR"/>
-        </w:rPr>
-        <w:lastRenderedPageBreak/>
-        <w:t xml:space="preserve">người sử dụng, còn có thêm một số chức năng khác phục vụ cho công việc cụ thể của từng đối tượng. </w:t>
-      </w:r>
-    </w:p>
-    <w:p>
-      <w:pPr>
-        <w:pStyle w:val="Heading3"/>
+    </w:p>
+    <w:p>
+      <w:pPr>
         <w:rPr>
           <w:lang w:val="vi-VN"/>
         </w:rPr>
       </w:pPr>
-      <w:bookmarkStart w:id="38" w:name="_Toc515950748"/>
-      <w:r>
-        <w:rPr>
-          <w:lang w:val="fr-FR"/>
-        </w:rPr>
-        <w:t>Sơ đồ</w:t>
-      </w:r>
       <w:r>
         <w:rPr>
           <w:lang w:val="vi-VN"/>
         </w:rPr>
-        <w:t xml:space="preserve"> phân rã chức năng</w:t>
+        <w:t>Hệ thống được chia làm 2 phần: front-end (dành cho người dùng) và back-end (dành cho người quản trị hệ thống)</w:t>
+      </w:r>
+    </w:p>
+    <w:p>
+      <w:pPr>
+        <w:pStyle w:val="Heading4"/>
+      </w:pPr>
+      <w:bookmarkStart w:id="38" w:name="_Toc515950749"/>
+      <w:r>
+        <w:t>Front-end</w:t>
       </w:r>
       <w:bookmarkEnd w:id="38"/>
-    </w:p>
-    <w:p>
-      <w:pPr>
-        <w:rPr>
-          <w:lang w:val="vi-VN"/>
-        </w:rPr>
-      </w:pPr>
-      <w:r>
-        <w:rPr>
-          <w:lang w:val="vi-VN"/>
-        </w:rPr>
-        <w:t>Hệ thống được chia làm 2 phần: front-end (dành cho người dùng) và back-end (dành cho người quản trị hệ thống)</w:t>
-      </w:r>
-    </w:p>
-    <w:p>
-      <w:pPr>
-        <w:pStyle w:val="Heading4"/>
-      </w:pPr>
-      <w:bookmarkStart w:id="39" w:name="_Toc515950749"/>
-      <w:r>
-        <w:t>Front-end</w:t>
-      </w:r>
-      <w:bookmarkEnd w:id="39"/>
     </w:p>
     <w:p>
       <w:pPr>
@@ -12564,6 +11930,7 @@
               <w:jc w:val="center"/>
             </w:pPr>
             <w:r>
+              <w:lastRenderedPageBreak/>
               <w:t>3</w:t>
             </w:r>
           </w:p>
@@ -12999,7 +12366,6 @@
               <w:jc w:val="center"/>
             </w:pPr>
             <w:r>
-              <w:lastRenderedPageBreak/>
               <w:t>10</w:t>
             </w:r>
           </w:p>
@@ -13095,32 +12461,14 @@
         <w:rPr>
           <w:color w:val="000000"/>
         </w:rPr>
-        <w:t xml:space="preserve"> Khách hàng truy cập vào địa chỉ của website trên thanh </w:t>
-      </w:r>
-      <w:proofErr w:type="spellStart"/>
-      <w:proofErr w:type="gramStart"/>
-      <w:r>
-        <w:rPr>
-          <w:color w:val="000000"/>
-        </w:rPr>
-        <w:t>url</w:t>
-      </w:r>
-      <w:proofErr w:type="spellEnd"/>
-      <w:proofErr w:type="gramEnd"/>
-      <w:r>
-        <w:rPr>
-          <w:color w:val="000000"/>
-        </w:rPr>
-        <w:t xml:space="preserve"> hoặc tải, cài đặt và truy cập vào app </w:t>
-      </w:r>
-      <w:proofErr w:type="spellStart"/>
-      <w:r>
-        <w:rPr>
-          <w:color w:val="000000"/>
-        </w:rPr>
-        <w:t>YoloShop</w:t>
-      </w:r>
-      <w:proofErr w:type="spellEnd"/>
+        <w:t xml:space="preserve"> Khách hàng truy cập vào địa chỉ của website trên thanh url</w:t>
+      </w:r>
+      <w:r>
+        <w:rPr>
+          <w:color w:val="000000"/>
+        </w:rPr>
+        <w:t xml:space="preserve"> hoặc tải, cài đặt và truy cập vào app YoloShop</w:t>
+      </w:r>
       <w:r>
         <w:rPr>
           <w:color w:val="000000"/>
@@ -13290,6 +12638,7 @@
           <w:iCs/>
           <w:color w:val="000000"/>
         </w:rPr>
+        <w:lastRenderedPageBreak/>
         <w:t>Đầu vào</w:t>
       </w:r>
       <w:r>
@@ -13498,7 +12847,6 @@
           <w:iCs/>
           <w:color w:val="000000"/>
         </w:rPr>
-        <w:lastRenderedPageBreak/>
         <w:t>Giỏ hàng</w:t>
       </w:r>
       <w:r>
@@ -13590,6 +12938,7 @@
           <w:iCs/>
           <w:color w:val="000000"/>
         </w:rPr>
+        <w:lastRenderedPageBreak/>
         <w:t>Tìm kiếm sản phẩm</w:t>
       </w:r>
       <w:r>
@@ -13798,16 +13147,8 @@
         <w:rPr>
           <w:color w:val="000000"/>
         </w:rPr>
-        <w:t>Website có các tin tức về công nghệ, khách hàng có thể chọn vào để đọc những tin tức bổ ích về sản phẩm công nghệ, cuộc sống công nghệ</w:t>
-      </w:r>
-      <w:proofErr w:type="gramStart"/>
-      <w:r>
-        <w:rPr>
-          <w:color w:val="000000"/>
-        </w:rPr>
-        <w:t>,…</w:t>
-      </w:r>
-      <w:proofErr w:type="gramEnd"/>
+        <w:t>Website có các tin tức về công nghệ, khách hàng có thể chọn vào để đọc những tin tức bổ ích về sản phẩm công nghệ, cuộc sống công nghệ,…</w:t>
+      </w:r>
     </w:p>
     <w:p>
       <w:pPr>
@@ -13878,7 +13219,6 @@
           <w:i/>
           <w:color w:val="000000"/>
         </w:rPr>
-        <w:lastRenderedPageBreak/>
         <w:t>Xử lý:</w:t>
       </w:r>
       <w:r>
@@ -14107,6 +13447,7 @@
           <w:i/>
           <w:color w:val="000000"/>
         </w:rPr>
+        <w:lastRenderedPageBreak/>
         <w:t>Đầu vào:</w:t>
       </w:r>
       <w:r>
@@ -14207,21 +13548,7 @@
         <w:rPr>
           <w:b/>
         </w:rPr>
-        <w:t xml:space="preserve">: </w:t>
-      </w:r>
-      <w:proofErr w:type="spellStart"/>
-      <w:r>
-        <w:rPr>
-          <w:b/>
-        </w:rPr>
-        <w:t>NHớ</w:t>
-      </w:r>
-      <w:proofErr w:type="spellEnd"/>
-      <w:r>
-        <w:rPr>
-          <w:b/>
-        </w:rPr>
-        <w:t xml:space="preserve"> đổi màu font chữ hình để in</w:t>
+        <w:t>: NHớ đổi màu font chữ hình để in</w:t>
       </w:r>
     </w:p>
     <w:p>
@@ -14287,12 +13614,11 @@
       <w:pPr>
         <w:pStyle w:val="Heading4"/>
       </w:pPr>
-      <w:bookmarkStart w:id="40" w:name="_Toc515950750"/>
-      <w:r>
-        <w:lastRenderedPageBreak/>
+      <w:bookmarkStart w:id="39" w:name="_Toc515950750"/>
+      <w:r>
         <w:t>Back-end</w:t>
       </w:r>
-      <w:bookmarkEnd w:id="40"/>
+      <w:bookmarkEnd w:id="39"/>
     </w:p>
     <w:p>
       <w:pPr>
@@ -14592,6 +13918,12 @@
               </w:rPr>
               <w:t>.</w:t>
             </w:r>
+            <w:r>
+              <w:rPr>
+                <w:color w:val="000000"/>
+              </w:rPr>
+              <w:t xml:space="preserve"> Khi có đơn đặt hàng tới hệ thống, ở trang quản trị sẽ có thông báo về đơn đặt hàng.</w:t>
+            </w:r>
           </w:p>
         </w:tc>
       </w:tr>
@@ -14607,6 +13939,7 @@
               <w:jc w:val="center"/>
             </w:pPr>
             <w:r>
+              <w:lastRenderedPageBreak/>
               <w:t>4</w:t>
             </w:r>
           </w:p>
@@ -15073,7 +14406,6 @@
           <w:iCs/>
           <w:color w:val="000000"/>
         </w:rPr>
-        <w:lastRenderedPageBreak/>
         <w:t>Quản lý sản phẩm</w:t>
       </w:r>
       <w:r>
@@ -15095,7 +14427,12 @@
         </w:rPr>
         <w:t>ố lượng, giá cả, hãng sản xuất</w:t>
       </w:r>
-      <w:proofErr w:type="gramStart"/>
+      <w:r>
+        <w:rPr>
+          <w:color w:val="000000"/>
+        </w:rPr>
+        <w:t>, chi tiết sản phẩm, bài viết về sản phẩm</w:t>
+      </w:r>
       <w:r>
         <w:rPr>
           <w:color w:val="000000"/>
@@ -15108,7 +14445,6 @@
         </w:rPr>
         <w:t>…</w:t>
       </w:r>
-      <w:proofErr w:type="gramEnd"/>
       <w:r>
         <w:rPr>
           <w:color w:val="000000"/>
@@ -15120,6 +14456,12 @@
           <w:color w:val="000000"/>
         </w:rPr>
         <w:t>Có các chức năng như là thêm, xóa, sửa thông tin mặt hàng.</w:t>
+      </w:r>
+      <w:r>
+        <w:rPr>
+          <w:color w:val="000000"/>
+        </w:rPr>
+        <w:t xml:space="preserve"> </w:t>
       </w:r>
     </w:p>
     <w:p>
@@ -15146,22 +14488,50 @@
         <w:rPr>
           <w:color w:val="000000"/>
         </w:rPr>
-        <w:t>Thông tin sản phẩm: Tên, hãn</w:t>
-      </w:r>
-      <w:r>
-        <w:rPr>
-          <w:color w:val="000000"/>
-        </w:rPr>
-        <w:t>g sản xuất, giá cả, tình trạng</w:t>
-      </w:r>
-      <w:proofErr w:type="gramStart"/>
+        <w:t xml:space="preserve">Thông tin sản phẩm: Tên, </w:t>
+      </w:r>
+      <w:r>
+        <w:rPr>
+          <w:color w:val="000000"/>
+        </w:rPr>
+        <w:t xml:space="preserve">số lượng, </w:t>
+      </w:r>
+      <w:r>
+        <w:rPr>
+          <w:color w:val="000000"/>
+        </w:rPr>
+        <w:t xml:space="preserve">giá cả, </w:t>
+      </w:r>
+      <w:r>
+        <w:rPr>
+          <w:color w:val="000000"/>
+        </w:rPr>
+        <w:t>hãn</w:t>
+      </w:r>
+      <w:r>
+        <w:rPr>
+          <w:color w:val="000000"/>
+        </w:rPr>
+        <w:t>g sản xuất</w:t>
+      </w:r>
+      <w:r>
+        <w:rPr>
+          <w:color w:val="000000"/>
+        </w:rPr>
+        <w:t xml:space="preserve">, </w:t>
+      </w:r>
+      <w:r>
+        <w:rPr>
+          <w:color w:val="000000"/>
+        </w:rPr>
+        <w:t>chi tiết sản phẩm, bài viết về sản phẩm</w:t>
+      </w:r>
       <w:r>
         <w:rPr>
           <w:color w:val="000000"/>
         </w:rPr>
         <w:t>,…</w:t>
       </w:r>
-      <w:proofErr w:type="gramEnd"/>
     </w:p>
     <w:p>
       <w:pPr>
@@ -15205,7 +14575,31 @@
         <w:rPr>
           <w:color w:val="000000"/>
         </w:rPr>
-        <w:t>Thêm sản phẩm: Khi người quản trị website chọn chức năng thêm sản phẩm, hệ thống sẽ chuyển đến trang thêm sản phẩm. Ở trang này người dùng nhập thông tin về sản phẩm sau đó gửi</w:t>
+        <w:t xml:space="preserve">Thêm sản phẩm: Khi người quản trị </w:t>
+      </w:r>
+      <w:r>
+        <w:rPr>
+          <w:color w:val="000000"/>
+        </w:rPr>
+        <w:t>hệ thống</w:t>
+      </w:r>
+      <w:r>
+        <w:rPr>
+          <w:color w:val="000000"/>
+        </w:rPr>
+        <w:t xml:space="preserve"> chọn chức năng thêm sản phẩm, hệ thống sẽ chuyển đến trang thêm sản phẩm. Ở trang này người </w:t>
+      </w:r>
+      <w:r>
+        <w:rPr>
+          <w:color w:val="000000"/>
+        </w:rPr>
+        <w:t>quản trị</w:t>
+      </w:r>
+      <w:r>
+        <w:rPr>
+          <w:color w:val="000000"/>
+        </w:rPr>
+        <w:t xml:space="preserve"> nhập thông tin về sản phẩm sau đó gửi</w:t>
       </w:r>
       <w:r>
         <w:rPr>
@@ -15235,7 +14629,38 @@
         <w:rPr>
           <w:color w:val="000000"/>
         </w:rPr>
-        <w:t xml:space="preserve">Sửa sản phẩm: Khi người quản trị website chọn chức năng sửa sản phẩm thì thông tin sản phẩm cần sửa sẽ được hệ thống chuyển đến trang sửa sản phẩm. Ở trang này người dùng chỉnh sửa thông tin và gửi về cho hệ thống. </w:t>
+        <w:t xml:space="preserve">Sửa sản phẩm: Khi người quản trị </w:t>
+      </w:r>
+      <w:r>
+        <w:rPr>
+          <w:color w:val="000000"/>
+        </w:rPr>
+        <w:t>hệ thống</w:t>
+      </w:r>
+      <w:r>
+        <w:rPr>
+          <w:color w:val="000000"/>
+        </w:rPr>
+        <w:t xml:space="preserve"> chọn chức năng sửa sản phẩm thì thông tin sản phẩm cần sửa sẽ được hệ thống chuyển đến trang sửa sản </w:t>
+      </w:r>
+      <w:r>
+        <w:rPr>
+          <w:color w:val="000000"/>
+        </w:rPr>
+        <w:lastRenderedPageBreak/>
+        <w:t xml:space="preserve">phẩm. Ở trang này người </w:t>
+      </w:r>
+      <w:r>
+        <w:rPr>
+          <w:color w:val="000000"/>
+        </w:rPr>
+        <w:t>quản trị</w:t>
+      </w:r>
+      <w:r>
+        <w:rPr>
+          <w:color w:val="000000"/>
+        </w:rPr>
+        <w:t xml:space="preserve"> chỉnh sửa thông tin và gửi về cho hệ thống. </w:t>
       </w:r>
     </w:p>
     <w:p>
@@ -15259,7 +14684,19 @@
         <w:rPr>
           <w:color w:val="000000"/>
         </w:rPr>
-        <w:t xml:space="preserve">ời dùng chọn sản phẩm cần xóa, </w:t>
+        <w:t xml:space="preserve">ời </w:t>
+      </w:r>
+      <w:r>
+        <w:rPr>
+          <w:color w:val="000000"/>
+        </w:rPr>
+        <w:t>quản trị</w:t>
+      </w:r>
+      <w:r>
+        <w:rPr>
+          <w:color w:val="000000"/>
+        </w:rPr>
+        <w:t xml:space="preserve"> chọn sản phẩm cần xóa, </w:t>
       </w:r>
       <w:r>
         <w:rPr>
@@ -15304,7 +14741,19 @@
         <w:rPr>
           <w:color w:val="000000"/>
         </w:rPr>
-        <w:t>: Thông tin sản phẩm sau khi được chỉnh sửa.</w:t>
+        <w:t xml:space="preserve">: </w:t>
+      </w:r>
+      <w:r>
+        <w:rPr>
+          <w:color w:val="000000"/>
+        </w:rPr>
+        <w:t>Danh sách sản phẩm</w:t>
+      </w:r>
+      <w:r>
+        <w:rPr>
+          <w:color w:val="000000"/>
+        </w:rPr>
+        <w:t>.</w:t>
       </w:r>
     </w:p>
     <w:p>
@@ -15419,7 +14868,19 @@
         <w:rPr>
           <w:color w:val="000000"/>
         </w:rPr>
-        <w:t xml:space="preserve">: Thông tin về sản phẩm sau khi đã được sửa đổi. </w:t>
+        <w:t xml:space="preserve">: </w:t>
+      </w:r>
+      <w:r>
+        <w:rPr>
+          <w:color w:val="000000"/>
+        </w:rPr>
+        <w:t>Danh sách danh mục sản phẩm</w:t>
+      </w:r>
+      <w:r>
+        <w:rPr>
+          <w:color w:val="000000"/>
+        </w:rPr>
+        <w:t xml:space="preserve">. </w:t>
       </w:r>
     </w:p>
     <w:p>
@@ -15453,7 +14914,25 @@
         <w:rPr>
           <w:color w:val="000000"/>
         </w:rPr>
-        <w:t xml:space="preserve"> Liệt kê các đơn đặt hàng mà khách hàng đã đặt hàng, hiển thị tình trạng đơn hàng.</w:t>
+        <w:t xml:space="preserve"> Liệt kê các đơn đặt hàng mà khách hàng đã đặt hàng, hiển thị tình trạng đơn hàng</w:t>
+      </w:r>
+      <w:r>
+        <w:rPr>
+          <w:color w:val="000000"/>
+        </w:rPr>
+        <w:t>, xóa đơn hàng</w:t>
+      </w:r>
+      <w:r>
+        <w:rPr>
+          <w:color w:val="000000"/>
+        </w:rPr>
+        <w:t>.</w:t>
+      </w:r>
+      <w:r>
+        <w:rPr>
+          <w:color w:val="000000"/>
+        </w:rPr>
+        <w:t xml:space="preserve"> Khi có đơn đặt hàng tới hệ thống, ở trang quản trị sẽ có thông báo về đơn đặt hàng gồm mã giao dịch, tên các sản phẩm số lượng và tổng tiền.</w:t>
       </w:r>
     </w:p>
     <w:p>
@@ -15493,6 +14972,18 @@
         </w:rPr>
         <w:t>, giá trị của đơn hàng, tình trạng đơn hàng.</w:t>
       </w:r>
+      <w:r>
+        <w:rPr>
+          <w:color w:val="000000"/>
+        </w:rPr>
+        <w:t xml:space="preserve"> Thông tin đơn hàng muốn xóa.</w:t>
+      </w:r>
+      <w:r>
+        <w:rPr>
+          <w:color w:val="000000"/>
+        </w:rPr>
+        <w:t xml:space="preserve"> </w:t>
+      </w:r>
     </w:p>
     <w:p>
       <w:pPr>
@@ -15517,7 +15008,25 @@
         <w:rPr>
           <w:color w:val="000000"/>
         </w:rPr>
-        <w:t>: Hệ thống lấy dữ liệu từ cơ sở dữ liệu hiển thị lên trang đơn đặt hàng. Khi người quản trị chọn hủy đơn hàng thì hệ thống sẽ gửi thông tin đơn hàng cần hủy xuống database để hủy đơn hàng. Khi chọn xem chi tiết thì sẽ gửi đến trang chi tiết đơn đặt hàng.</w:t>
+        <w:t xml:space="preserve">: Hệ thống lấy dữ liệu từ cơ sở dữ liệu hiển thị lên trang đơn đặt hàng. </w:t>
+      </w:r>
+      <w:r>
+        <w:rPr>
+          <w:color w:val="000000"/>
+        </w:rPr>
+        <w:t>Nếu có yêu cầu xóa đơn hàng nào đó thì sẽ xóa trên database.</w:t>
+      </w:r>
+      <w:r>
+        <w:rPr>
+          <w:color w:val="000000"/>
+        </w:rPr>
+        <w:t xml:space="preserve"> </w:t>
+      </w:r>
+      <w:r>
+        <w:rPr>
+          <w:color w:val="000000"/>
+        </w:rPr>
+        <w:t>Khi chọn xem chi tiết thì sẽ gửi đến trang chi tiết đơn đặt hàng.</w:t>
       </w:r>
     </w:p>
     <w:p>
@@ -15537,14 +15046,25 @@
           <w:iCs/>
           <w:color w:val="000000"/>
         </w:rPr>
-        <w:lastRenderedPageBreak/>
         <w:t>Đầu ra</w:t>
       </w:r>
       <w:r>
         <w:rPr>
           <w:color w:val="000000"/>
         </w:rPr>
-        <w:t xml:space="preserve">: Giá trị, tình trạng đơn hàng. </w:t>
+        <w:t xml:space="preserve">: </w:t>
+      </w:r>
+      <w:r>
+        <w:rPr>
+          <w:color w:val="000000"/>
+        </w:rPr>
+        <w:t>Danh sách đơn đặt hàng</w:t>
+      </w:r>
+      <w:r>
+        <w:rPr>
+          <w:color w:val="000000"/>
+        </w:rPr>
+        <w:t xml:space="preserve">. </w:t>
       </w:r>
     </w:p>
     <w:p>
@@ -15578,7 +15098,13 @@
         <w:rPr>
           <w:color w:val="000000"/>
         </w:rPr>
-        <w:t xml:space="preserve"> Người quản trị ngoài xem thông tin về đơn đặt hàng, họ còn muốn biết chi tiết về đơn hàng đó, vì vậy cần hiển thị thông tin chi tiết đơn đặt hàng bao gồm thông tin về khách hàng, thông tin về các sản phẩm trong đơn hàng, nhân viên thực hiện giao đơn hàng, tình trạng đơn hàng, ghi chú của người quản trị</w:t>
+        <w:t xml:space="preserve"> Người quản trị ngoài xem thông tin về đơn đặt hàng, họ còn muốn biết chi tiết về đơn hàng đó, vì vậy cần hiển thị thông tin chi tiết đơn đặt hàng bao gồm thông tin về khách hàng, thông tin </w:t>
+      </w:r>
+      <w:r>
+        <w:rPr>
+          <w:color w:val="000000"/>
+        </w:rPr>
+        <w:t>về các sản phẩm trong đơn hàng, tình trạng đơn hàng.</w:t>
       </w:r>
     </w:p>
     <w:p>
@@ -15599,6 +15125,7 @@
           <w:iCs/>
           <w:color w:val="000000"/>
         </w:rPr>
+        <w:lastRenderedPageBreak/>
         <w:t>Đầu vào</w:t>
       </w:r>
       <w:r>
@@ -15632,19 +15159,7 @@
         <w:rPr>
           <w:color w:val="000000"/>
         </w:rPr>
-        <w:t>: Người quản trị chọn nhân viên giao hàng, có thể thêm ghi chú về đơn hàng đó như thời gia</w:t>
-      </w:r>
-      <w:r>
-        <w:rPr>
-          <w:color w:val="000000"/>
-        </w:rPr>
-        <w:t xml:space="preserve">n mà khách hàng có thể nhận </w:t>
-      </w:r>
-      <w:r>
-        <w:rPr>
-          <w:color w:val="000000"/>
-        </w:rPr>
-        <w:t>hàng.</w:t>
+        <w:t>:</w:t>
       </w:r>
       <w:r>
         <w:rPr>
@@ -15656,7 +15171,55 @@
         <w:rPr>
           <w:color w:val="000000"/>
         </w:rPr>
-        <w:t>Ngoài ra hệ thống còn có chức năng hủy đơn đặt hàng tại phần chi tiết đơn đặt hàng vì khi nhân viên gọi điện cho khách hàng mà khách hàng t</w:t>
+        <w:t>Khi người quản trị chọn xác nhận</w:t>
+      </w:r>
+      <w:r>
+        <w:rPr>
+          <w:color w:val="000000"/>
+        </w:rPr>
+        <w:t xml:space="preserve"> đơn </w:t>
+      </w:r>
+      <w:r>
+        <w:rPr>
+          <w:color w:val="000000"/>
+        </w:rPr>
+        <w:t xml:space="preserve">đặt hàng </w:t>
+      </w:r>
+      <w:r>
+        <w:rPr>
+          <w:color w:val="000000"/>
+        </w:rPr>
+        <w:t>tại phần chi tiết</w:t>
+      </w:r>
+      <w:r>
+        <w:rPr>
+          <w:color w:val="000000"/>
+        </w:rPr>
+        <w:t xml:space="preserve"> đơn đặt hàng tức là đơn hàng đã được chuyển tới khách hàng. N</w:t>
+      </w:r>
+      <w:r>
+        <w:rPr>
+          <w:color w:val="000000"/>
+        </w:rPr>
+        <w:t xml:space="preserve">gười quản trị </w:t>
+      </w:r>
+      <w:r>
+        <w:rPr>
+          <w:color w:val="000000"/>
+        </w:rPr>
+        <w:t xml:space="preserve">sẽ </w:t>
+      </w:r>
+      <w:r>
+        <w:rPr>
+          <w:color w:val="000000"/>
+        </w:rPr>
+        <w:t xml:space="preserve">chọn hủy đơn hàng </w:t>
+      </w:r>
+      <w:r>
+        <w:rPr>
+          <w:color w:val="000000"/>
+        </w:rPr>
+        <w:t>khi nhân viên gọi điện cho khách hàng mà khách hàng t</w:t>
       </w:r>
       <w:r>
         <w:rPr>
@@ -15695,13 +15258,13 @@
         <w:rPr>
           <w:color w:val="000000"/>
         </w:rPr>
-        <w:t xml:space="preserve">: Thông tin về nhân viên sẽ giao đơn hàng, tình trạng đơn hàng: đang chuyển, đã chuyển </w:t>
-      </w:r>
-      <w:r>
-        <w:rPr>
-          <w:color w:val="000000"/>
-        </w:rPr>
-        <w:t>hay chưa chuyển.</w:t>
+        <w:t xml:space="preserve">: Thông tin về tình trạng đơn hàng: </w:t>
+      </w:r>
+      <w:r>
+        <w:rPr>
+          <w:color w:val="000000"/>
+        </w:rPr>
+        <w:t>Đang xử lý, đã gửi hàng hoặc hủy đơn hàng.</w:t>
       </w:r>
     </w:p>
     <w:p>
@@ -15717,15 +15280,185 @@
       </w:pPr>
       <w:r>
         <w:rPr>
+          <w:b/>
           <w:color w:val="000000"/>
         </w:rPr>
         <w:t>Quản lý giao dịch</w:t>
       </w:r>
       <w:r>
         <w:rPr>
-          <w:color w:val="000000"/>
-        </w:rPr>
-        <w:t>: Khi khách hàng thanh toán có thể chọn 3 hình thức thanh toán là thanh toán bằng Bảo Kim, Ngân Lượng hoặc COD (Thanh toán khi nhận hàng).</w:t>
+          <w:b/>
+          <w:color w:val="000000"/>
+        </w:rPr>
+        <w:t>:</w:t>
+      </w:r>
+      <w:r>
+        <w:rPr>
+          <w:color w:val="000000"/>
+        </w:rPr>
+        <w:t xml:space="preserve"> Khi khách hàng thanh toán có thể chọn 3 hình thức thanh toán là thanh toán bằng Bảo Kim, Ngân Lượng hoặc COD (Thanh toán khi nhận hàng).</w:t>
+      </w:r>
+    </w:p>
+    <w:p>
+      <w:pPr>
+        <w:pStyle w:val="ListParagraph"/>
+        <w:numPr>
+          <w:ilvl w:val="0"/>
+          <w:numId w:val="56"/>
+        </w:numPr>
+        <w:rPr>
+          <w:color w:val="000000"/>
+        </w:rPr>
+      </w:pPr>
+      <w:r>
+        <w:rPr>
+          <w:i/>
+          <w:iCs/>
+          <w:color w:val="000000"/>
+        </w:rPr>
+        <w:t>Đầu vào</w:t>
+      </w:r>
+      <w:r>
+        <w:rPr>
+          <w:color w:val="000000"/>
+        </w:rPr>
+        <w:t>: Thông tin khách hàng: Họ tên, số điện thoại, mail, địa chỉ nhận hàng. Thông tin tài khoản Bảo Kim hoặc tài khoản Ngân Lượng.</w:t>
+      </w:r>
+    </w:p>
+    <w:p>
+      <w:pPr>
+        <w:pStyle w:val="ListParagraph"/>
+        <w:numPr>
+          <w:ilvl w:val="0"/>
+          <w:numId w:val="56"/>
+        </w:numPr>
+        <w:rPr>
+          <w:color w:val="000000"/>
+        </w:rPr>
+      </w:pPr>
+      <w:r>
+        <w:rPr>
+          <w:i/>
+          <w:iCs/>
+          <w:color w:val="000000"/>
+        </w:rPr>
+        <w:t>Xử lý</w:t>
+      </w:r>
+      <w:r>
+        <w:rPr>
+          <w:color w:val="000000"/>
+        </w:rPr>
+        <w:t xml:space="preserve">: </w:t>
+      </w:r>
+      <w:r>
+        <w:rPr>
+          <w:color w:val="000000"/>
+        </w:rPr>
+        <w:t>Khách hàng khi chọn hình thức thanh toán bằng Bảo Kim hoặc Ngân Lượng sẽ được chuyển tới trang giao dịch của Bảo Kim hoặc Ngân Lượng, nếu khách hàng xác nhận giao dịch trên đường dẫn này, đơn hàng sẽ được gửi tới hệ thống và tình trạng giao dịch của đơn hàng là đã giao dịch</w:t>
+      </w:r>
+      <w:r>
+        <w:rPr>
+          <w:color w:val="000000"/>
+        </w:rPr>
+        <w:t>.</w:t>
+      </w:r>
+      <w:r>
+        <w:rPr>
+          <w:color w:val="000000"/>
+        </w:rPr>
+        <w:t xml:space="preserve"> Trường hợp khác nếu khách hàng chọn thanh toán COD,  tình trạng giao dịch của đơn hàng sẽ là đang xử lý cho đến khi khách hàng nhận được đơn hàng và nhân viên giao hàng hồi trả </w:t>
+      </w:r>
+      <w:r>
+        <w:rPr>
+          <w:color w:val="000000"/>
+        </w:rPr>
+        <w:t>tổng tiền</w:t>
+      </w:r>
+      <w:r>
+        <w:rPr>
+          <w:color w:val="000000"/>
+        </w:rPr>
+        <w:t xml:space="preserve"> </w:t>
+      </w:r>
+      <w:r>
+        <w:rPr>
+          <w:color w:val="000000"/>
+        </w:rPr>
+        <w:t xml:space="preserve">của </w:t>
+      </w:r>
+      <w:r>
+        <w:rPr>
+          <w:color w:val="000000"/>
+        </w:rPr>
+        <w:t>đơn hàng về cửa hàng, quản trị viên sẽ nhấn xác nhận giao dịch</w:t>
+      </w:r>
+      <w:r>
+        <w:rPr>
+          <w:color w:val="000000"/>
+        </w:rPr>
+        <w:t xml:space="preserve"> để hoàn tất thanh toán của đơn hàng</w:t>
+      </w:r>
+      <w:r>
+        <w:rPr>
+          <w:color w:val="000000"/>
+        </w:rPr>
+        <w:t>, nếu không sẽ nhấn hủy giao dịch tức là hủy đơn hàng.</w:t>
+      </w:r>
+    </w:p>
+    <w:p>
+      <w:pPr>
+        <w:pStyle w:val="ListParagraph"/>
+        <w:numPr>
+          <w:ilvl w:val="0"/>
+          <w:numId w:val="56"/>
+        </w:numPr>
+        <w:rPr>
+          <w:color w:val="000000"/>
+        </w:rPr>
+      </w:pPr>
+      <w:r>
+        <w:rPr>
+          <w:i/>
+          <w:iCs/>
+          <w:color w:val="000000"/>
+        </w:rPr>
+        <w:t>Đầu ra</w:t>
+      </w:r>
+      <w:r>
+        <w:rPr>
+          <w:color w:val="000000"/>
+        </w:rPr>
+        <w:t xml:space="preserve">: </w:t>
+      </w:r>
+      <w:r>
+        <w:rPr>
+          <w:color w:val="000000"/>
+        </w:rPr>
+        <w:t xml:space="preserve">Thông tin về </w:t>
+      </w:r>
+      <w:r>
+        <w:rPr>
+          <w:color w:val="000000"/>
+        </w:rPr>
+        <w:t xml:space="preserve">tình trạng </w:t>
+      </w:r>
+      <w:r>
+        <w:rPr>
+          <w:color w:val="000000"/>
+        </w:rPr>
+        <w:t>giao dịch</w:t>
+      </w:r>
+      <w:r>
+        <w:rPr>
+          <w:color w:val="000000"/>
+        </w:rPr>
+        <w:t xml:space="preserve">: </w:t>
+      </w:r>
+      <w:r>
+        <w:rPr>
+          <w:color w:val="000000"/>
+        </w:rPr>
+        <w:t>Đang xử lý, đã thanh toán hay hủy giao dịch.</w:t>
       </w:r>
     </w:p>
     <w:p>
@@ -15736,14 +15469,258 @@
           <w:numId w:val="50"/>
         </w:numPr>
         <w:rPr>
-          <w:color w:val="000000"/>
-        </w:rPr>
-      </w:pPr>
-      <w:r>
-        <w:rPr>
+          <w:b/>
+          <w:color w:val="000000"/>
+        </w:rPr>
+      </w:pPr>
+      <w:r>
+        <w:rPr>
+          <w:b/>
           <w:color w:val="000000"/>
         </w:rPr>
         <w:t>Quản lý người dùng</w:t>
+      </w:r>
+      <w:r>
+        <w:rPr>
+          <w:b/>
+          <w:color w:val="000000"/>
+        </w:rPr>
+        <w:t xml:space="preserve">: </w:t>
+      </w:r>
+      <w:r>
+        <w:rPr>
+          <w:color w:val="000000"/>
+        </w:rPr>
+        <w:t>Liệt kê tài khoản thành viên của hệ thống. Gồm các chức năng thêm, sửa, xóa thành viên.</w:t>
+      </w:r>
+    </w:p>
+    <w:p>
+      <w:pPr>
+        <w:pStyle w:val="ListParagraph"/>
+        <w:numPr>
+          <w:ilvl w:val="0"/>
+          <w:numId w:val="57"/>
+        </w:numPr>
+        <w:rPr>
+          <w:color w:val="000000"/>
+        </w:rPr>
+      </w:pPr>
+      <w:r>
+        <w:rPr>
+          <w:i/>
+          <w:iCs/>
+          <w:color w:val="000000"/>
+        </w:rPr>
+        <w:t>Đầu vào</w:t>
+      </w:r>
+      <w:r>
+        <w:rPr>
+          <w:color w:val="000000"/>
+        </w:rPr>
+        <w:t xml:space="preserve">: Thông tin </w:t>
+      </w:r>
+      <w:r>
+        <w:rPr>
+          <w:color w:val="000000"/>
+        </w:rPr>
+        <w:t>người dùng</w:t>
+      </w:r>
+      <w:r>
+        <w:rPr>
+          <w:color w:val="000000"/>
+        </w:rPr>
+        <w:t xml:space="preserve">: Họ tên, số điện thoại, mail, địa chỉ </w:t>
+      </w:r>
+      <w:r>
+        <w:rPr>
+          <w:color w:val="000000"/>
+        </w:rPr>
+        <w:t>khách hàng, mật khẩu.</w:t>
+      </w:r>
+    </w:p>
+    <w:p>
+      <w:pPr>
+        <w:pStyle w:val="ListParagraph"/>
+        <w:numPr>
+          <w:ilvl w:val="0"/>
+          <w:numId w:val="57"/>
+        </w:numPr>
+        <w:rPr>
+          <w:color w:val="000000"/>
+        </w:rPr>
+      </w:pPr>
+      <w:r>
+        <w:rPr>
+          <w:i/>
+          <w:iCs/>
+          <w:color w:val="000000"/>
+        </w:rPr>
+        <w:lastRenderedPageBreak/>
+        <w:t>Xử lý</w:t>
+      </w:r>
+      <w:r>
+        <w:rPr>
+          <w:color w:val="000000"/>
+        </w:rPr>
+        <w:t>:</w:t>
+      </w:r>
+      <w:r>
+        <w:rPr>
+          <w:color w:val="000000"/>
+        </w:rPr>
+        <w:t xml:space="preserve"> </w:t>
+      </w:r>
+    </w:p>
+    <w:p>
+      <w:pPr>
+        <w:pStyle w:val="ListParagraph"/>
+        <w:numPr>
+          <w:ilvl w:val="0"/>
+          <w:numId w:val="59"/>
+        </w:numPr>
+        <w:ind w:left="993"/>
+        <w:rPr>
+          <w:iCs/>
+          <w:color w:val="000000"/>
+        </w:rPr>
+      </w:pPr>
+      <w:r>
+        <w:rPr>
+          <w:iCs/>
+          <w:color w:val="000000"/>
+        </w:rPr>
+        <w:t>Thêm người dùng: Khi người quản trị chọn thêm người dùng, trang quản trị sẽ chuyển tới trang thêm người dùng, người quản trị nhập thông tin và gửi lên hệ thống, nếu hợp lệ (email và tên người dùng là bắt buộc, mật khẩu và mật khẩu nhập lại phải giống nhau) sẽ thêm người dùng vào database, nếu không sẽ báo lỗi.</w:t>
+      </w:r>
+    </w:p>
+    <w:p>
+      <w:pPr>
+        <w:pStyle w:val="ListParagraph"/>
+        <w:numPr>
+          <w:ilvl w:val="0"/>
+          <w:numId w:val="59"/>
+        </w:numPr>
+        <w:ind w:left="993"/>
+        <w:rPr>
+          <w:color w:val="000000"/>
+        </w:rPr>
+      </w:pPr>
+      <w:r>
+        <w:rPr>
+          <w:iCs/>
+          <w:color w:val="000000"/>
+        </w:rPr>
+        <w:t xml:space="preserve">Sửa người dùng: </w:t>
+      </w:r>
+      <w:r>
+        <w:rPr>
+          <w:color w:val="000000"/>
+        </w:rPr>
+        <w:t xml:space="preserve">Khi người quản trị chọn chức năng sửa </w:t>
+      </w:r>
+      <w:r>
+        <w:rPr>
+          <w:color w:val="000000"/>
+        </w:rPr>
+        <w:t>người dùng</w:t>
+      </w:r>
+      <w:r>
+        <w:rPr>
+          <w:color w:val="000000"/>
+        </w:rPr>
+        <w:t xml:space="preserve"> thì thông tin </w:t>
+      </w:r>
+      <w:r>
+        <w:rPr>
+          <w:color w:val="000000"/>
+        </w:rPr>
+        <w:t>người dùng</w:t>
+      </w:r>
+      <w:r>
+        <w:rPr>
+          <w:color w:val="000000"/>
+        </w:rPr>
+        <w:t xml:space="preserve"> cần sửa sẽ được hệ thống chuyển đến trang sửa </w:t>
+      </w:r>
+      <w:r>
+        <w:rPr>
+          <w:color w:val="000000"/>
+        </w:rPr>
+        <w:t>người dùng</w:t>
+      </w:r>
+      <w:r>
+        <w:rPr>
+          <w:color w:val="000000"/>
+        </w:rPr>
+        <w:t xml:space="preserve">. Ở trang này người </w:t>
+      </w:r>
+      <w:r>
+        <w:rPr>
+          <w:color w:val="000000"/>
+        </w:rPr>
+        <w:t>quản trị</w:t>
+      </w:r>
+      <w:r>
+        <w:rPr>
+          <w:color w:val="000000"/>
+        </w:rPr>
+        <w:t xml:space="preserve"> chỉnh sửa thông tin và gửi về cho hệ thống.</w:t>
+      </w:r>
+    </w:p>
+    <w:p>
+      <w:pPr>
+        <w:pStyle w:val="ListParagraph"/>
+        <w:numPr>
+          <w:ilvl w:val="0"/>
+          <w:numId w:val="59"/>
+        </w:numPr>
+        <w:ind w:left="993"/>
+        <w:rPr>
+          <w:color w:val="000000"/>
+        </w:rPr>
+      </w:pPr>
+      <w:r>
+        <w:rPr>
+          <w:color w:val="000000"/>
+        </w:rPr>
+        <w:t>Xóa người dùng: Người quản trị chọn người dùng cần xóa và hệ thống sẽ xóa ở database.</w:t>
+      </w:r>
+    </w:p>
+    <w:p>
+      <w:pPr>
+        <w:pStyle w:val="ListParagraph"/>
+        <w:numPr>
+          <w:ilvl w:val="0"/>
+          <w:numId w:val="57"/>
+        </w:numPr>
+        <w:rPr>
+          <w:color w:val="000000"/>
+        </w:rPr>
+      </w:pPr>
+      <w:r>
+        <w:rPr>
+          <w:i/>
+          <w:iCs/>
+          <w:color w:val="000000"/>
+        </w:rPr>
+        <w:t>Đầu ra</w:t>
+      </w:r>
+      <w:r>
+        <w:rPr>
+          <w:color w:val="000000"/>
+        </w:rPr>
+        <w:t>:</w:t>
+      </w:r>
+      <w:r>
+        <w:rPr>
+          <w:color w:val="000000"/>
+        </w:rPr>
+        <w:t xml:space="preserve"> Danh sách người dùng</w:t>
+      </w:r>
+      <w:r>
+        <w:rPr>
+          <w:color w:val="000000"/>
+        </w:rPr>
+        <w:t>.</w:t>
       </w:r>
     </w:p>
     <w:p>
@@ -15754,14 +15731,131 @@
           <w:numId w:val="50"/>
         </w:numPr>
         <w:rPr>
-          <w:color w:val="000000"/>
-        </w:rPr>
-      </w:pPr>
-      <w:r>
-        <w:rPr>
+          <w:b/>
+          <w:color w:val="000000"/>
+        </w:rPr>
+      </w:pPr>
+      <w:r>
+        <w:rPr>
+          <w:b/>
           <w:color w:val="000000"/>
         </w:rPr>
         <w:t>Quản lý ban quản trị</w:t>
+      </w:r>
+      <w:r>
+        <w:rPr>
+          <w:b/>
+          <w:color w:val="000000"/>
+        </w:rPr>
+        <w:t xml:space="preserve">: </w:t>
+      </w:r>
+      <w:r>
+        <w:rPr>
+          <w:color w:val="000000"/>
+        </w:rPr>
+        <w:t>Thêm, sửa, xóa thông tin quản trị viên.</w:t>
+      </w:r>
+    </w:p>
+    <w:p>
+      <w:pPr>
+        <w:pStyle w:val="ListParagraph"/>
+        <w:numPr>
+          <w:ilvl w:val="0"/>
+          <w:numId w:val="58"/>
+        </w:numPr>
+        <w:rPr>
+          <w:color w:val="000000"/>
+        </w:rPr>
+      </w:pPr>
+      <w:r>
+        <w:rPr>
+          <w:i/>
+          <w:iCs/>
+          <w:color w:val="000000"/>
+        </w:rPr>
+        <w:t>Đầu vào</w:t>
+      </w:r>
+      <w:r>
+        <w:rPr>
+          <w:color w:val="000000"/>
+        </w:rPr>
+        <w:t xml:space="preserve">: Thông tin </w:t>
+      </w:r>
+      <w:r>
+        <w:rPr>
+          <w:color w:val="000000"/>
+        </w:rPr>
+        <w:t>quản trị viên: Tên quản trị viên, tài khoản đăng nhập, mật khẩu.</w:t>
+      </w:r>
+    </w:p>
+    <w:p>
+      <w:pPr>
+        <w:pStyle w:val="ListParagraph"/>
+        <w:numPr>
+          <w:ilvl w:val="0"/>
+          <w:numId w:val="58"/>
+        </w:numPr>
+        <w:rPr>
+          <w:color w:val="000000"/>
+        </w:rPr>
+      </w:pPr>
+      <w:r>
+        <w:rPr>
+          <w:i/>
+          <w:iCs/>
+          <w:color w:val="000000"/>
+        </w:rPr>
+        <w:t>Xử lý</w:t>
+      </w:r>
+      <w:r>
+        <w:rPr>
+          <w:color w:val="000000"/>
+        </w:rPr>
+        <w:t>:</w:t>
+      </w:r>
+      <w:r>
+        <w:rPr>
+          <w:color w:val="000000"/>
+        </w:rPr>
+        <w:t xml:space="preserve"> Các chức năng thêm, sửa, xóa tài khoản người dùng.</w:t>
+      </w:r>
+    </w:p>
+    <w:p>
+      <w:pPr>
+        <w:pStyle w:val="ListParagraph"/>
+        <w:numPr>
+          <w:ilvl w:val="0"/>
+          <w:numId w:val="58"/>
+        </w:numPr>
+        <w:rPr>
+          <w:color w:val="000000"/>
+        </w:rPr>
+      </w:pPr>
+      <w:r>
+        <w:rPr>
+          <w:i/>
+          <w:iCs/>
+          <w:color w:val="000000"/>
+        </w:rPr>
+        <w:t>Đầu ra</w:t>
+      </w:r>
+      <w:r>
+        <w:rPr>
+          <w:color w:val="000000"/>
+        </w:rPr>
+        <w:t>:</w:t>
+      </w:r>
+      <w:r>
+        <w:rPr>
+          <w:color w:val="000000"/>
+        </w:rPr>
+        <w:t xml:space="preserve"> Danh sách quản trị viên</w:t>
+      </w:r>
+      <w:r>
+        <w:rPr>
+          <w:color w:val="000000"/>
+        </w:rPr>
+        <w:t>.</w:t>
       </w:r>
     </w:p>
     <w:p>
@@ -15772,14 +15866,29 @@
           <w:numId w:val="50"/>
         </w:numPr>
         <w:rPr>
-          <w:color w:val="000000"/>
-        </w:rPr>
-      </w:pPr>
-      <w:r>
-        <w:rPr>
+          <w:b/>
+          <w:color w:val="000000"/>
+        </w:rPr>
+      </w:pPr>
+      <w:r>
+        <w:rPr>
+          <w:b/>
           <w:color w:val="000000"/>
         </w:rPr>
         <w:t>Phản hồi</w:t>
+      </w:r>
+      <w:r>
+        <w:rPr>
+          <w:b/>
+          <w:color w:val="000000"/>
+        </w:rPr>
+        <w:t xml:space="preserve">: </w:t>
+      </w:r>
+      <w:r>
+        <w:rPr>
+          <w:color w:val="000000"/>
+        </w:rPr>
+        <w:t>Bao gồm các danh sách bình luận về sản phẩm và liên hệ.</w:t>
       </w:r>
     </w:p>
     <w:p>
@@ -15790,14 +15899,235 @@
           <w:numId w:val="50"/>
         </w:numPr>
         <w:rPr>
-          <w:color w:val="000000"/>
-        </w:rPr>
-      </w:pPr>
-      <w:r>
-        <w:rPr>
+          <w:b/>
+          <w:color w:val="000000"/>
+        </w:rPr>
+      </w:pPr>
+      <w:r>
+        <w:rPr>
+          <w:b/>
           <w:color w:val="000000"/>
         </w:rPr>
         <w:t>Quản lý nội dung:</w:t>
+      </w:r>
+      <w:r>
+        <w:rPr>
+          <w:b/>
+          <w:color w:val="000000"/>
+        </w:rPr>
+        <w:t xml:space="preserve"> </w:t>
+      </w:r>
+      <w:r>
+        <w:rPr>
+          <w:color w:val="000000"/>
+        </w:rPr>
+        <w:t>Bao gồm các danh sách tin tức, slide ở trang chủ và quảng cáo.</w:t>
+      </w:r>
+      <w:r>
+        <w:rPr>
+          <w:color w:val="000000"/>
+        </w:rPr>
+        <w:t xml:space="preserve"> Có thể thêm, sửa, xóa tùy nội dung.</w:t>
+      </w:r>
+    </w:p>
+    <w:p>
+      <w:pPr>
+        <w:pStyle w:val="ListParagraph"/>
+        <w:numPr>
+          <w:ilvl w:val="0"/>
+          <w:numId w:val="58"/>
+        </w:numPr>
+        <w:rPr>
+          <w:i/>
+          <w:color w:val="000000"/>
+        </w:rPr>
+      </w:pPr>
+      <w:r>
+        <w:rPr>
+          <w:i/>
+          <w:color w:val="000000"/>
+        </w:rPr>
+        <w:t>Đầu vào:</w:t>
+      </w:r>
+      <w:r>
+        <w:rPr>
+          <w:i/>
+          <w:color w:val="000000"/>
+        </w:rPr>
+        <w:t xml:space="preserve"> </w:t>
+      </w:r>
+      <w:r>
+        <w:rPr>
+          <w:color w:val="000000"/>
+        </w:rPr>
+        <w:t>Thông tin của các nội dung:</w:t>
+      </w:r>
+    </w:p>
+    <w:p>
+      <w:pPr>
+        <w:pStyle w:val="ListParagraph"/>
+        <w:numPr>
+          <w:ilvl w:val="0"/>
+          <w:numId w:val="60"/>
+        </w:numPr>
+        <w:rPr>
+          <w:i/>
+          <w:color w:val="000000"/>
+        </w:rPr>
+      </w:pPr>
+      <w:r>
+        <w:rPr>
+          <w:color w:val="000000"/>
+        </w:rPr>
+        <w:t xml:space="preserve">Tin tức: </w:t>
+      </w:r>
+      <w:r>
+        <w:rPr>
+          <w:color w:val="000000"/>
+        </w:rPr>
+        <w:t>tiêu đề, giới thiệu, hình ảnh, nội dung.</w:t>
+      </w:r>
+    </w:p>
+    <w:p>
+      <w:pPr>
+        <w:pStyle w:val="ListParagraph"/>
+        <w:numPr>
+          <w:ilvl w:val="0"/>
+          <w:numId w:val="60"/>
+        </w:numPr>
+        <w:rPr>
+          <w:i/>
+          <w:color w:val="000000"/>
+        </w:rPr>
+      </w:pPr>
+      <w:r>
+        <w:rPr>
+          <w:color w:val="000000"/>
+        </w:rPr>
+        <w:t>Slide: tên slide, hình ảnh, liên kết của slide, thứ tự.</w:t>
+      </w:r>
+    </w:p>
+    <w:p>
+      <w:pPr>
+        <w:pStyle w:val="ListParagraph"/>
+        <w:numPr>
+          <w:ilvl w:val="0"/>
+          <w:numId w:val="60"/>
+        </w:numPr>
+        <w:rPr>
+          <w:i/>
+          <w:color w:val="000000"/>
+        </w:rPr>
+      </w:pPr>
+      <w:r>
+        <w:rPr>
+          <w:color w:val="000000"/>
+        </w:rPr>
+        <w:t>Quảng cáo</w:t>
+      </w:r>
+      <w:r>
+        <w:rPr>
+          <w:color w:val="000000"/>
+        </w:rPr>
+        <w:t xml:space="preserve">: tên </w:t>
+      </w:r>
+      <w:r>
+        <w:rPr>
+          <w:color w:val="000000"/>
+        </w:rPr>
+        <w:t>quảng cáo</w:t>
+      </w:r>
+      <w:r>
+        <w:rPr>
+          <w:color w:val="000000"/>
+        </w:rPr>
+        <w:t xml:space="preserve">, hình ảnh, liên kết của </w:t>
+      </w:r>
+      <w:r>
+        <w:rPr>
+          <w:color w:val="000000"/>
+        </w:rPr>
+        <w:t>quảng cáo</w:t>
+      </w:r>
+      <w:r>
+        <w:rPr>
+          <w:color w:val="000000"/>
+        </w:rPr>
+        <w:t>, thứ tự.</w:t>
+      </w:r>
+      <w:r>
+        <w:rPr>
+          <w:i/>
+          <w:color w:val="000000"/>
+        </w:rPr>
+        <w:t xml:space="preserve"> </w:t>
+      </w:r>
+    </w:p>
+    <w:p>
+      <w:pPr>
+        <w:pStyle w:val="ListParagraph"/>
+        <w:numPr>
+          <w:ilvl w:val="0"/>
+          <w:numId w:val="58"/>
+        </w:numPr>
+        <w:rPr>
+          <w:b/>
+          <w:i/>
+          <w:color w:val="000000"/>
+        </w:rPr>
+      </w:pPr>
+      <w:r>
+        <w:rPr>
+          <w:i/>
+          <w:color w:val="000000"/>
+        </w:rPr>
+        <w:t>Xử lý:</w:t>
+      </w:r>
+      <w:r>
+        <w:rPr>
+          <w:i/>
+          <w:color w:val="000000"/>
+        </w:rPr>
+        <w:t xml:space="preserve"> </w:t>
+      </w:r>
+      <w:r>
+        <w:rPr>
+          <w:color w:val="000000"/>
+        </w:rPr>
+        <w:t>Thêm, sửa, xóa các nội dung vào database.</w:t>
+      </w:r>
+    </w:p>
+    <w:p>
+      <w:pPr>
+        <w:pStyle w:val="ListParagraph"/>
+        <w:numPr>
+          <w:ilvl w:val="0"/>
+          <w:numId w:val="58"/>
+        </w:numPr>
+        <w:rPr>
+          <w:i/>
+          <w:color w:val="000000"/>
+        </w:rPr>
+      </w:pPr>
+      <w:r>
+        <w:rPr>
+          <w:i/>
+          <w:color w:val="000000"/>
+        </w:rPr>
+        <w:t>Đầu ra:</w:t>
+      </w:r>
+      <w:r>
+        <w:rPr>
+          <w:i/>
+          <w:color w:val="000000"/>
+        </w:rPr>
+        <w:t xml:space="preserve"> </w:t>
+      </w:r>
+      <w:r>
+        <w:rPr>
+          <w:color w:val="000000"/>
+        </w:rPr>
+        <w:t>Danh sách tin tức, slide, quảng cáo.</w:t>
       </w:r>
     </w:p>
     <w:p>
@@ -15808,14 +16138,41 @@
           <w:numId w:val="50"/>
         </w:numPr>
         <w:rPr>
-          <w:color w:val="000000"/>
-        </w:rPr>
-      </w:pPr>
-      <w:r>
-        <w:rPr>
+          <w:b/>
+          <w:color w:val="000000"/>
+        </w:rPr>
+      </w:pPr>
+      <w:r>
+        <w:rPr>
+          <w:b/>
           <w:color w:val="000000"/>
         </w:rPr>
         <w:t>Thống kê báo cáo</w:t>
+      </w:r>
+      <w:r>
+        <w:rPr>
+          <w:b/>
+          <w:color w:val="000000"/>
+        </w:rPr>
+        <w:t xml:space="preserve">: </w:t>
+      </w:r>
+      <w:r>
+        <w:rPr>
+          <w:color w:val="000000"/>
+        </w:rPr>
+        <w:t xml:space="preserve">thống kê doanh số theo ngày, theo tháng và xuất file excel </w:t>
+      </w:r>
+      <w:r>
+        <w:rPr>
+          <w:color w:val="000000"/>
+        </w:rPr>
+        <w:t>từ</w:t>
+      </w:r>
+      <w:r>
+        <w:rPr>
+          <w:color w:val="000000"/>
+        </w:rPr>
+        <w:t xml:space="preserve"> các đơn hàng, các giao dịch.</w:t>
       </w:r>
     </w:p>
     <w:p>
@@ -15916,7 +16273,7 @@
           <w:lang w:val="vi-VN"/>
         </w:rPr>
       </w:pPr>
-      <w:bookmarkStart w:id="41" w:name="_Toc515950751"/>
+      <w:bookmarkStart w:id="40" w:name="_Toc515950751"/>
       <w:r>
         <w:rPr>
           <w:lang w:val="vi-VN"/>
@@ -15941,10 +16298,148 @@
         </w:rPr>
         <w:t xml:space="preserve"> dữ liệu (DFD)</w:t>
       </w:r>
+      <w:bookmarkEnd w:id="40"/>
+    </w:p>
+    <w:p>
+      <w:pPr>
+        <w:pStyle w:val="Heading4"/>
+        <w:rPr>
+          <w:lang w:val="fr-FR"/>
+        </w:rPr>
+      </w:pPr>
+      <w:bookmarkStart w:id="41" w:name="_Toc515950747"/>
+      <w:r>
+        <w:rPr>
+          <w:lang w:val="fr-FR"/>
+        </w:rPr>
+        <w:t>C</w:t>
+      </w:r>
+      <w:r>
+        <w:rPr>
+          <w:lang w:val="fr-FR"/>
+        </w:rPr>
+        <w:t>ác tác nhân</w:t>
+      </w:r>
       <w:bookmarkEnd w:id="41"/>
-    </w:p>
-    <w:p>
-      <w:pPr>
+      <w:r>
+        <w:rPr>
+          <w:lang w:val="fr-FR"/>
+        </w:rPr>
+        <w:t xml:space="preserve"> </w:t>
+      </w:r>
+    </w:p>
+    <w:p>
+      <w:pPr>
+        <w:rPr>
+          <w:lang w:val="fr-FR"/>
+        </w:rPr>
+      </w:pPr>
+      <w:r>
+        <w:rPr>
+          <w:lang w:val="fr-FR"/>
+        </w:rPr>
+        <w:t xml:space="preserve">Dựa vào mô tả bài toán, ta có thể xác định được các tác nhân chính của hệ thống như sau: </w:t>
+      </w:r>
+    </w:p>
+    <w:p>
+      <w:pPr>
+        <w:pStyle w:val="ListParagraph"/>
+        <w:numPr>
+          <w:ilvl w:val="0"/>
+          <w:numId w:val="39"/>
+        </w:numPr>
+        <w:rPr>
+          <w:lang w:val="fr-FR"/>
+        </w:rPr>
+      </w:pPr>
+      <w:r>
+        <w:rPr>
+          <w:b/>
+          <w:lang w:val="fr-FR"/>
+        </w:rPr>
+        <w:t>Khách hàng:</w:t>
+      </w:r>
+      <w:r>
+        <w:rPr>
+          <w:lang w:val="fr-FR"/>
+        </w:rPr>
+        <w:t xml:space="preserve"> là người giao dịch với hệ thống thông qua các đơn đặt hàng, khách hàng có thể chọn các loại sản phẩm, chọn địa điểm và thời gian giao hàng. Khách hàng có thể đăng ký làm thành viên của hệ thống. </w:t>
+      </w:r>
+    </w:p>
+    <w:p>
+      <w:pPr>
+        <w:pStyle w:val="ListParagraph"/>
+        <w:numPr>
+          <w:ilvl w:val="0"/>
+          <w:numId w:val="39"/>
+        </w:numPr>
+        <w:rPr>
+          <w:lang w:val="fr-FR"/>
+        </w:rPr>
+      </w:pPr>
+      <w:r>
+        <w:rPr>
+          <w:b/>
+          <w:lang w:val="fr-FR"/>
+        </w:rPr>
+        <w:t>Nhân viên:</w:t>
+      </w:r>
+      <w:r>
+        <w:rPr>
+          <w:lang w:val="fr-FR"/>
+        </w:rPr>
+        <w:t xml:space="preserve"> là người tiếp nhận và xử lý các đơn hàng</w:t>
+      </w:r>
+      <w:r>
+        <w:rPr>
+          <w:lang w:val="fr-FR"/>
+        </w:rPr>
+        <w:t xml:space="preserve"> từ khách hàng.</w:t>
+      </w:r>
+      <w:r>
+        <w:rPr>
+          <w:lang w:val="fr-FR"/>
+        </w:rPr>
+        <w:t xml:space="preserve"> </w:t>
+      </w:r>
+    </w:p>
+    <w:p>
+      <w:pPr>
+        <w:pStyle w:val="ListParagraph"/>
+        <w:numPr>
+          <w:ilvl w:val="0"/>
+          <w:numId w:val="39"/>
+        </w:numPr>
+        <w:rPr>
+          <w:lang w:val="fr-FR"/>
+        </w:rPr>
+      </w:pPr>
+      <w:r>
+        <w:rPr>
+          <w:b/>
+          <w:lang w:val="fr-FR"/>
+        </w:rPr>
+        <w:t>Quản trị viên</w:t>
+      </w:r>
+      <w:bookmarkStart w:id="42" w:name="_GoBack"/>
+      <w:bookmarkEnd w:id="42"/>
+      <w:r>
+        <w:rPr>
+          <w:b/>
+          <w:lang w:val="fr-FR"/>
+        </w:rPr>
+        <w:t>:</w:t>
+      </w:r>
+      <w:r>
+        <w:rPr>
+          <w:lang w:val="fr-FR"/>
+        </w:rPr>
+        <w:t xml:space="preserve"> là người điều hành, quản lý và theo dõi mọi hoạt động của hệ thống.</w:t>
+      </w:r>
+    </w:p>
+    <w:p>
+      <w:pPr>
+        <w:pStyle w:val="Heading4"/>
         <w:rPr>
           <w:lang w:val="vi-VN"/>
         </w:rPr>
@@ -15964,6 +16459,7 @@
     </w:p>
     <w:p>
       <w:pPr>
+        <w:pStyle w:val="Heading4"/>
         <w:rPr>
           <w:lang w:val="vi-VN"/>
         </w:rPr>
@@ -15977,6 +16473,7 @@
     </w:p>
     <w:p>
       <w:pPr>
+        <w:pStyle w:val="Heading4"/>
         <w:rPr>
           <w:lang w:val="vi-VN"/>
         </w:rPr>
@@ -15994,104 +16491,71 @@
           <w:lang w:val="vi-VN"/>
         </w:rPr>
       </w:pPr>
-      <w:r>
+    </w:p>
+    <w:p>
+      <w:pPr>
         <w:rPr>
           <w:lang w:val="vi-VN"/>
         </w:rPr>
-        <w:t>Mức 2 : …</w:t>
-      </w:r>
-    </w:p>
-    <w:p>
-      <w:pPr>
+      </w:pPr>
+    </w:p>
+    <w:p>
+      <w:pPr>
+        <w:pStyle w:val="Heading3"/>
         <w:rPr>
           <w:lang w:val="vi-VN"/>
         </w:rPr>
       </w:pPr>
-    </w:p>
-    <w:p>
-      <w:pPr>
+      <w:bookmarkStart w:id="43" w:name="_Toc515950752"/>
+      <w:r>
         <w:rPr>
           <w:lang w:val="vi-VN"/>
         </w:rPr>
-      </w:pPr>
+        <w:t>Mô hình</w:t>
+      </w:r>
       <w:r>
         <w:rPr>
           <w:lang w:val="vi-VN"/>
         </w:rPr>
-        <w:t>Đặc tả xử lý :</w:t>
-      </w:r>
-    </w:p>
-    <w:p>
-      <w:pPr>
-        <w:rPr>
-          <w:lang w:val="vi-VN"/>
-        </w:rPr>
-      </w:pPr>
-    </w:p>
-    <w:p>
-      <w:pPr>
-        <w:rPr>
-          <w:lang w:val="vi-VN"/>
-        </w:rPr>
-      </w:pPr>
+        <w:t xml:space="preserve"> thực thể liên kết (ERD)</w:t>
+      </w:r>
+      <w:bookmarkEnd w:id="43"/>
+    </w:p>
+    <w:p>
+      <w:pPr>
+        <w:pStyle w:val="Heading4"/>
+      </w:pPr>
+      <w:bookmarkStart w:id="44" w:name="_Toc515950753"/>
+      <w:r>
+        <w:t>Danh sách thực thể</w:t>
+      </w:r>
+      <w:bookmarkEnd w:id="44"/>
+    </w:p>
+    <w:p>
+      <w:pPr>
+        <w:pStyle w:val="Heading4"/>
+      </w:pPr>
+      <w:bookmarkStart w:id="45" w:name="_Toc515950754"/>
+      <w:r>
+        <w:t>Mô hình thực thể liên kết</w:t>
+      </w:r>
+      <w:bookmarkEnd w:id="45"/>
     </w:p>
     <w:p>
       <w:pPr>
         <w:pStyle w:val="Heading3"/>
         <w:rPr>
-          <w:lang w:val="vi-VN"/>
-        </w:rPr>
-      </w:pPr>
-      <w:bookmarkStart w:id="42" w:name="_Toc515950752"/>
-      <w:r>
-        <w:rPr>
-          <w:lang w:val="vi-VN"/>
-        </w:rPr>
-        <w:t>Mô hình</w:t>
-      </w:r>
-      <w:r>
-        <w:rPr>
-          <w:lang w:val="vi-VN"/>
-        </w:rPr>
-        <w:t xml:space="preserve"> thực thể liên kết (ERD)</w:t>
-      </w:r>
-      <w:bookmarkEnd w:id="42"/>
-    </w:p>
-    <w:p>
-      <w:pPr>
-        <w:pStyle w:val="Heading4"/>
-      </w:pPr>
-      <w:bookmarkStart w:id="43" w:name="_Toc515950753"/>
-      <w:r>
-        <w:t>Danh sách thực thể</w:t>
-      </w:r>
-      <w:bookmarkEnd w:id="43"/>
-    </w:p>
-    <w:p>
-      <w:pPr>
-        <w:pStyle w:val="Heading4"/>
-      </w:pPr>
-      <w:bookmarkStart w:id="44" w:name="_Toc515950754"/>
-      <w:r>
-        <w:t>Mô hình thực thể liên kết</w:t>
-      </w:r>
-      <w:bookmarkEnd w:id="44"/>
-    </w:p>
-    <w:p>
-      <w:pPr>
-        <w:pStyle w:val="Heading3"/>
-        <w:rPr>
-          <w:lang w:val="fr-FR"/>
-        </w:rPr>
-      </w:pPr>
-      <w:bookmarkStart w:id="45" w:name="_Toc515950755"/>
+          <w:lang w:val="fr-FR"/>
+        </w:rPr>
+      </w:pPr>
+      <w:bookmarkStart w:id="46" w:name="_Toc515950755"/>
       <w:r>
         <w:rPr>
           <w:lang w:val="fr-FR"/>
         </w:rPr>
         <w:t>Cơ sở dữ liệu</w:t>
       </w:r>
-      <w:bookmarkEnd w:id="45"/>
+      <w:bookmarkEnd w:id="46"/>
     </w:p>
     <w:p>
       <w:pPr>
@@ -16206,6 +16670,7 @@
               <w:rPr>
                 <w:lang w:val="fr-FR"/>
               </w:rPr>
+              <w:lastRenderedPageBreak/>
               <w:t>1</w:t>
             </w:r>
           </w:p>
@@ -16287,16 +16752,8 @@
         <w:rPr>
           <w:lang w:val="fr-FR"/>
         </w:rPr>
-        <w:t xml:space="preserve">Bảng </w:t>
-      </w:r>
-      <w:proofErr w:type="spellStart"/>
-      <w:r>
-        <w:rPr>
-          <w:lang w:val="fr-FR"/>
-        </w:rPr>
-        <w:t>diagram</w:t>
-      </w:r>
-      <w:proofErr w:type="spellEnd"/>
+        <w:t>Bảng diagram</w:t>
+      </w:r>
     </w:p>
     <w:p>
       <w:pPr>
@@ -16305,15 +16762,14 @@
           <w:lang w:val="fr-FR"/>
         </w:rPr>
       </w:pPr>
-      <w:bookmarkStart w:id="46" w:name="_Toc515950756"/>
-      <w:r>
-        <w:rPr>
-          <w:lang w:val="fr-FR"/>
-        </w:rPr>
-        <w:lastRenderedPageBreak/>
+      <w:bookmarkStart w:id="47" w:name="_Toc515950756"/>
+      <w:r>
+        <w:rPr>
+          <w:lang w:val="fr-FR"/>
+        </w:rPr>
         <w:t>Thiết kế giao diện hệ thống</w:t>
       </w:r>
-      <w:bookmarkEnd w:id="46"/>
+      <w:bookmarkEnd w:id="47"/>
     </w:p>
     <w:p>
       <w:pPr>
@@ -16337,14 +16793,14 @@
           <w:lang w:val="fr-FR"/>
         </w:rPr>
       </w:pPr>
-      <w:bookmarkStart w:id="47" w:name="_Toc515950757"/>
+      <w:bookmarkStart w:id="48" w:name="_Toc515950757"/>
       <w:r>
         <w:rPr>
           <w:lang w:val="fr-FR"/>
         </w:rPr>
         <w:t>WEBSITE</w:t>
       </w:r>
-      <w:bookmarkEnd w:id="47"/>
+      <w:bookmarkEnd w:id="48"/>
     </w:p>
     <w:p>
       <w:pPr>
@@ -16355,14 +16811,14 @@
           <w:lang w:val="fr-FR"/>
         </w:rPr>
       </w:pPr>
-      <w:bookmarkStart w:id="48" w:name="_Toc515950758"/>
+      <w:bookmarkStart w:id="49" w:name="_Toc515950758"/>
       <w:r>
         <w:rPr>
           <w:lang w:val="fr-FR"/>
         </w:rPr>
         <w:t>MOBILE APP</w:t>
       </w:r>
-      <w:bookmarkEnd w:id="48"/>
+      <w:bookmarkEnd w:id="49"/>
     </w:p>
     <w:p>
       <w:pPr>
@@ -16373,11 +16829,11 @@
           <w:lang w:val="vi-VN"/>
         </w:rPr>
       </w:pPr>
-      <w:bookmarkStart w:id="49" w:name="_Toc515950759"/>
+      <w:bookmarkStart w:id="50" w:name="_Toc515950759"/>
       <w:r>
         <w:t>Phân tích công nghệ</w:t>
       </w:r>
-      <w:bookmarkEnd w:id="49"/>
+      <w:bookmarkEnd w:id="50"/>
     </w:p>
     <w:p>
       <w:pPr>
@@ -16465,23 +16921,7 @@
         <w:t xml:space="preserve"> còn được gọi là ngôn ngữ đánh dấu siêu văn bản. Nó được tạo ra nhằm cấu trúc lên một trang web với các mẩu thông tin được trình bày trên World Wide Web. </w:t>
       </w:r>
       <w:r>
-        <w:t>Một số thẻ thường được dùng như là &lt;html&gt;&lt;/html&gt;, &lt;header&gt;&lt;/header&gt;, &lt;body&gt;&lt;/body&gt;, &lt;div&gt;&lt;/div&gt;, &lt;span&gt;&lt;/span&gt;, &lt;</w:t>
-      </w:r>
-      <w:proofErr w:type="spellStart"/>
-      <w:r>
-        <w:t>ul</w:t>
-      </w:r>
-      <w:proofErr w:type="spellEnd"/>
-      <w:r>
-        <w:t>&gt;&lt;/</w:t>
-      </w:r>
-      <w:proofErr w:type="spellStart"/>
-      <w:r>
-        <w:t>ul</w:t>
-      </w:r>
-      <w:proofErr w:type="spellEnd"/>
-      <w:r>
-        <w:t>&gt;…</w:t>
+        <w:t>Một số thẻ thường được dùng như là &lt;html&gt;&lt;/html&gt;, &lt;header&gt;&lt;/header&gt;, &lt;body&gt;&lt;/body&gt;, &lt;div&gt;&lt;/div&gt;, &lt;span&gt;&lt;/span&gt;, &lt;ul&gt;&lt;/ul&gt;…</w:t>
       </w:r>
     </w:p>
     <w:p>
@@ -16624,6 +17064,7 @@
           <w:b/>
           <w:lang w:val="vi-VN"/>
         </w:rPr>
+        <w:lastRenderedPageBreak/>
         <w:t xml:space="preserve">CodeIgniter Framework </w:t>
       </w:r>
       <w:r>
@@ -16654,7 +17095,6 @@
           <w:b/>
           <w:lang w:val="vi-VN"/>
         </w:rPr>
-        <w:lastRenderedPageBreak/>
         <w:t>Node.js</w:t>
       </w:r>
       <w:r>
@@ -16771,15 +17211,7 @@
         <w:rPr>
           <w:lang w:val="vi-VN"/>
         </w:rPr>
-        <w:t>Mô hình này được dùng khá rộng rãi và đặc biệt là trong các ngô</w:t>
-      </w:r>
-      <w:bookmarkStart w:id="50" w:name="_GoBack"/>
-      <w:bookmarkEnd w:id="50"/>
-      <w:r>
-        <w:rPr>
-          <w:lang w:val="vi-VN"/>
-        </w:rPr>
-        <w:t>n ngữ lập trình web. Trong PHP hiện tại có khá nhiều Framework và tất cả đều xây dựng từ mô hình MVC, từ đó ta có thể thấy sự quan trọng của mô hình MVC trong việc xây dựng các hệ thống.</w:t>
+        <w:t>Mô hình này được dùng khá rộng rãi và đặc biệt là trong các ngôn ngữ lập trình web. Trong PHP hiện tại có khá nhiều Framework và tất cả đều xây dựng từ mô hình MVC, từ đó ta có thể thấy sự quan trọng của mô hình MVC trong việc xây dựng các hệ thống.</w:t>
       </w:r>
     </w:p>
     <w:p>
@@ -16806,6 +17238,7 @@
           <w:rFonts w:eastAsiaTheme="majorEastAsia"/>
           <w:i/>
         </w:rPr>
+        <w:lastRenderedPageBreak/>
         <w:t>Model</w:t>
       </w:r>
       <w:r>
@@ -16874,7 +17307,6 @@
           <w:rFonts w:eastAsiaTheme="majorEastAsia"/>
           <w:i/>
         </w:rPr>
-        <w:lastRenderedPageBreak/>
         <w:t>Controller</w:t>
       </w:r>
       <w:r>
@@ -17177,6 +17609,7 @@
         <w:rPr>
           <w:lang w:val="vi-VN"/>
         </w:rPr>
+        <w:lastRenderedPageBreak/>
         <w:t>Dễ dàng debug trong quá trình xây dựng</w:t>
       </w:r>
       <w:r>
@@ -17266,7 +17699,6 @@
         <w:rPr>
           <w:lang w:val="vi-VN"/>
         </w:rPr>
-        <w:lastRenderedPageBreak/>
         <w:t>Xét về ưu và nh</w:t>
       </w:r>
       <w:r>
@@ -17314,40 +17746,16 @@
         </w:rPr>
         <w:t xml:space="preserve"> website freetuts.net có URL là </w:t>
       </w:r>
-      <w:r>
-        <w:fldChar w:fldCharType="begin"/>
-      </w:r>
-      <w:r>
-        <w:rPr>
-          <w:lang w:val="vi-VN"/>
-        </w:rPr>
-        <w:instrText xml:space="preserve"> HYPERLINK "http:</w:instrText>
-      </w:r>
-      <w:r>
-        <w:rPr>
-          <w:lang w:val="vi-VN"/>
-        </w:rPr>
-        <w:instrText xml:space="preserve">//yoloshop.com/product/view/38" </w:instrText>
-      </w:r>
-      <w:r>
-        <w:fldChar w:fldCharType="separate"/>
-      </w:r>
-      <w:r>
-        <w:rPr>
-          <w:rStyle w:val="Hyperlink"/>
-          <w:rFonts w:eastAsiaTheme="majorEastAsia"/>
-          <w:lang w:val="vi-VN"/>
-        </w:rPr>
-        <w:t>http://yoloshop.com/product/view/38</w:t>
-      </w:r>
-      <w:r>
-        <w:rPr>
-          <w:rStyle w:val="Hyperlink"/>
-          <w:rFonts w:eastAsiaTheme="majorEastAsia"/>
-          <w:lang w:val="vi-VN"/>
-        </w:rPr>
-        <w:fldChar w:fldCharType="end"/>
-      </w:r>
+      <w:hyperlink r:id="rId34" w:history="1">
+        <w:r>
+          <w:rPr>
+            <w:rStyle w:val="Hyperlink"/>
+            <w:rFonts w:eastAsiaTheme="majorEastAsia"/>
+            <w:lang w:val="vi-VN"/>
+          </w:rPr>
+          <w:t>http://yoloshop.com/product/view/38</w:t>
+        </w:r>
+      </w:hyperlink>
       <w:r>
         <w:rPr>
           <w:rFonts w:eastAsiaTheme="majorEastAsia"/>
@@ -17830,15 +18238,15 @@
           <w:lang w:val="fr-FR"/>
         </w:rPr>
       </w:pPr>
-      <w:bookmarkStart w:id="58" w:name="_Toc514080398"/>
-      <w:bookmarkStart w:id="59" w:name="_Toc515950764"/>
+      <w:bookmarkStart w:id="58" w:name="_Toc515950764"/>
+      <w:bookmarkStart w:id="59" w:name="_Toc514080398"/>
       <w:r>
         <w:rPr>
           <w:lang w:val="fr-FR"/>
         </w:rPr>
         <w:t>Kết quả đạt được</w:t>
       </w:r>
-      <w:bookmarkEnd w:id="59"/>
+      <w:bookmarkEnd w:id="58"/>
     </w:p>
     <w:p>
       <w:pPr>
@@ -17928,21 +18336,7 @@
         <w:rPr>
           <w:lang w:val="fr-FR"/>
         </w:rPr>
-        <w:t xml:space="preserve">và mobile </w:t>
-      </w:r>
-      <w:proofErr w:type="spellStart"/>
-      <w:r>
-        <w:rPr>
-          <w:lang w:val="fr-FR"/>
-        </w:rPr>
-        <w:t>app</w:t>
-      </w:r>
-      <w:proofErr w:type="spellEnd"/>
-      <w:r>
-        <w:rPr>
-          <w:lang w:val="fr-FR"/>
-        </w:rPr>
-        <w:t xml:space="preserve"> </w:t>
+        <w:t xml:space="preserve">và mobile app </w:t>
       </w:r>
       <w:r>
         <w:rPr>
@@ -18146,31 +18540,14 @@
         </w:rPr>
       </w:pPr>
       <w:r>
-        <w:t xml:space="preserve">Đã upload website lên hosting và đặt tên domain </w:t>
-      </w:r>
-      <w:proofErr w:type="gramStart"/>
-      <w:r>
-        <w:t>là :</w:t>
-      </w:r>
-      <w:proofErr w:type="gramEnd"/>
-      <w:r>
-        <w:t xml:space="preserve"> </w:t>
-      </w:r>
-      <w:proofErr w:type="spellStart"/>
+        <w:t xml:space="preserve">Đã upload website lên hosting và đặt tên domain là : </w:t>
+      </w:r>
       <w:r>
         <w:rPr>
           <w:b/>
           <w:color w:val="FF0000"/>
         </w:rPr>
-        <w:t>yoloshop</w:t>
-      </w:r>
-      <w:proofErr w:type="spellEnd"/>
-      <w:r>
-        <w:rPr>
-          <w:b/>
-          <w:color w:val="FF0000"/>
-        </w:rPr>
-        <w:t>……</w:t>
+        <w:t>yoloshop……</w:t>
       </w:r>
     </w:p>
     <w:p>
@@ -18264,25 +18641,7 @@
           <w:color w:val="000000"/>
           <w:szCs w:val="26"/>
         </w:rPr>
-        <w:t xml:space="preserve">Với nỗ lực của bản thân, nhóm đồ </w:t>
-      </w:r>
-      <w:proofErr w:type="gramStart"/>
-      <w:r>
-        <w:rPr>
-          <w:rFonts w:ascii="TimesNewRoman" w:hAnsi="TimesNewRoman"/>
-          <w:color w:val="000000"/>
-          <w:szCs w:val="26"/>
-        </w:rPr>
-        <w:t>án</w:t>
-      </w:r>
-      <w:proofErr w:type="gramEnd"/>
-      <w:r>
-        <w:rPr>
-          <w:rFonts w:ascii="TimesNewRoman" w:hAnsi="TimesNewRoman"/>
-          <w:color w:val="000000"/>
-          <w:szCs w:val="26"/>
-        </w:rPr>
-        <w:t xml:space="preserve"> đã cố gắng hoàn thà</w:t>
+        <w:t>Với nỗ lực của bản thân, nhóm đồ án đã cố gắng hoàn thà</w:t>
       </w:r>
       <w:r>
         <w:rPr>
@@ -18330,25 +18689,7 @@
           <w:color w:val="000000"/>
           <w:szCs w:val="26"/>
         </w:rPr>
-        <w:t xml:space="preserve">Phát triển một hệ thống </w:t>
-      </w:r>
-      <w:proofErr w:type="gramStart"/>
-      <w:r>
-        <w:rPr>
-          <w:rFonts w:ascii="TimesNewRoman" w:hAnsi="TimesNewRoman"/>
-          <w:color w:val="000000"/>
-          <w:szCs w:val="26"/>
-        </w:rPr>
-        <w:t>chợ :</w:t>
-      </w:r>
-      <w:proofErr w:type="gramEnd"/>
-      <w:r>
-        <w:rPr>
-          <w:rFonts w:ascii="TimesNewRoman" w:hAnsi="TimesNewRoman"/>
-          <w:color w:val="000000"/>
-          <w:szCs w:val="26"/>
-        </w:rPr>
-        <w:t xml:space="preserve"> có người bán người mua.</w:t>
+        <w:t>Phát triển một hệ thống chợ : có người bán người mua.</w:t>
       </w:r>
     </w:p>
     <w:p>
@@ -18593,7 +18934,7 @@
         <w:lastRenderedPageBreak/>
         <w:t>DANH MỤC TÀI LIỆU THAM KHẢO</w:t>
       </w:r>
-      <w:bookmarkEnd w:id="58"/>
+      <w:bookmarkEnd w:id="59"/>
       <w:bookmarkEnd w:id="62"/>
     </w:p>
     <w:p>
@@ -18855,7 +19196,7 @@
       <w:bookmarkEnd w:id="64"/>
     </w:p>
     <w:sectPr>
-      <w:headerReference w:type="default" r:id="rId34"/>
+      <w:headerReference w:type="default" r:id="rId35"/>
       <w:pgSz w:w="11906" w:h="16838"/>
       <w:pgMar w:top="1985" w:right="1134" w:bottom="1701" w:left="1985" w:header="709" w:footer="709" w:gutter="0"/>
       <w:cols w:space="708"/>
@@ -18950,7 +19291,7 @@
           <w:rPr>
             <w:noProof/>
           </w:rPr>
-          <w:t>45</w:t>
+          <w:t>46</w:t>
         </w:r>
         <w:r>
           <w:rPr>
@@ -19200,6 +19541,120 @@
     </w:lvl>
   </w:abstractNum>
   <w:abstractNum w:abstractNumId="2">
+    <w:nsid w:val="099D0685"/>
+    <w:multiLevelType w:val="hybridMultilevel"/>
+    <w:tmpl w:val="B56A219C"/>
+    <w:lvl w:ilvl="0" w:tplc="537C2D5C">
+      <w:start w:val="7"/>
+      <w:numFmt w:val="bullet"/>
+      <w:lvlText w:val="+"/>
+      <w:lvlJc w:val="left"/>
+      <w:pPr>
+        <w:ind w:left="1364" w:hanging="360"/>
+      </w:pPr>
+      <w:rPr>
+        <w:rFonts w:ascii="Times New Roman" w:eastAsia="Times New Roman" w:hAnsi="Times New Roman" w:cs="Times New Roman" w:hint="default"/>
+        <w:b w:val="0"/>
+      </w:rPr>
+    </w:lvl>
+    <w:lvl w:ilvl="1" w:tplc="042A0003" w:tentative="1">
+      <w:start w:val="1"/>
+      <w:numFmt w:val="bullet"/>
+      <w:lvlText w:val="o"/>
+      <w:lvlJc w:val="left"/>
+      <w:pPr>
+        <w:ind w:left="2084" w:hanging="360"/>
+      </w:pPr>
+      <w:rPr>
+        <w:rFonts w:ascii="Courier New" w:hAnsi="Courier New" w:cs="Courier New" w:hint="default"/>
+      </w:rPr>
+    </w:lvl>
+    <w:lvl w:ilvl="2" w:tplc="042A0005" w:tentative="1">
+      <w:start w:val="1"/>
+      <w:numFmt w:val="bullet"/>
+      <w:lvlText w:val=""/>
+      <w:lvlJc w:val="left"/>
+      <w:pPr>
+        <w:ind w:left="2804" w:hanging="360"/>
+      </w:pPr>
+      <w:rPr>
+        <w:rFonts w:ascii="Wingdings" w:hAnsi="Wingdings" w:hint="default"/>
+      </w:rPr>
+    </w:lvl>
+    <w:lvl w:ilvl="3" w:tplc="042A0001" w:tentative="1">
+      <w:start w:val="1"/>
+      <w:numFmt w:val="bullet"/>
+      <w:lvlText w:val=""/>
+      <w:lvlJc w:val="left"/>
+      <w:pPr>
+        <w:ind w:left="3524" w:hanging="360"/>
+      </w:pPr>
+      <w:rPr>
+        <w:rFonts w:ascii="Symbol" w:hAnsi="Symbol" w:hint="default"/>
+      </w:rPr>
+    </w:lvl>
+    <w:lvl w:ilvl="4" w:tplc="042A0003" w:tentative="1">
+      <w:start w:val="1"/>
+      <w:numFmt w:val="bullet"/>
+      <w:lvlText w:val="o"/>
+      <w:lvlJc w:val="left"/>
+      <w:pPr>
+        <w:ind w:left="4244" w:hanging="360"/>
+      </w:pPr>
+      <w:rPr>
+        <w:rFonts w:ascii="Courier New" w:hAnsi="Courier New" w:cs="Courier New" w:hint="default"/>
+      </w:rPr>
+    </w:lvl>
+    <w:lvl w:ilvl="5" w:tplc="042A0005" w:tentative="1">
+      <w:start w:val="1"/>
+      <w:numFmt w:val="bullet"/>
+      <w:lvlText w:val=""/>
+      <w:lvlJc w:val="left"/>
+      <w:pPr>
+        <w:ind w:left="4964" w:hanging="360"/>
+      </w:pPr>
+      <w:rPr>
+        <w:rFonts w:ascii="Wingdings" w:hAnsi="Wingdings" w:hint="default"/>
+      </w:rPr>
+    </w:lvl>
+    <w:lvl w:ilvl="6" w:tplc="042A0001" w:tentative="1">
+      <w:start w:val="1"/>
+      <w:numFmt w:val="bullet"/>
+      <w:lvlText w:val=""/>
+      <w:lvlJc w:val="left"/>
+      <w:pPr>
+        <w:ind w:left="5684" w:hanging="360"/>
+      </w:pPr>
+      <w:rPr>
+        <w:rFonts w:ascii="Symbol" w:hAnsi="Symbol" w:hint="default"/>
+      </w:rPr>
+    </w:lvl>
+    <w:lvl w:ilvl="7" w:tplc="042A0003" w:tentative="1">
+      <w:start w:val="1"/>
+      <w:numFmt w:val="bullet"/>
+      <w:lvlText w:val="o"/>
+      <w:lvlJc w:val="left"/>
+      <w:pPr>
+        <w:ind w:left="6404" w:hanging="360"/>
+      </w:pPr>
+      <w:rPr>
+        <w:rFonts w:ascii="Courier New" w:hAnsi="Courier New" w:cs="Courier New" w:hint="default"/>
+      </w:rPr>
+    </w:lvl>
+    <w:lvl w:ilvl="8" w:tplc="042A0005" w:tentative="1">
+      <w:start w:val="1"/>
+      <w:numFmt w:val="bullet"/>
+      <w:lvlText w:val=""/>
+      <w:lvlJc w:val="left"/>
+      <w:pPr>
+        <w:ind w:left="7124" w:hanging="360"/>
+      </w:pPr>
+      <w:rPr>
+        <w:rFonts w:ascii="Wingdings" w:hAnsi="Wingdings" w:hint="default"/>
+      </w:rPr>
+    </w:lvl>
+  </w:abstractNum>
+  <w:abstractNum w:abstractNumId="3">
     <w:nsid w:val="0A602A4B"/>
     <w:multiLevelType w:val="multilevel"/>
     <w:tmpl w:val="66F2DCA6"/>
@@ -19313,7 +19768,7 @@
       </w:rPr>
     </w:lvl>
   </w:abstractNum>
-  <w:abstractNum w:abstractNumId="3">
+  <w:abstractNum w:abstractNumId="4">
     <w:nsid w:val="0FAA12A6"/>
     <w:multiLevelType w:val="multilevel"/>
     <w:tmpl w:val="66F2DCA6"/>
@@ -19427,7 +19882,7 @@
       </w:rPr>
     </w:lvl>
   </w:abstractNum>
-  <w:abstractNum w:abstractNumId="4">
+  <w:abstractNum w:abstractNumId="5">
     <w:nsid w:val="11005223"/>
     <w:multiLevelType w:val="hybridMultilevel"/>
     <w:tmpl w:val="6E8EC4C0"/>
@@ -19539,7 +19994,7 @@
       </w:rPr>
     </w:lvl>
   </w:abstractNum>
-  <w:abstractNum w:abstractNumId="5">
+  <w:abstractNum w:abstractNumId="6">
     <w:nsid w:val="126E2C91"/>
     <w:multiLevelType w:val="hybridMultilevel"/>
     <w:tmpl w:val="060E9BEA"/>
@@ -19651,7 +20106,7 @@
       </w:rPr>
     </w:lvl>
   </w:abstractNum>
-  <w:abstractNum w:abstractNumId="6">
+  <w:abstractNum w:abstractNumId="7">
     <w:nsid w:val="14484BA8"/>
     <w:multiLevelType w:val="multilevel"/>
     <w:tmpl w:val="66F2DCA6"/>
@@ -19765,7 +20220,7 @@
       </w:rPr>
     </w:lvl>
   </w:abstractNum>
-  <w:abstractNum w:abstractNumId="7">
+  <w:abstractNum w:abstractNumId="8">
     <w:nsid w:val="14EF545D"/>
     <w:multiLevelType w:val="hybridMultilevel"/>
     <w:tmpl w:val="79FC1614"/>
@@ -19877,7 +20332,7 @@
       </w:rPr>
     </w:lvl>
   </w:abstractNum>
-  <w:abstractNum w:abstractNumId="8">
+  <w:abstractNum w:abstractNumId="9">
     <w:nsid w:val="18DD1852"/>
     <w:multiLevelType w:val="multilevel"/>
     <w:tmpl w:val="66F2DCA6"/>
@@ -19991,7 +20446,7 @@
       </w:rPr>
     </w:lvl>
   </w:abstractNum>
-  <w:abstractNum w:abstractNumId="9">
+  <w:abstractNum w:abstractNumId="10">
     <w:nsid w:val="1C936FE5"/>
     <w:multiLevelType w:val="multilevel"/>
     <w:tmpl w:val="66F2DCA6"/>
@@ -20105,7 +20560,7 @@
       </w:rPr>
     </w:lvl>
   </w:abstractNum>
-  <w:abstractNum w:abstractNumId="10">
+  <w:abstractNum w:abstractNumId="11">
     <w:nsid w:val="1E2A6786"/>
     <w:multiLevelType w:val="multilevel"/>
     <w:tmpl w:val="66F2DCA6"/>
@@ -20219,7 +20674,7 @@
       </w:rPr>
     </w:lvl>
   </w:abstractNum>
-  <w:abstractNum w:abstractNumId="11">
+  <w:abstractNum w:abstractNumId="12">
     <w:nsid w:val="20342D3E"/>
     <w:multiLevelType w:val="multilevel"/>
     <w:tmpl w:val="66F2DCA6"/>
@@ -20333,7 +20788,7 @@
       </w:rPr>
     </w:lvl>
   </w:abstractNum>
-  <w:abstractNum w:abstractNumId="12">
+  <w:abstractNum w:abstractNumId="13">
     <w:nsid w:val="266E168F"/>
     <w:multiLevelType w:val="multilevel"/>
     <w:tmpl w:val="66F2DCA6"/>
@@ -20447,7 +20902,7 @@
       </w:rPr>
     </w:lvl>
   </w:abstractNum>
-  <w:abstractNum w:abstractNumId="13">
+  <w:abstractNum w:abstractNumId="14">
     <w:nsid w:val="27790EE0"/>
     <w:multiLevelType w:val="hybridMultilevel"/>
     <w:tmpl w:val="A6CEA1E4"/>
@@ -20559,11 +21014,11 @@
       </w:rPr>
     </w:lvl>
   </w:abstractNum>
-  <w:abstractNum w:abstractNumId="14">
+  <w:abstractNum w:abstractNumId="15">
     <w:nsid w:val="27B92BC2"/>
     <w:multiLevelType w:val="hybridMultilevel"/>
-    <w:tmpl w:val="A26CAB6A"/>
-    <w:lvl w:ilvl="0" w:tplc="ED9893E0">
+    <w:tmpl w:val="6A4C5530"/>
+    <w:lvl w:ilvl="0" w:tplc="83A85AD2">
       <w:start w:val="1"/>
       <w:numFmt w:val="decimal"/>
       <w:lvlText w:val="%1."/>
@@ -20573,6 +21028,7 @@
       </w:pPr>
       <w:rPr>
         <w:rFonts w:hint="default"/>
+        <w:b/>
       </w:rPr>
     </w:lvl>
     <w:lvl w:ilvl="1" w:tplc="042A0019" w:tentative="1">
@@ -20648,7 +21104,7 @@
       </w:pPr>
     </w:lvl>
   </w:abstractNum>
-  <w:abstractNum w:abstractNumId="15">
+  <w:abstractNum w:abstractNumId="16">
     <w:nsid w:val="2C5A23D4"/>
     <w:multiLevelType w:val="hybridMultilevel"/>
     <w:tmpl w:val="B7EEA744"/>
@@ -20738,7 +21194,7 @@
       </w:pPr>
     </w:lvl>
   </w:abstractNum>
-  <w:abstractNum w:abstractNumId="16">
+  <w:abstractNum w:abstractNumId="17">
     <w:nsid w:val="2D095AD8"/>
     <w:multiLevelType w:val="multilevel"/>
     <w:tmpl w:val="66F2DCA6"/>
@@ -20852,7 +21308,7 @@
       </w:rPr>
     </w:lvl>
   </w:abstractNum>
-  <w:abstractNum w:abstractNumId="17">
+  <w:abstractNum w:abstractNumId="18">
     <w:nsid w:val="3100007D"/>
     <w:multiLevelType w:val="multilevel"/>
     <w:tmpl w:val="66F2DCA6"/>
@@ -20966,7 +21422,7 @@
       </w:rPr>
     </w:lvl>
   </w:abstractNum>
-  <w:abstractNum w:abstractNumId="18">
+  <w:abstractNum w:abstractNumId="19">
     <w:nsid w:val="320515A9"/>
     <w:multiLevelType w:val="multilevel"/>
     <w:tmpl w:val="66F2DCA6"/>
@@ -21080,7 +21536,7 @@
       </w:rPr>
     </w:lvl>
   </w:abstractNum>
-  <w:abstractNum w:abstractNumId="19">
+  <w:abstractNum w:abstractNumId="20">
     <w:nsid w:val="42155A85"/>
     <w:multiLevelType w:val="hybridMultilevel"/>
     <w:tmpl w:val="C8B20228"/>
@@ -21192,7 +21648,7 @@
       </w:rPr>
     </w:lvl>
   </w:abstractNum>
-  <w:abstractNum w:abstractNumId="20">
+  <w:abstractNum w:abstractNumId="21">
     <w:nsid w:val="431B22DC"/>
     <w:multiLevelType w:val="multilevel"/>
     <w:tmpl w:val="66F2DCA6"/>
@@ -21306,7 +21762,7 @@
       </w:rPr>
     </w:lvl>
   </w:abstractNum>
-  <w:abstractNum w:abstractNumId="21">
+  <w:abstractNum w:abstractNumId="22">
     <w:nsid w:val="447F7BC7"/>
     <w:multiLevelType w:val="multilevel"/>
     <w:tmpl w:val="66F2DCA6"/>
@@ -21420,7 +21876,7 @@
       </w:rPr>
     </w:lvl>
   </w:abstractNum>
-  <w:abstractNum w:abstractNumId="22">
+  <w:abstractNum w:abstractNumId="23">
     <w:nsid w:val="44D1587C"/>
     <w:multiLevelType w:val="multilevel"/>
     <w:tmpl w:val="66F2DCA6"/>
@@ -21534,10 +21990,10 @@
       </w:rPr>
     </w:lvl>
   </w:abstractNum>
-  <w:abstractNum w:abstractNumId="23">
+  <w:abstractNum w:abstractNumId="24">
     <w:nsid w:val="466437BA"/>
     <w:multiLevelType w:val="multilevel"/>
-    <w:tmpl w:val="5B22C4FA"/>
+    <w:tmpl w:val="302E9FBA"/>
     <w:lvl w:ilvl="0">
       <w:start w:val="1"/>
       <w:numFmt w:val="decimal"/>
@@ -21668,7 +22124,7 @@
       </w:rPr>
     </w:lvl>
   </w:abstractNum>
-  <w:abstractNum w:abstractNumId="24">
+  <w:abstractNum w:abstractNumId="25">
     <w:nsid w:val="46C81F8B"/>
     <w:multiLevelType w:val="multilevel"/>
     <w:tmpl w:val="66F2DCA6"/>
@@ -21782,7 +22238,7 @@
       </w:rPr>
     </w:lvl>
   </w:abstractNum>
-  <w:abstractNum w:abstractNumId="25">
+  <w:abstractNum w:abstractNumId="26">
     <w:nsid w:val="47066ECA"/>
     <w:multiLevelType w:val="multilevel"/>
     <w:tmpl w:val="66F2DCA6"/>
@@ -21896,7 +22352,97 @@
       </w:rPr>
     </w:lvl>
   </w:abstractNum>
-  <w:abstractNum w:abstractNumId="26">
+  <w:abstractNum w:abstractNumId="27">
+    <w:nsid w:val="49E87FFD"/>
+    <w:multiLevelType w:val="hybridMultilevel"/>
+    <w:tmpl w:val="B60801F0"/>
+    <w:lvl w:ilvl="0" w:tplc="AEEAC06E">
+      <w:start w:val="1"/>
+      <w:numFmt w:val="bullet"/>
+      <w:lvlText w:val="-"/>
+      <w:lvlJc w:val="left"/>
+      <w:pPr>
+        <w:ind w:left="644" w:hanging="360"/>
+      </w:pPr>
+      <w:rPr>
+        <w:rFonts w:ascii="Courier New" w:hAnsi="Courier New" w:hint="default"/>
+        <w:b w:val="0"/>
+      </w:rPr>
+    </w:lvl>
+    <w:lvl w:ilvl="1" w:tplc="042A0019" w:tentative="1">
+      <w:start w:val="1"/>
+      <w:numFmt w:val="lowerLetter"/>
+      <w:lvlText w:val="%2."/>
+      <w:lvlJc w:val="left"/>
+      <w:pPr>
+        <w:ind w:left="1364" w:hanging="360"/>
+      </w:pPr>
+    </w:lvl>
+    <w:lvl w:ilvl="2" w:tplc="042A001B" w:tentative="1">
+      <w:start w:val="1"/>
+      <w:numFmt w:val="lowerRoman"/>
+      <w:lvlText w:val="%3."/>
+      <w:lvlJc w:val="right"/>
+      <w:pPr>
+        <w:ind w:left="2084" w:hanging="180"/>
+      </w:pPr>
+    </w:lvl>
+    <w:lvl w:ilvl="3" w:tplc="042A000F" w:tentative="1">
+      <w:start w:val="1"/>
+      <w:numFmt w:val="decimal"/>
+      <w:lvlText w:val="%4."/>
+      <w:lvlJc w:val="left"/>
+      <w:pPr>
+        <w:ind w:left="2804" w:hanging="360"/>
+      </w:pPr>
+    </w:lvl>
+    <w:lvl w:ilvl="4" w:tplc="042A0019" w:tentative="1">
+      <w:start w:val="1"/>
+      <w:numFmt w:val="lowerLetter"/>
+      <w:lvlText w:val="%5."/>
+      <w:lvlJc w:val="left"/>
+      <w:pPr>
+        <w:ind w:left="3524" w:hanging="360"/>
+      </w:pPr>
+    </w:lvl>
+    <w:lvl w:ilvl="5" w:tplc="042A001B" w:tentative="1">
+      <w:start w:val="1"/>
+      <w:numFmt w:val="lowerRoman"/>
+      <w:lvlText w:val="%6."/>
+      <w:lvlJc w:val="right"/>
+      <w:pPr>
+        <w:ind w:left="4244" w:hanging="180"/>
+      </w:pPr>
+    </w:lvl>
+    <w:lvl w:ilvl="6" w:tplc="042A000F" w:tentative="1">
+      <w:start w:val="1"/>
+      <w:numFmt w:val="decimal"/>
+      <w:lvlText w:val="%7."/>
+      <w:lvlJc w:val="left"/>
+      <w:pPr>
+        <w:ind w:left="4964" w:hanging="360"/>
+      </w:pPr>
+    </w:lvl>
+    <w:lvl w:ilvl="7" w:tplc="042A0019" w:tentative="1">
+      <w:start w:val="1"/>
+      <w:numFmt w:val="lowerLetter"/>
+      <w:lvlText w:val="%8."/>
+      <w:lvlJc w:val="left"/>
+      <w:pPr>
+        <w:ind w:left="5684" w:hanging="360"/>
+      </w:pPr>
+    </w:lvl>
+    <w:lvl w:ilvl="8" w:tplc="042A001B" w:tentative="1">
+      <w:start w:val="1"/>
+      <w:numFmt w:val="lowerRoman"/>
+      <w:lvlText w:val="%9."/>
+      <w:lvlJc w:val="right"/>
+      <w:pPr>
+        <w:ind w:left="6404" w:hanging="180"/>
+      </w:pPr>
+    </w:lvl>
+  </w:abstractNum>
+  <w:abstractNum w:abstractNumId="28">
     <w:nsid w:val="4B0428A8"/>
     <w:multiLevelType w:val="multilevel"/>
     <w:tmpl w:val="66F2DCA6"/>
@@ -22010,7 +22556,7 @@
       </w:rPr>
     </w:lvl>
   </w:abstractNum>
-  <w:abstractNum w:abstractNumId="27">
+  <w:abstractNum w:abstractNumId="29">
     <w:nsid w:val="4CD72486"/>
     <w:multiLevelType w:val="multilevel"/>
     <w:tmpl w:val="66F2DCA6"/>
@@ -22124,7 +22670,7 @@
       </w:rPr>
     </w:lvl>
   </w:abstractNum>
-  <w:abstractNum w:abstractNumId="28">
+  <w:abstractNum w:abstractNumId="30">
     <w:nsid w:val="4E9320A1"/>
     <w:multiLevelType w:val="hybridMultilevel"/>
     <w:tmpl w:val="EA3A50C4"/>
@@ -22236,7 +22782,7 @@
       </w:rPr>
     </w:lvl>
   </w:abstractNum>
-  <w:abstractNum w:abstractNumId="29">
+  <w:abstractNum w:abstractNumId="31">
     <w:nsid w:val="4F066380"/>
     <w:multiLevelType w:val="multilevel"/>
     <w:tmpl w:val="66F2DCA6"/>
@@ -22350,7 +22896,97 @@
       </w:rPr>
     </w:lvl>
   </w:abstractNum>
-  <w:abstractNum w:abstractNumId="30">
+  <w:abstractNum w:abstractNumId="32">
+    <w:nsid w:val="4F4546B2"/>
+    <w:multiLevelType w:val="hybridMultilevel"/>
+    <w:tmpl w:val="397C94A8"/>
+    <w:lvl w:ilvl="0" w:tplc="64E64D46">
+      <w:start w:val="1"/>
+      <w:numFmt w:val="bullet"/>
+      <w:lvlText w:val="-"/>
+      <w:lvlJc w:val="left"/>
+      <w:pPr>
+        <w:ind w:left="644" w:hanging="360"/>
+      </w:pPr>
+      <w:rPr>
+        <w:rFonts w:ascii="Courier New" w:hAnsi="Courier New" w:hint="default"/>
+        <w:b w:val="0"/>
+      </w:rPr>
+    </w:lvl>
+    <w:lvl w:ilvl="1" w:tplc="042A0019" w:tentative="1">
+      <w:start w:val="1"/>
+      <w:numFmt w:val="lowerLetter"/>
+      <w:lvlText w:val="%2."/>
+      <w:lvlJc w:val="left"/>
+      <w:pPr>
+        <w:ind w:left="1364" w:hanging="360"/>
+      </w:pPr>
+    </w:lvl>
+    <w:lvl w:ilvl="2" w:tplc="042A001B" w:tentative="1">
+      <w:start w:val="1"/>
+      <w:numFmt w:val="lowerRoman"/>
+      <w:lvlText w:val="%3."/>
+      <w:lvlJc w:val="right"/>
+      <w:pPr>
+        <w:ind w:left="2084" w:hanging="180"/>
+      </w:pPr>
+    </w:lvl>
+    <w:lvl w:ilvl="3" w:tplc="042A000F" w:tentative="1">
+      <w:start w:val="1"/>
+      <w:numFmt w:val="decimal"/>
+      <w:lvlText w:val="%4."/>
+      <w:lvlJc w:val="left"/>
+      <w:pPr>
+        <w:ind w:left="2804" w:hanging="360"/>
+      </w:pPr>
+    </w:lvl>
+    <w:lvl w:ilvl="4" w:tplc="042A0019" w:tentative="1">
+      <w:start w:val="1"/>
+      <w:numFmt w:val="lowerLetter"/>
+      <w:lvlText w:val="%5."/>
+      <w:lvlJc w:val="left"/>
+      <w:pPr>
+        <w:ind w:left="3524" w:hanging="360"/>
+      </w:pPr>
+    </w:lvl>
+    <w:lvl w:ilvl="5" w:tplc="042A001B" w:tentative="1">
+      <w:start w:val="1"/>
+      <w:numFmt w:val="lowerRoman"/>
+      <w:lvlText w:val="%6."/>
+      <w:lvlJc w:val="right"/>
+      <w:pPr>
+        <w:ind w:left="4244" w:hanging="180"/>
+      </w:pPr>
+    </w:lvl>
+    <w:lvl w:ilvl="6" w:tplc="042A000F" w:tentative="1">
+      <w:start w:val="1"/>
+      <w:numFmt w:val="decimal"/>
+      <w:lvlText w:val="%7."/>
+      <w:lvlJc w:val="left"/>
+      <w:pPr>
+        <w:ind w:left="4964" w:hanging="360"/>
+      </w:pPr>
+    </w:lvl>
+    <w:lvl w:ilvl="7" w:tplc="042A0019" w:tentative="1">
+      <w:start w:val="1"/>
+      <w:numFmt w:val="lowerLetter"/>
+      <w:lvlText w:val="%8."/>
+      <w:lvlJc w:val="left"/>
+      <w:pPr>
+        <w:ind w:left="5684" w:hanging="360"/>
+      </w:pPr>
+    </w:lvl>
+    <w:lvl w:ilvl="8" w:tplc="042A001B" w:tentative="1">
+      <w:start w:val="1"/>
+      <w:numFmt w:val="lowerRoman"/>
+      <w:lvlText w:val="%9."/>
+      <w:lvlJc w:val="right"/>
+      <w:pPr>
+        <w:ind w:left="6404" w:hanging="180"/>
+      </w:pPr>
+    </w:lvl>
+  </w:abstractNum>
+  <w:abstractNum w:abstractNumId="33">
     <w:nsid w:val="4FD317AF"/>
     <w:multiLevelType w:val="multilevel"/>
     <w:tmpl w:val="66F2DCA6"/>
@@ -22464,7 +23100,7 @@
       </w:rPr>
     </w:lvl>
   </w:abstractNum>
-  <w:abstractNum w:abstractNumId="31">
+  <w:abstractNum w:abstractNumId="34">
     <w:nsid w:val="508659D6"/>
     <w:multiLevelType w:val="multilevel"/>
     <w:tmpl w:val="66F2DCA6"/>
@@ -22578,7 +23214,7 @@
       </w:rPr>
     </w:lvl>
   </w:abstractNum>
-  <w:abstractNum w:abstractNumId="32">
+  <w:abstractNum w:abstractNumId="35">
     <w:nsid w:val="50D12258"/>
     <w:multiLevelType w:val="multilevel"/>
     <w:tmpl w:val="66F2DCA6"/>
@@ -22692,7 +23328,7 @@
       </w:rPr>
     </w:lvl>
   </w:abstractNum>
-  <w:abstractNum w:abstractNumId="33">
+  <w:abstractNum w:abstractNumId="36">
     <w:nsid w:val="565F3167"/>
     <w:multiLevelType w:val="multilevel"/>
     <w:tmpl w:val="66F2DCA6"/>
@@ -22806,7 +23442,7 @@
       </w:rPr>
     </w:lvl>
   </w:abstractNum>
-  <w:abstractNum w:abstractNumId="34">
+  <w:abstractNum w:abstractNumId="37">
     <w:nsid w:val="5A954456"/>
     <w:multiLevelType w:val="hybridMultilevel"/>
     <w:tmpl w:val="C300529C"/>
@@ -22918,7 +23554,7 @@
       </w:rPr>
     </w:lvl>
   </w:abstractNum>
-  <w:abstractNum w:abstractNumId="35">
+  <w:abstractNum w:abstractNumId="38">
     <w:nsid w:val="5C597F57"/>
     <w:multiLevelType w:val="multilevel"/>
     <w:tmpl w:val="66F2DCA6"/>
@@ -23032,7 +23668,7 @@
       </w:rPr>
     </w:lvl>
   </w:abstractNum>
-  <w:abstractNum w:abstractNumId="36">
+  <w:abstractNum w:abstractNumId="39">
     <w:nsid w:val="5F2F5567"/>
     <w:multiLevelType w:val="multilevel"/>
     <w:tmpl w:val="66F2DCA6"/>
@@ -23146,7 +23782,7 @@
       </w:rPr>
     </w:lvl>
   </w:abstractNum>
-  <w:abstractNum w:abstractNumId="37">
+  <w:abstractNum w:abstractNumId="40">
     <w:nsid w:val="5FA32871"/>
     <w:multiLevelType w:val="multilevel"/>
     <w:tmpl w:val="66F2DCA6"/>
@@ -23260,7 +23896,7 @@
       </w:rPr>
     </w:lvl>
   </w:abstractNum>
-  <w:abstractNum w:abstractNumId="38">
+  <w:abstractNum w:abstractNumId="41">
     <w:nsid w:val="654A2480"/>
     <w:multiLevelType w:val="multilevel"/>
     <w:tmpl w:val="66F2DCA6"/>
@@ -23374,7 +24010,7 @@
       </w:rPr>
     </w:lvl>
   </w:abstractNum>
-  <w:abstractNum w:abstractNumId="39">
+  <w:abstractNum w:abstractNumId="42">
     <w:nsid w:val="65664638"/>
     <w:multiLevelType w:val="hybridMultilevel"/>
     <w:tmpl w:val="57E6967E"/>
@@ -23486,7 +24122,7 @@
       </w:rPr>
     </w:lvl>
   </w:abstractNum>
-  <w:abstractNum w:abstractNumId="40">
+  <w:abstractNum w:abstractNumId="43">
     <w:nsid w:val="686367EB"/>
     <w:multiLevelType w:val="hybridMultilevel"/>
     <w:tmpl w:val="D77AEFF8"/>
@@ -23598,7 +24234,7 @@
       </w:rPr>
     </w:lvl>
   </w:abstractNum>
-  <w:abstractNum w:abstractNumId="41">
+  <w:abstractNum w:abstractNumId="44">
     <w:nsid w:val="69732A3A"/>
     <w:multiLevelType w:val="hybridMultilevel"/>
     <w:tmpl w:val="94784CF0"/>
@@ -23710,7 +24346,7 @@
       </w:rPr>
     </w:lvl>
   </w:abstractNum>
-  <w:abstractNum w:abstractNumId="42">
+  <w:abstractNum w:abstractNumId="45">
     <w:nsid w:val="6E045291"/>
     <w:multiLevelType w:val="multilevel"/>
     <w:tmpl w:val="ADC29A7A"/>
@@ -23824,7 +24460,7 @@
       </w:rPr>
     </w:lvl>
   </w:abstractNum>
-  <w:abstractNum w:abstractNumId="43">
+  <w:abstractNum w:abstractNumId="46">
     <w:nsid w:val="6EDD65B8"/>
     <w:multiLevelType w:val="multilevel"/>
     <w:tmpl w:val="66F2DCA6"/>
@@ -23938,7 +24574,7 @@
       </w:rPr>
     </w:lvl>
   </w:abstractNum>
-  <w:abstractNum w:abstractNumId="44">
+  <w:abstractNum w:abstractNumId="47">
     <w:nsid w:val="6F0D12C3"/>
     <w:multiLevelType w:val="multilevel"/>
     <w:tmpl w:val="66F2DCA6"/>
@@ -24052,7 +24688,7 @@
       </w:rPr>
     </w:lvl>
   </w:abstractNum>
-  <w:abstractNum w:abstractNumId="45">
+  <w:abstractNum w:abstractNumId="48">
     <w:nsid w:val="6F19588B"/>
     <w:multiLevelType w:val="hybridMultilevel"/>
     <w:tmpl w:val="13CE454A"/>
@@ -24164,7 +24800,97 @@
       </w:rPr>
     </w:lvl>
   </w:abstractNum>
-  <w:abstractNum w:abstractNumId="46">
+  <w:abstractNum w:abstractNumId="49">
+    <w:nsid w:val="6F6A0B17"/>
+    <w:multiLevelType w:val="hybridMultilevel"/>
+    <w:tmpl w:val="B2B2D200"/>
+    <w:lvl w:ilvl="0" w:tplc="029086E8">
+      <w:start w:val="1"/>
+      <w:numFmt w:val="bullet"/>
+      <w:lvlText w:val="-"/>
+      <w:lvlJc w:val="left"/>
+      <w:pPr>
+        <w:ind w:left="644" w:hanging="360"/>
+      </w:pPr>
+      <w:rPr>
+        <w:rFonts w:ascii="Courier New" w:hAnsi="Courier New" w:hint="default"/>
+        <w:b w:val="0"/>
+      </w:rPr>
+    </w:lvl>
+    <w:lvl w:ilvl="1" w:tplc="042A0019" w:tentative="1">
+      <w:start w:val="1"/>
+      <w:numFmt w:val="lowerLetter"/>
+      <w:lvlText w:val="%2."/>
+      <w:lvlJc w:val="left"/>
+      <w:pPr>
+        <w:ind w:left="1364" w:hanging="360"/>
+      </w:pPr>
+    </w:lvl>
+    <w:lvl w:ilvl="2" w:tplc="042A001B" w:tentative="1">
+      <w:start w:val="1"/>
+      <w:numFmt w:val="lowerRoman"/>
+      <w:lvlText w:val="%3."/>
+      <w:lvlJc w:val="right"/>
+      <w:pPr>
+        <w:ind w:left="2084" w:hanging="180"/>
+      </w:pPr>
+    </w:lvl>
+    <w:lvl w:ilvl="3" w:tplc="042A000F" w:tentative="1">
+      <w:start w:val="1"/>
+      <w:numFmt w:val="decimal"/>
+      <w:lvlText w:val="%4."/>
+      <w:lvlJc w:val="left"/>
+      <w:pPr>
+        <w:ind w:left="2804" w:hanging="360"/>
+      </w:pPr>
+    </w:lvl>
+    <w:lvl w:ilvl="4" w:tplc="042A0019" w:tentative="1">
+      <w:start w:val="1"/>
+      <w:numFmt w:val="lowerLetter"/>
+      <w:lvlText w:val="%5."/>
+      <w:lvlJc w:val="left"/>
+      <w:pPr>
+        <w:ind w:left="3524" w:hanging="360"/>
+      </w:pPr>
+    </w:lvl>
+    <w:lvl w:ilvl="5" w:tplc="042A001B" w:tentative="1">
+      <w:start w:val="1"/>
+      <w:numFmt w:val="lowerRoman"/>
+      <w:lvlText w:val="%6."/>
+      <w:lvlJc w:val="right"/>
+      <w:pPr>
+        <w:ind w:left="4244" w:hanging="180"/>
+      </w:pPr>
+    </w:lvl>
+    <w:lvl w:ilvl="6" w:tplc="042A000F" w:tentative="1">
+      <w:start w:val="1"/>
+      <w:numFmt w:val="decimal"/>
+      <w:lvlText w:val="%7."/>
+      <w:lvlJc w:val="left"/>
+      <w:pPr>
+        <w:ind w:left="4964" w:hanging="360"/>
+      </w:pPr>
+    </w:lvl>
+    <w:lvl w:ilvl="7" w:tplc="042A0019" w:tentative="1">
+      <w:start w:val="1"/>
+      <w:numFmt w:val="lowerLetter"/>
+      <w:lvlText w:val="%8."/>
+      <w:lvlJc w:val="left"/>
+      <w:pPr>
+        <w:ind w:left="5684" w:hanging="360"/>
+      </w:pPr>
+    </w:lvl>
+    <w:lvl w:ilvl="8" w:tplc="042A001B" w:tentative="1">
+      <w:start w:val="1"/>
+      <w:numFmt w:val="lowerRoman"/>
+      <w:lvlText w:val="%9."/>
+      <w:lvlJc w:val="right"/>
+      <w:pPr>
+        <w:ind w:left="6404" w:hanging="180"/>
+      </w:pPr>
+    </w:lvl>
+  </w:abstractNum>
+  <w:abstractNum w:abstractNumId="50">
     <w:nsid w:val="755D5495"/>
     <w:multiLevelType w:val="multilevel"/>
     <w:tmpl w:val="5742EDF2"/>
@@ -24277,7 +25003,7 @@
       </w:rPr>
     </w:lvl>
   </w:abstractNum>
-  <w:abstractNum w:abstractNumId="47">
+  <w:abstractNum w:abstractNumId="51">
     <w:nsid w:val="75A51585"/>
     <w:multiLevelType w:val="multilevel"/>
     <w:tmpl w:val="66F2DCA6"/>
@@ -24391,7 +25117,7 @@
       </w:rPr>
     </w:lvl>
   </w:abstractNum>
-  <w:abstractNum w:abstractNumId="48">
+  <w:abstractNum w:abstractNumId="52">
     <w:nsid w:val="788F4E73"/>
     <w:multiLevelType w:val="multilevel"/>
     <w:tmpl w:val="66F2DCA6"/>
@@ -24505,7 +25231,7 @@
       </w:rPr>
     </w:lvl>
   </w:abstractNum>
-  <w:abstractNum w:abstractNumId="49">
+  <w:abstractNum w:abstractNumId="53">
     <w:nsid w:val="7AF96D9C"/>
     <w:multiLevelType w:val="hybridMultilevel"/>
     <w:tmpl w:val="6D36416C"/>
@@ -24619,7 +25345,7 @@
       </w:rPr>
     </w:lvl>
   </w:abstractNum>
-  <w:abstractNum w:abstractNumId="50">
+  <w:abstractNum w:abstractNumId="54">
     <w:nsid w:val="7C33791B"/>
     <w:multiLevelType w:val="multilevel"/>
     <w:tmpl w:val="66F2DCA6"/>
@@ -24733,7 +25459,7 @@
       </w:rPr>
     </w:lvl>
   </w:abstractNum>
-  <w:abstractNum w:abstractNumId="51">
+  <w:abstractNum w:abstractNumId="55">
     <w:nsid w:val="7CB15402"/>
     <w:multiLevelType w:val="multilevel"/>
     <w:tmpl w:val="66F2DCA6"/>
@@ -24847,7 +25573,7 @@
       </w:rPr>
     </w:lvl>
   </w:abstractNum>
-  <w:abstractNum w:abstractNumId="52">
+  <w:abstractNum w:abstractNumId="56">
     <w:nsid w:val="7D9B07C8"/>
     <w:multiLevelType w:val="multilevel"/>
     <w:tmpl w:val="66F2DCA6"/>
@@ -24961,7 +25687,121 @@
       </w:rPr>
     </w:lvl>
   </w:abstractNum>
-  <w:abstractNum w:abstractNumId="53">
+  <w:abstractNum w:abstractNumId="57">
+    <w:nsid w:val="7E125484"/>
+    <w:multiLevelType w:val="hybridMultilevel"/>
+    <w:tmpl w:val="0206E3B0"/>
+    <w:lvl w:ilvl="0" w:tplc="537C2D5C">
+      <w:start w:val="7"/>
+      <w:numFmt w:val="bullet"/>
+      <w:lvlText w:val="+"/>
+      <w:lvlJc w:val="left"/>
+      <w:pPr>
+        <w:ind w:left="1364" w:hanging="360"/>
+      </w:pPr>
+      <w:rPr>
+        <w:rFonts w:ascii="Times New Roman" w:eastAsia="Times New Roman" w:hAnsi="Times New Roman" w:cs="Times New Roman" w:hint="default"/>
+        <w:b w:val="0"/>
+      </w:rPr>
+    </w:lvl>
+    <w:lvl w:ilvl="1" w:tplc="042A0003" w:tentative="1">
+      <w:start w:val="1"/>
+      <w:numFmt w:val="bullet"/>
+      <w:lvlText w:val="o"/>
+      <w:lvlJc w:val="left"/>
+      <w:pPr>
+        <w:ind w:left="2084" w:hanging="360"/>
+      </w:pPr>
+      <w:rPr>
+        <w:rFonts w:ascii="Courier New" w:hAnsi="Courier New" w:cs="Courier New" w:hint="default"/>
+      </w:rPr>
+    </w:lvl>
+    <w:lvl w:ilvl="2" w:tplc="042A0005" w:tentative="1">
+      <w:start w:val="1"/>
+      <w:numFmt w:val="bullet"/>
+      <w:lvlText w:val=""/>
+      <w:lvlJc w:val="left"/>
+      <w:pPr>
+        <w:ind w:left="2804" w:hanging="360"/>
+      </w:pPr>
+      <w:rPr>
+        <w:rFonts w:ascii="Wingdings" w:hAnsi="Wingdings" w:hint="default"/>
+      </w:rPr>
+    </w:lvl>
+    <w:lvl w:ilvl="3" w:tplc="042A0001" w:tentative="1">
+      <w:start w:val="1"/>
+      <w:numFmt w:val="bullet"/>
+      <w:lvlText w:val=""/>
+      <w:lvlJc w:val="left"/>
+      <w:pPr>
+        <w:ind w:left="3524" w:hanging="360"/>
+      </w:pPr>
+      <w:rPr>
+        <w:rFonts w:ascii="Symbol" w:hAnsi="Symbol" w:hint="default"/>
+      </w:rPr>
+    </w:lvl>
+    <w:lvl w:ilvl="4" w:tplc="042A0003" w:tentative="1">
+      <w:start w:val="1"/>
+      <w:numFmt w:val="bullet"/>
+      <w:lvlText w:val="o"/>
+      <w:lvlJc w:val="left"/>
+      <w:pPr>
+        <w:ind w:left="4244" w:hanging="360"/>
+      </w:pPr>
+      <w:rPr>
+        <w:rFonts w:ascii="Courier New" w:hAnsi="Courier New" w:cs="Courier New" w:hint="default"/>
+      </w:rPr>
+    </w:lvl>
+    <w:lvl w:ilvl="5" w:tplc="042A0005" w:tentative="1">
+      <w:start w:val="1"/>
+      <w:numFmt w:val="bullet"/>
+      <w:lvlText w:val=""/>
+      <w:lvlJc w:val="left"/>
+      <w:pPr>
+        <w:ind w:left="4964" w:hanging="360"/>
+      </w:pPr>
+      <w:rPr>
+        <w:rFonts w:ascii="Wingdings" w:hAnsi="Wingdings" w:hint="default"/>
+      </w:rPr>
+    </w:lvl>
+    <w:lvl w:ilvl="6" w:tplc="042A0001" w:tentative="1">
+      <w:start w:val="1"/>
+      <w:numFmt w:val="bullet"/>
+      <w:lvlText w:val=""/>
+      <w:lvlJc w:val="left"/>
+      <w:pPr>
+        <w:ind w:left="5684" w:hanging="360"/>
+      </w:pPr>
+      <w:rPr>
+        <w:rFonts w:ascii="Symbol" w:hAnsi="Symbol" w:hint="default"/>
+      </w:rPr>
+    </w:lvl>
+    <w:lvl w:ilvl="7" w:tplc="042A0003" w:tentative="1">
+      <w:start w:val="1"/>
+      <w:numFmt w:val="bullet"/>
+      <w:lvlText w:val="o"/>
+      <w:lvlJc w:val="left"/>
+      <w:pPr>
+        <w:ind w:left="6404" w:hanging="360"/>
+      </w:pPr>
+      <w:rPr>
+        <w:rFonts w:ascii="Courier New" w:hAnsi="Courier New" w:cs="Courier New" w:hint="default"/>
+      </w:rPr>
+    </w:lvl>
+    <w:lvl w:ilvl="8" w:tplc="042A0005" w:tentative="1">
+      <w:start w:val="1"/>
+      <w:numFmt w:val="bullet"/>
+      <w:lvlText w:val=""/>
+      <w:lvlJc w:val="left"/>
+      <w:pPr>
+        <w:ind w:left="7124" w:hanging="360"/>
+      </w:pPr>
+      <w:rPr>
+        <w:rFonts w:ascii="Wingdings" w:hAnsi="Wingdings" w:hint="default"/>
+      </w:rPr>
+    </w:lvl>
+  </w:abstractNum>
+  <w:abstractNum w:abstractNumId="58">
     <w:nsid w:val="7E171D4F"/>
     <w:multiLevelType w:val="multilevel"/>
     <w:tmpl w:val="66F2DCA6"/>
@@ -25075,7 +25915,7 @@
       </w:rPr>
     </w:lvl>
   </w:abstractNum>
-  <w:abstractNum w:abstractNumId="54">
+  <w:abstractNum w:abstractNumId="59">
     <w:nsid w:val="7F8E2D01"/>
     <w:multiLevelType w:val="multilevel"/>
     <w:tmpl w:val="8ED61DEE"/>
@@ -25189,171 +26029,186 @@
     </w:lvl>
   </w:abstractNum>
   <w:num w:numId="1">
+    <w:abstractNumId w:val="24"/>
+  </w:num>
+  <w:num w:numId="2">
+    <w:abstractNumId w:val="50"/>
+  </w:num>
+  <w:num w:numId="3">
+    <w:abstractNumId w:val="22"/>
+  </w:num>
+  <w:num w:numId="4">
+    <w:abstractNumId w:val="29"/>
+  </w:num>
+  <w:num w:numId="5">
+    <w:abstractNumId w:val="21"/>
+  </w:num>
+  <w:num w:numId="6">
+    <w:abstractNumId w:val="12"/>
+  </w:num>
+  <w:num w:numId="7">
+    <w:abstractNumId w:val="39"/>
+  </w:num>
+  <w:num w:numId="8">
+    <w:abstractNumId w:val="7"/>
+  </w:num>
+  <w:num w:numId="9">
+    <w:abstractNumId w:val="17"/>
+  </w:num>
+  <w:num w:numId="10">
+    <w:abstractNumId w:val="41"/>
+  </w:num>
+  <w:num w:numId="11">
+    <w:abstractNumId w:val="28"/>
+  </w:num>
+  <w:num w:numId="12">
+    <w:abstractNumId w:val="45"/>
+  </w:num>
+  <w:num w:numId="13">
+    <w:abstractNumId w:val="52"/>
+  </w:num>
+  <w:num w:numId="14">
+    <w:abstractNumId w:val="18"/>
+  </w:num>
+  <w:num w:numId="15">
+    <w:abstractNumId w:val="47"/>
+  </w:num>
+  <w:num w:numId="16">
+    <w:abstractNumId w:val="33"/>
+  </w:num>
+  <w:num w:numId="17">
+    <w:abstractNumId w:val="4"/>
+  </w:num>
+  <w:num w:numId="18">
+    <w:abstractNumId w:val="25"/>
+  </w:num>
+  <w:num w:numId="19">
+    <w:abstractNumId w:val="55"/>
+  </w:num>
+  <w:num w:numId="20">
+    <w:abstractNumId w:val="38"/>
+  </w:num>
+  <w:num w:numId="21">
+    <w:abstractNumId w:val="54"/>
+  </w:num>
+  <w:num w:numId="22">
+    <w:abstractNumId w:val="36"/>
+  </w:num>
+  <w:num w:numId="23">
     <w:abstractNumId w:val="23"/>
   </w:num>
-  <w:num w:numId="2">
-    <w:abstractNumId w:val="46"/>
+  <w:num w:numId="24">
+    <w:abstractNumId w:val="51"/>
   </w:num>
-  <w:num w:numId="3">
-    <w:abstractNumId w:val="21"/>
+  <w:num w:numId="25">
+    <w:abstractNumId w:val="13"/>
   </w:num>
-  <w:num w:numId="4">
-    <w:abstractNumId w:val="27"/>
+  <w:num w:numId="26">
+    <w:abstractNumId w:val="35"/>
   </w:num>
-  <w:num w:numId="5">
-    <w:abstractNumId w:val="20"/>
-  </w:num>
-  <w:num w:numId="6">
-    <w:abstractNumId w:val="11"/>
-  </w:num>
-  <w:num w:numId="7">
-    <w:abstractNumId w:val="36"/>
-  </w:num>
-  <w:num w:numId="8">
-    <w:abstractNumId w:val="6"/>
-  </w:num>
-  <w:num w:numId="9">
-    <w:abstractNumId w:val="16"/>
-  </w:num>
-  <w:num w:numId="10">
-    <w:abstractNumId w:val="38"/>
-  </w:num>
-  <w:num w:numId="11">
-    <w:abstractNumId w:val="26"/>
-  </w:num>
-  <w:num w:numId="12">
-    <w:abstractNumId w:val="42"/>
-  </w:num>
-  <w:num w:numId="13">
-    <w:abstractNumId w:val="48"/>
-  </w:num>
-  <w:num w:numId="14">
-    <w:abstractNumId w:val="17"/>
-  </w:num>
-  <w:num w:numId="15">
+  <w:num w:numId="27">
     <w:abstractNumId w:val="44"/>
   </w:num>
-  <w:num w:numId="16">
-    <w:abstractNumId w:val="30"/>
-  </w:num>
-  <w:num w:numId="17">
-    <w:abstractNumId w:val="3"/>
-  </w:num>
-  <w:num w:numId="18">
-    <w:abstractNumId w:val="24"/>
-  </w:num>
-  <w:num w:numId="19">
-    <w:abstractNumId w:val="51"/>
-  </w:num>
-  <w:num w:numId="20">
-    <w:abstractNumId w:val="35"/>
-  </w:num>
-  <w:num w:numId="21">
-    <w:abstractNumId w:val="50"/>
-  </w:num>
-  <w:num w:numId="22">
-    <w:abstractNumId w:val="33"/>
-  </w:num>
-  <w:num w:numId="23">
-    <w:abstractNumId w:val="22"/>
-  </w:num>
-  <w:num w:numId="24">
-    <w:abstractNumId w:val="47"/>
-  </w:num>
-  <w:num w:numId="25">
-    <w:abstractNumId w:val="12"/>
-  </w:num>
-  <w:num w:numId="26">
-    <w:abstractNumId w:val="32"/>
-  </w:num>
-  <w:num w:numId="27">
-    <w:abstractNumId w:val="41"/>
-  </w:num>
   <w:num w:numId="28">
-    <w:abstractNumId w:val="37"/>
+    <w:abstractNumId w:val="40"/>
   </w:num>
   <w:num w:numId="29">
-    <w:abstractNumId w:val="25"/>
+    <w:abstractNumId w:val="26"/>
   </w:num>
   <w:num w:numId="30">
     <w:abstractNumId w:val="1"/>
   </w:num>
   <w:num w:numId="31">
-    <w:abstractNumId w:val="8"/>
+    <w:abstractNumId w:val="9"/>
   </w:num>
   <w:num w:numId="32">
-    <w:abstractNumId w:val="29"/>
+    <w:abstractNumId w:val="31"/>
   </w:num>
   <w:num w:numId="33">
-    <w:abstractNumId w:val="43"/>
+    <w:abstractNumId w:val="46"/>
   </w:num>
   <w:num w:numId="34">
-    <w:abstractNumId w:val="18"/>
+    <w:abstractNumId w:val="19"/>
   </w:num>
   <w:num w:numId="35">
-    <w:abstractNumId w:val="53"/>
+    <w:abstractNumId w:val="58"/>
   </w:num>
   <w:num w:numId="36">
-    <w:abstractNumId w:val="31"/>
+    <w:abstractNumId w:val="34"/>
   </w:num>
   <w:num w:numId="37">
-    <w:abstractNumId w:val="52"/>
+    <w:abstractNumId w:val="56"/>
   </w:num>
   <w:num w:numId="38">
-    <w:abstractNumId w:val="2"/>
+    <w:abstractNumId w:val="3"/>
   </w:num>
   <w:num w:numId="39">
+    <w:abstractNumId w:val="11"/>
+  </w:num>
+  <w:num w:numId="40">
     <w:abstractNumId w:val="10"/>
   </w:num>
-  <w:num w:numId="40">
-    <w:abstractNumId w:val="9"/>
-  </w:num>
   <w:num w:numId="41">
-    <w:abstractNumId w:val="54"/>
+    <w:abstractNumId w:val="59"/>
   </w:num>
   <w:num w:numId="42">
-    <w:abstractNumId w:val="15"/>
+    <w:abstractNumId w:val="16"/>
   </w:num>
   <w:num w:numId="43">
-    <w:abstractNumId w:val="4"/>
+    <w:abstractNumId w:val="5"/>
   </w:num>
   <w:num w:numId="44">
-    <w:abstractNumId w:val="45"/>
+    <w:abstractNumId w:val="48"/>
   </w:num>
   <w:num w:numId="45">
-    <w:abstractNumId w:val="13"/>
+    <w:abstractNumId w:val="14"/>
   </w:num>
   <w:num w:numId="46">
-    <w:abstractNumId w:val="34"/>
+    <w:abstractNumId w:val="37"/>
   </w:num>
   <w:num w:numId="47">
-    <w:abstractNumId w:val="19"/>
+    <w:abstractNumId w:val="20"/>
   </w:num>
   <w:num w:numId="48">
-    <w:abstractNumId w:val="28"/>
+    <w:abstractNumId w:val="30"/>
   </w:num>
   <w:num w:numId="49">
     <w:abstractNumId w:val="0"/>
   </w:num>
   <w:num w:numId="50">
-    <w:abstractNumId w:val="14"/>
+    <w:abstractNumId w:val="15"/>
   </w:num>
   <w:num w:numId="51">
-    <w:abstractNumId w:val="7"/>
+    <w:abstractNumId w:val="8"/>
   </w:num>
   <w:num w:numId="52">
+    <w:abstractNumId w:val="53"/>
+  </w:num>
+  <w:num w:numId="53">
+    <w:abstractNumId w:val="42"/>
+  </w:num>
+  <w:num w:numId="54">
+    <w:abstractNumId w:val="43"/>
+  </w:num>
+  <w:num w:numId="55">
+    <w:abstractNumId w:val="6"/>
+  </w:num>
+  <w:num w:numId="56">
+    <w:abstractNumId w:val="27"/>
+  </w:num>
+  <w:num w:numId="57">
     <w:abstractNumId w:val="49"/>
   </w:num>
-  <w:num w:numId="53">
-    <w:abstractNumId w:val="39"/>
+  <w:num w:numId="58">
+    <w:abstractNumId w:val="32"/>
   </w:num>
-  <w:num w:numId="54">
-    <w:abstractNumId w:val="40"/>
+  <w:num w:numId="59">
+    <w:abstractNumId w:val="57"/>
   </w:num>
-  <w:num w:numId="55">
-    <w:abstractNumId w:val="5"/>
+  <w:num w:numId="60">
+    <w:abstractNumId w:val="2"/>
   </w:num>
-  <w:numIdMacAtCleanup w:val="49"/>
+  <w:numIdMacAtCleanup w:val="60"/>
 </w:numbering>
 </file>
 
@@ -26960,7 +27815,7 @@
 </file>
 
 <file path=customXml/itemProps1.xml><?xml version="1.0" encoding="utf-8"?>
-<ds:datastoreItem xmlns:ds="http://schemas.openxmlformats.org/officeDocument/2006/customXml" ds:itemID="{0D26C696-D8B8-4BF1-8A45-6C0DB7B307F1}">
+<ds:datastoreItem xmlns:ds="http://schemas.openxmlformats.org/officeDocument/2006/customXml" ds:itemID="{12D516DE-39E7-4B21-AD62-B2A9F0570515}">
   <ds:schemaRefs>
     <ds:schemaRef ds:uri="http://schemas.openxmlformats.org/officeDocument/2006/bibliography"/>
   </ds:schemaRefs>

</xml_diff>

<commit_message>
up bao cao, model,...
</commit_message>
<xml_diff>
--- a/Bao Cao/Bao Cao.docx
+++ b/Bao Cao/Bao Cao.docx
@@ -17137,10 +17137,10 @@
           <w:lang w:val="vi-VN" w:eastAsia="vi-VN"/>
         </w:rPr>
         <w:drawing>
-          <wp:inline distT="0" distB="0" distL="0" distR="0" wp14:anchorId="4C07092F" wp14:editId="44F8232B">
-            <wp:extent cx="5924550" cy="4048813"/>
-            <wp:effectExtent l="0" t="0" r="0" b="8890"/>
-            <wp:docPr id="13" name="Picture 13"/>
+          <wp:inline distT="0" distB="0" distL="0" distR="0">
+            <wp:extent cx="6010024" cy="4124325"/>
+            <wp:effectExtent l="0" t="0" r="0" b="0"/>
+            <wp:docPr id="40" name="Picture 40"/>
             <wp:cNvGraphicFramePr>
               <a:graphicFrameLocks xmlns:a="http://schemas.openxmlformats.org/drawingml/2006/main" noChangeAspect="1"/>
             </wp:cNvGraphicFramePr>
@@ -17148,7 +17148,7 @@
               <a:graphicData uri="http://schemas.openxmlformats.org/drawingml/2006/picture">
                 <pic:pic xmlns:pic="http://schemas.openxmlformats.org/drawingml/2006/picture">
                   <pic:nvPicPr>
-                    <pic:cNvPr id="13" name="DFD Muc 0.png"/>
+                    <pic:cNvPr id="40" name="DFD Muc 0.png"/>
                     <pic:cNvPicPr/>
                   </pic:nvPicPr>
                   <pic:blipFill>
@@ -17166,7 +17166,7 @@
                   <pic:spPr>
                     <a:xfrm>
                       <a:off x="0" y="0"/>
-                      <a:ext cx="5935831" cy="4056522"/>
+                      <a:ext cx="6013119" cy="4126449"/>
                     </a:xfrm>
                     <a:prstGeom prst="rect">
                       <a:avLst/>
@@ -18127,26 +18127,73 @@
     <w:p>
       <w:pPr>
         <w:pStyle w:val="Heading3"/>
+      </w:pPr>
+      <w:bookmarkStart w:id="42" w:name="_Toc515950752"/>
+      <w:r>
         <w:rPr>
           <w:lang w:val="vi-VN"/>
         </w:rPr>
-      </w:pPr>
-      <w:bookmarkStart w:id="42" w:name="_Toc515950752"/>
+        <w:lastRenderedPageBreak/>
+        <w:t>Mô hình</w:t>
+      </w:r>
       <w:r>
         <w:rPr>
           <w:lang w:val="vi-VN"/>
         </w:rPr>
-        <w:t>Mô hình</w:t>
-      </w:r>
-      <w:r>
-        <w:rPr>
-          <w:lang w:val="vi-VN"/>
-        </w:rPr>
         <w:t xml:space="preserve"> </w:t>
       </w:r>
       <w:bookmarkEnd w:id="42"/>
       <w:r>
         <w:t>quan niệm dữ liệu</w:t>
+      </w:r>
+    </w:p>
+    <w:p>
+      <w:r>
+        <w:rPr>
+          <w:noProof/>
+          <w:lang w:val="vi-VN" w:eastAsia="vi-VN"/>
+        </w:rPr>
+        <w:drawing>
+          <wp:inline distT="0" distB="0" distL="0" distR="0">
+            <wp:extent cx="5579745" cy="4788535"/>
+            <wp:effectExtent l="0" t="0" r="1905" b="0"/>
+            <wp:docPr id="41" name="Picture 41"/>
+            <wp:cNvGraphicFramePr>
+              <a:graphicFrameLocks xmlns:a="http://schemas.openxmlformats.org/drawingml/2006/main" noChangeAspect="1"/>
+            </wp:cNvGraphicFramePr>
+            <a:graphic xmlns:a="http://schemas.openxmlformats.org/drawingml/2006/main">
+              <a:graphicData uri="http://schemas.openxmlformats.org/drawingml/2006/picture">
+                <pic:pic xmlns:pic="http://schemas.openxmlformats.org/drawingml/2006/picture">
+                  <pic:nvPicPr>
+                    <pic:cNvPr id="41" name="cdm.PNG"/>
+                    <pic:cNvPicPr/>
+                  </pic:nvPicPr>
+                  <pic:blipFill>
+                    <a:blip r:embed="rId41">
+                      <a:extLst>
+                        <a:ext uri="{28A0092B-C50C-407E-A947-70E740481C1C}">
+                          <a14:useLocalDpi xmlns:a14="http://schemas.microsoft.com/office/drawing/2010/main" val="0"/>
+                        </a:ext>
+                      </a:extLst>
+                    </a:blip>
+                    <a:stretch>
+                      <a:fillRect/>
+                    </a:stretch>
+                  </pic:blipFill>
+                  <pic:spPr>
+                    <a:xfrm>
+                      <a:off x="0" y="0"/>
+                      <a:ext cx="5579745" cy="4788535"/>
+                    </a:xfrm>
+                    <a:prstGeom prst="rect">
+                      <a:avLst/>
+                    </a:prstGeom>
+                  </pic:spPr>
+                </pic:pic>
+              </a:graphicData>
+            </a:graphic>
+          </wp:inline>
+        </w:drawing>
       </w:r>
     </w:p>
     <w:p>
@@ -18351,101 +18398,6 @@
     </w:p>
     <w:p>
       <w:pPr>
-        <w:rPr>
-          <w:lang w:val="fr-FR"/>
-        </w:rPr>
-      </w:pPr>
-      <w:r>
-        <w:rPr>
-          <w:lang w:val="fr-FR"/>
-        </w:rPr>
-        <w:t xml:space="preserve">Bảng </w:t>
-      </w:r>
-      <w:proofErr w:type="spellStart"/>
-      <w:r>
-        <w:rPr>
-          <w:lang w:val="fr-FR"/>
-        </w:rPr>
-        <w:t>diagram</w:t>
-      </w:r>
-      <w:proofErr w:type="spellEnd"/>
-    </w:p>
-    <w:p>
-      <w:pPr>
-        <w:pStyle w:val="Heading2"/>
-        <w:rPr>
-          <w:lang w:val="fr-FR"/>
-        </w:rPr>
-      </w:pPr>
-      <w:bookmarkStart w:id="44" w:name="_Toc515950756"/>
-      <w:r>
-        <w:rPr>
-          <w:lang w:val="fr-FR"/>
-        </w:rPr>
-        <w:t>Thiết kế giao diện hệ thống</w:t>
-      </w:r>
-      <w:bookmarkEnd w:id="44"/>
-    </w:p>
-    <w:p>
-      <w:pPr>
-        <w:rPr>
-          <w:lang w:val="fr-FR"/>
-        </w:rPr>
-      </w:pPr>
-      <w:r>
-        <w:rPr>
-          <w:lang w:val="fr-FR"/>
-        </w:rPr>
-        <w:t>Hệ thống có 2 nền tảng : Web và mobile</w:t>
-      </w:r>
-    </w:p>
-    <w:p>
-      <w:pPr>
-        <w:pStyle w:val="Heading3"/>
-        <w:rPr>
-          <w:lang w:val="fr-FR"/>
-        </w:rPr>
-      </w:pPr>
-      <w:bookmarkStart w:id="45" w:name="_Toc515950757"/>
-      <w:r>
-        <w:rPr>
-          <w:lang w:val="fr-FR"/>
-        </w:rPr>
-        <w:lastRenderedPageBreak/>
-        <w:t>WEBSITE</w:t>
-      </w:r>
-      <w:bookmarkEnd w:id="45"/>
-    </w:p>
-    <w:p>
-      <w:pPr>
-        <w:pStyle w:val="Heading4"/>
-        <w:rPr>
-          <w:lang w:val="fr-FR"/>
-        </w:rPr>
-      </w:pPr>
-      <w:r>
-        <w:rPr>
-          <w:lang w:val="fr-FR"/>
-        </w:rPr>
-        <w:t>Giao diện người dùng</w:t>
-      </w:r>
-    </w:p>
-    <w:p>
-      <w:pPr>
-        <w:ind w:firstLine="0"/>
-        <w:rPr>
-          <w:lang w:val="fr-FR"/>
-        </w:rPr>
-      </w:pPr>
-      <w:r>
-        <w:rPr>
-          <w:lang w:val="fr-FR"/>
-        </w:rPr>
-        <w:t>Trang chủ : giao diện khi người dùng truy cập trang web.</w:t>
-      </w:r>
-    </w:p>
-    <w:p>
-      <w:pPr>
         <w:ind w:firstLine="0"/>
         <w:rPr>
           <w:lang w:val="fr-FR"/>
@@ -18456,6 +18408,138 @@
           <w:noProof/>
           <w:lang w:val="vi-VN" w:eastAsia="vi-VN"/>
         </w:rPr>
+        <w:lastRenderedPageBreak/>
+        <w:drawing>
+          <wp:inline distT="0" distB="0" distL="0" distR="0">
+            <wp:extent cx="6011035" cy="3248025"/>
+            <wp:effectExtent l="0" t="0" r="8890" b="0"/>
+            <wp:docPr id="13" name="Picture 13"/>
+            <wp:cNvGraphicFramePr>
+              <a:graphicFrameLocks xmlns:a="http://schemas.openxmlformats.org/drawingml/2006/main" noChangeAspect="1"/>
+            </wp:cNvGraphicFramePr>
+            <a:graphic xmlns:a="http://schemas.openxmlformats.org/drawingml/2006/main">
+              <a:graphicData uri="http://schemas.openxmlformats.org/drawingml/2006/picture">
+                <pic:pic xmlns:pic="http://schemas.openxmlformats.org/drawingml/2006/picture">
+                  <pic:nvPicPr>
+                    <pic:cNvPr id="13" name="db.PNG"/>
+                    <pic:cNvPicPr/>
+                  </pic:nvPicPr>
+                  <pic:blipFill>
+                    <a:blip r:embed="rId42">
+                      <a:extLst>
+                        <a:ext uri="{28A0092B-C50C-407E-A947-70E740481C1C}">
+                          <a14:useLocalDpi xmlns:a14="http://schemas.microsoft.com/office/drawing/2010/main" val="0"/>
+                        </a:ext>
+                      </a:extLst>
+                    </a:blip>
+                    <a:stretch>
+                      <a:fillRect/>
+                    </a:stretch>
+                  </pic:blipFill>
+                  <pic:spPr>
+                    <a:xfrm>
+                      <a:off x="0" y="0"/>
+                      <a:ext cx="6012825" cy="3248992"/>
+                    </a:xfrm>
+                    <a:prstGeom prst="rect">
+                      <a:avLst/>
+                    </a:prstGeom>
+                  </pic:spPr>
+                </pic:pic>
+              </a:graphicData>
+            </a:graphic>
+          </wp:inline>
+        </w:drawing>
+      </w:r>
+      <w:bookmarkStart w:id="44" w:name="_GoBack"/>
+      <w:bookmarkEnd w:id="44"/>
+    </w:p>
+    <w:p>
+      <w:pPr>
+        <w:pStyle w:val="Heading2"/>
+        <w:rPr>
+          <w:lang w:val="fr-FR"/>
+        </w:rPr>
+      </w:pPr>
+      <w:bookmarkStart w:id="45" w:name="_Toc515950756"/>
+      <w:r>
+        <w:rPr>
+          <w:lang w:val="fr-FR"/>
+        </w:rPr>
+        <w:t>Thiết kế giao diện hệ thống</w:t>
+      </w:r>
+      <w:bookmarkEnd w:id="45"/>
+    </w:p>
+    <w:p>
+      <w:pPr>
+        <w:rPr>
+          <w:lang w:val="fr-FR"/>
+        </w:rPr>
+      </w:pPr>
+      <w:r>
+        <w:rPr>
+          <w:lang w:val="fr-FR"/>
+        </w:rPr>
+        <w:t>Hệ thống có 2 nền tảng : Web và mobile</w:t>
+      </w:r>
+    </w:p>
+    <w:p>
+      <w:pPr>
+        <w:pStyle w:val="Heading3"/>
+        <w:rPr>
+          <w:lang w:val="fr-FR"/>
+        </w:rPr>
+      </w:pPr>
+      <w:bookmarkStart w:id="46" w:name="_Toc515950757"/>
+      <w:r>
+        <w:rPr>
+          <w:lang w:val="fr-FR"/>
+        </w:rPr>
+        <w:t>WEBSITE</w:t>
+      </w:r>
+      <w:bookmarkEnd w:id="46"/>
+    </w:p>
+    <w:p>
+      <w:pPr>
+        <w:pStyle w:val="Heading4"/>
+        <w:rPr>
+          <w:lang w:val="fr-FR"/>
+        </w:rPr>
+      </w:pPr>
+      <w:r>
+        <w:rPr>
+          <w:lang w:val="fr-FR"/>
+        </w:rPr>
+        <w:t>Giao diện người dùng</w:t>
+      </w:r>
+    </w:p>
+    <w:p>
+      <w:pPr>
+        <w:ind w:firstLine="0"/>
+        <w:rPr>
+          <w:lang w:val="fr-FR"/>
+        </w:rPr>
+      </w:pPr>
+      <w:r>
+        <w:rPr>
+          <w:lang w:val="fr-FR"/>
+        </w:rPr>
+        <w:t>Trang chủ : giao diện khi người dùng truy cập trang web.</w:t>
+      </w:r>
+    </w:p>
+    <w:p>
+      <w:pPr>
+        <w:ind w:firstLine="0"/>
+        <w:rPr>
+          <w:lang w:val="fr-FR"/>
+        </w:rPr>
+      </w:pPr>
+      <w:r>
+        <w:rPr>
+          <w:noProof/>
+          <w:lang w:val="vi-VN" w:eastAsia="vi-VN"/>
+        </w:rPr>
+        <w:lastRenderedPageBreak/>
         <w:drawing>
           <wp:inline distT="0" distB="0" distL="0" distR="0">
             <wp:extent cx="5579745" cy="4959985"/>
@@ -18472,7 +18556,7 @@
                     <pic:cNvPicPr/>
                   </pic:nvPicPr>
                   <pic:blipFill>
-                    <a:blip r:embed="rId41" cstate="print">
+                    <a:blip r:embed="rId43" cstate="print">
                       <a:extLst>
                         <a:ext uri="{28A0092B-C50C-407E-A947-70E740481C1C}">
                           <a14:useLocalDpi xmlns:a14="http://schemas.microsoft.com/office/drawing/2010/main" val="0"/>
@@ -18539,154 +18623,6 @@
                 <pic:pic xmlns:pic="http://schemas.openxmlformats.org/drawingml/2006/picture">
                   <pic:nvPicPr>
                     <pic:cNvPr id="8" name="2.List Product.png"/>
-                    <pic:cNvPicPr/>
-                  </pic:nvPicPr>
-                  <pic:blipFill>
-                    <a:blip r:embed="rId42" cstate="print">
-                      <a:extLst>
-                        <a:ext uri="{28A0092B-C50C-407E-A947-70E740481C1C}">
-                          <a14:useLocalDpi xmlns:a14="http://schemas.microsoft.com/office/drawing/2010/main" val="0"/>
-                        </a:ext>
-                      </a:extLst>
-                    </a:blip>
-                    <a:stretch>
-                      <a:fillRect/>
-                    </a:stretch>
-                  </pic:blipFill>
-                  <pic:spPr>
-                    <a:xfrm>
-                      <a:off x="0" y="0"/>
-                      <a:ext cx="5579745" cy="4591050"/>
-                    </a:xfrm>
-                    <a:prstGeom prst="rect">
-                      <a:avLst/>
-                    </a:prstGeom>
-                  </pic:spPr>
-                </pic:pic>
-              </a:graphicData>
-            </a:graphic>
-          </wp:inline>
-        </w:drawing>
-      </w:r>
-    </w:p>
-    <w:p>
-      <w:pPr>
-        <w:ind w:firstLine="0"/>
-        <w:rPr>
-          <w:lang w:val="fr-FR"/>
-        </w:rPr>
-      </w:pPr>
-      <w:r>
-        <w:rPr>
-          <w:lang w:val="fr-FR"/>
-        </w:rPr>
-        <w:t>Trang chi tiết sản phẩm : Khi khách hàng vào chi tiết một sản phẩm nào đó</w:t>
-      </w:r>
-    </w:p>
-    <w:p>
-      <w:pPr>
-        <w:ind w:firstLine="0"/>
-        <w:rPr>
-          <w:lang w:val="fr-FR"/>
-        </w:rPr>
-      </w:pPr>
-      <w:r>
-        <w:rPr>
-          <w:noProof/>
-          <w:lang w:val="vi-VN" w:eastAsia="vi-VN"/>
-        </w:rPr>
-        <w:lastRenderedPageBreak/>
-        <w:drawing>
-          <wp:inline distT="0" distB="0" distL="0" distR="0">
-            <wp:extent cx="5579745" cy="6892925"/>
-            <wp:effectExtent l="0" t="0" r="1905" b="3175"/>
-            <wp:docPr id="22" name="Picture 22"/>
-            <wp:cNvGraphicFramePr>
-              <a:graphicFrameLocks xmlns:a="http://schemas.openxmlformats.org/drawingml/2006/main" noChangeAspect="1"/>
-            </wp:cNvGraphicFramePr>
-            <a:graphic xmlns:a="http://schemas.openxmlformats.org/drawingml/2006/main">
-              <a:graphicData uri="http://schemas.openxmlformats.org/drawingml/2006/picture">
-                <pic:pic xmlns:pic="http://schemas.openxmlformats.org/drawingml/2006/picture">
-                  <pic:nvPicPr>
-                    <pic:cNvPr id="22" name="3.Product Detail.png"/>
-                    <pic:cNvPicPr/>
-                  </pic:nvPicPr>
-                  <pic:blipFill>
-                    <a:blip r:embed="rId43" cstate="print">
-                      <a:extLst>
-                        <a:ext uri="{28A0092B-C50C-407E-A947-70E740481C1C}">
-                          <a14:useLocalDpi xmlns:a14="http://schemas.microsoft.com/office/drawing/2010/main" val="0"/>
-                        </a:ext>
-                      </a:extLst>
-                    </a:blip>
-                    <a:stretch>
-                      <a:fillRect/>
-                    </a:stretch>
-                  </pic:blipFill>
-                  <pic:spPr>
-                    <a:xfrm>
-                      <a:off x="0" y="0"/>
-                      <a:ext cx="5579745" cy="6892925"/>
-                    </a:xfrm>
-                    <a:prstGeom prst="rect">
-                      <a:avLst/>
-                    </a:prstGeom>
-                  </pic:spPr>
-                </pic:pic>
-              </a:graphicData>
-            </a:graphic>
-          </wp:inline>
-        </w:drawing>
-      </w:r>
-    </w:p>
-    <w:p>
-      <w:pPr>
-        <w:ind w:firstLine="0"/>
-        <w:rPr>
-          <w:lang w:val="fr-FR"/>
-        </w:rPr>
-      </w:pPr>
-      <w:r>
-        <w:rPr>
-          <w:lang w:val="fr-FR"/>
-        </w:rPr>
-        <w:t>Trang giỏ hàng : Sau khi người dùng lựa chọn những sản phẩm muốn mua, người dùng vào giỏ hàng để xem lại những gì muốn mua sau đó bấm vào mua hàng để thanh toán.</w:t>
-      </w:r>
-    </w:p>
-    <w:p>
-      <w:pPr>
-        <w:ind w:firstLine="0"/>
-        <w:rPr>
-          <w:lang w:val="fr-FR"/>
-        </w:rPr>
-      </w:pPr>
-    </w:p>
-    <w:p>
-      <w:pPr>
-        <w:ind w:firstLine="0"/>
-        <w:rPr>
-          <w:lang w:val="fr-FR"/>
-        </w:rPr>
-      </w:pPr>
-      <w:r>
-        <w:rPr>
-          <w:noProof/>
-          <w:lang w:val="vi-VN" w:eastAsia="vi-VN"/>
-        </w:rPr>
-        <w:lastRenderedPageBreak/>
-        <w:drawing>
-          <wp:inline distT="0" distB="0" distL="0" distR="0">
-            <wp:extent cx="5579745" cy="4591050"/>
-            <wp:effectExtent l="0" t="0" r="1905" b="0"/>
-            <wp:docPr id="23" name="Picture 23"/>
-            <wp:cNvGraphicFramePr>
-              <a:graphicFrameLocks xmlns:a="http://schemas.openxmlformats.org/drawingml/2006/main" noChangeAspect="1"/>
-            </wp:cNvGraphicFramePr>
-            <a:graphic xmlns:a="http://schemas.openxmlformats.org/drawingml/2006/main">
-              <a:graphicData uri="http://schemas.openxmlformats.org/drawingml/2006/picture">
-                <pic:pic xmlns:pic="http://schemas.openxmlformats.org/drawingml/2006/picture">
-                  <pic:nvPicPr>
-                    <pic:cNvPr id="23" name="7.Cart View.png"/>
                     <pic:cNvPicPr/>
                   </pic:nvPicPr>
                   <pic:blipFill>
@@ -18728,7 +18664,7 @@
         <w:rPr>
           <w:lang w:val="fr-FR"/>
         </w:rPr>
-        <w:t>Trang thanh toán : Người dùng nhập những thông tin cá nhân và chọn hình thức thanh toán để xác nhận đơn hàng.</w:t>
+        <w:t>Trang chi tiết sản phẩm : Khi khách hàng vào chi tiết một sản phẩm nào đó</w:t>
       </w:r>
     </w:p>
     <w:p>
@@ -18736,14 +18672,6 @@
         <w:ind w:firstLine="0"/>
         <w:rPr>
           <w:lang w:val="fr-FR"/>
-        </w:rPr>
-      </w:pPr>
-    </w:p>
-    <w:p>
-      <w:pPr>
-        <w:ind w:firstLine="0"/>
-        <w:rPr>
-          <w:lang w:val="vi-VN"/>
         </w:rPr>
       </w:pPr>
       <w:r>
@@ -18754,9 +18682,9 @@
         <w:lastRenderedPageBreak/>
         <w:drawing>
           <wp:inline distT="0" distB="0" distL="0" distR="0">
-            <wp:extent cx="5579745" cy="4094480"/>
-            <wp:effectExtent l="0" t="0" r="1905" b="1270"/>
-            <wp:docPr id="24" name="Picture 24"/>
+            <wp:extent cx="5579745" cy="6892925"/>
+            <wp:effectExtent l="0" t="0" r="1905" b="3175"/>
+            <wp:docPr id="22" name="Picture 22"/>
             <wp:cNvGraphicFramePr>
               <a:graphicFrameLocks xmlns:a="http://schemas.openxmlformats.org/drawingml/2006/main" noChangeAspect="1"/>
             </wp:cNvGraphicFramePr>
@@ -18764,7 +18692,7 @@
               <a:graphicData uri="http://schemas.openxmlformats.org/drawingml/2006/picture">
                 <pic:pic xmlns:pic="http://schemas.openxmlformats.org/drawingml/2006/picture">
                   <pic:nvPicPr>
-                    <pic:cNvPr id="24" name="9.Order.png"/>
+                    <pic:cNvPr id="22" name="3.Product Detail.png"/>
                     <pic:cNvPicPr/>
                   </pic:nvPicPr>
                   <pic:blipFill>
@@ -18782,7 +18710,7 @@
                   <pic:spPr>
                     <a:xfrm>
                       <a:off x="0" y="0"/>
-                      <a:ext cx="5579745" cy="4094480"/>
+                      <a:ext cx="5579745" cy="6892925"/>
                     </a:xfrm>
                     <a:prstGeom prst="rect">
                       <a:avLst/>
@@ -18794,26 +18722,28 @@
           </wp:inline>
         </w:drawing>
       </w:r>
-      <w:r>
-        <w:rPr>
-          <w:lang w:val="vi-VN"/>
-        </w:rPr>
-        <w:t xml:space="preserve"> </w:t>
-      </w:r>
     </w:p>
     <w:p>
       <w:pPr>
         <w:ind w:firstLine="0"/>
         <w:rPr>
-          <w:lang w:val="vi-VN"/>
-        </w:rPr>
-      </w:pPr>
-      <w:r>
-        <w:rPr>
-          <w:lang w:val="vi-VN"/>
-        </w:rPr>
-        <w:t>Trang đăng ký thành viên : Khách hàng nhập thông tin đăng ký để tiến hành đăng ký tài khoản thành viên.</w:t>
-      </w:r>
+          <w:lang w:val="fr-FR"/>
+        </w:rPr>
+      </w:pPr>
+      <w:r>
+        <w:rPr>
+          <w:lang w:val="fr-FR"/>
+        </w:rPr>
+        <w:t>Trang giỏ hàng : Sau khi người dùng lựa chọn những sản phẩm muốn mua, người dùng vào giỏ hàng để xem lại những gì muốn mua sau đó bấm vào mua hàng để thanh toán.</w:t>
+      </w:r>
+    </w:p>
+    <w:p>
+      <w:pPr>
+        <w:ind w:firstLine="0"/>
+        <w:rPr>
+          <w:lang w:val="fr-FR"/>
+        </w:rPr>
+      </w:pPr>
     </w:p>
     <w:p>
       <w:pPr>
@@ -18830,9 +18760,9 @@
         <w:lastRenderedPageBreak/>
         <w:drawing>
           <wp:inline distT="0" distB="0" distL="0" distR="0">
-            <wp:extent cx="5579745" cy="4094480"/>
-            <wp:effectExtent l="0" t="0" r="1905" b="1270"/>
-            <wp:docPr id="25" name="Picture 25"/>
+            <wp:extent cx="5579745" cy="4591050"/>
+            <wp:effectExtent l="0" t="0" r="1905" b="0"/>
+            <wp:docPr id="23" name="Picture 23"/>
             <wp:cNvGraphicFramePr>
               <a:graphicFrameLocks xmlns:a="http://schemas.openxmlformats.org/drawingml/2006/main" noChangeAspect="1"/>
             </wp:cNvGraphicFramePr>
@@ -18840,7 +18770,7 @@
               <a:graphicData uri="http://schemas.openxmlformats.org/drawingml/2006/picture">
                 <pic:pic xmlns:pic="http://schemas.openxmlformats.org/drawingml/2006/picture">
                   <pic:nvPicPr>
-                    <pic:cNvPr id="25" name="11.Register.png"/>
+                    <pic:cNvPr id="23" name="7.Cart View.png"/>
                     <pic:cNvPicPr/>
                   </pic:nvPicPr>
                   <pic:blipFill>
@@ -18858,7 +18788,7 @@
                   <pic:spPr>
                     <a:xfrm>
                       <a:off x="0" y="0"/>
-                      <a:ext cx="5579745" cy="4094480"/>
+                      <a:ext cx="5579745" cy="4591050"/>
                     </a:xfrm>
                     <a:prstGeom prst="rect">
                       <a:avLst/>
@@ -18882,7 +18812,7 @@
         <w:rPr>
           <w:lang w:val="fr-FR"/>
         </w:rPr>
-        <w:t>Trang đăng nhập : Người dùng sử dụng tài khoản thành viên để đăng nhập vào hệ thống.</w:t>
+        <w:t>Trang thanh toán : Người dùng nhập những thông tin cá nhân và chọn hình thức thanh toán để xác nhận đơn hàng.</w:t>
       </w:r>
     </w:p>
     <w:p>
@@ -18890,6 +18820,14 @@
         <w:ind w:firstLine="0"/>
         <w:rPr>
           <w:lang w:val="fr-FR"/>
+        </w:rPr>
+      </w:pPr>
+    </w:p>
+    <w:p>
+      <w:pPr>
+        <w:ind w:firstLine="0"/>
+        <w:rPr>
+          <w:lang w:val="vi-VN"/>
         </w:rPr>
       </w:pPr>
       <w:r>
@@ -18902,7 +18840,7 @@
           <wp:inline distT="0" distB="0" distL="0" distR="0">
             <wp:extent cx="5579745" cy="4094480"/>
             <wp:effectExtent l="0" t="0" r="1905" b="1270"/>
-            <wp:docPr id="28" name="Picture 28"/>
+            <wp:docPr id="24" name="Picture 24"/>
             <wp:cNvGraphicFramePr>
               <a:graphicFrameLocks xmlns:a="http://schemas.openxmlformats.org/drawingml/2006/main" noChangeAspect="1"/>
             </wp:cNvGraphicFramePr>
@@ -18910,7 +18848,7 @@
               <a:graphicData uri="http://schemas.openxmlformats.org/drawingml/2006/picture">
                 <pic:pic xmlns:pic="http://schemas.openxmlformats.org/drawingml/2006/picture">
                   <pic:nvPicPr>
-                    <pic:cNvPr id="28" name="10.Login.png"/>
+                    <pic:cNvPr id="24" name="9.Order.png"/>
                     <pic:cNvPicPr/>
                   </pic:nvPicPr>
                   <pic:blipFill>
@@ -18940,6 +18878,152 @@
           </wp:inline>
         </w:drawing>
       </w:r>
+      <w:r>
+        <w:rPr>
+          <w:lang w:val="vi-VN"/>
+        </w:rPr>
+        <w:t xml:space="preserve"> </w:t>
+      </w:r>
+    </w:p>
+    <w:p>
+      <w:pPr>
+        <w:ind w:firstLine="0"/>
+        <w:rPr>
+          <w:lang w:val="vi-VN"/>
+        </w:rPr>
+      </w:pPr>
+      <w:r>
+        <w:rPr>
+          <w:lang w:val="vi-VN"/>
+        </w:rPr>
+        <w:t>Trang đăng ký thành viên : Khách hàng nhập thông tin đăng ký để tiến hành đăng ký tài khoản thành viên.</w:t>
+      </w:r>
+    </w:p>
+    <w:p>
+      <w:pPr>
+        <w:ind w:firstLine="0"/>
+        <w:rPr>
+          <w:lang w:val="fr-FR"/>
+        </w:rPr>
+      </w:pPr>
+      <w:r>
+        <w:rPr>
+          <w:noProof/>
+          <w:lang w:val="vi-VN" w:eastAsia="vi-VN"/>
+        </w:rPr>
+        <w:lastRenderedPageBreak/>
+        <w:drawing>
+          <wp:inline distT="0" distB="0" distL="0" distR="0">
+            <wp:extent cx="5579745" cy="4094480"/>
+            <wp:effectExtent l="0" t="0" r="1905" b="1270"/>
+            <wp:docPr id="25" name="Picture 25"/>
+            <wp:cNvGraphicFramePr>
+              <a:graphicFrameLocks xmlns:a="http://schemas.openxmlformats.org/drawingml/2006/main" noChangeAspect="1"/>
+            </wp:cNvGraphicFramePr>
+            <a:graphic xmlns:a="http://schemas.openxmlformats.org/drawingml/2006/main">
+              <a:graphicData uri="http://schemas.openxmlformats.org/drawingml/2006/picture">
+                <pic:pic xmlns:pic="http://schemas.openxmlformats.org/drawingml/2006/picture">
+                  <pic:nvPicPr>
+                    <pic:cNvPr id="25" name="11.Register.png"/>
+                    <pic:cNvPicPr/>
+                  </pic:nvPicPr>
+                  <pic:blipFill>
+                    <a:blip r:embed="rId48" cstate="print">
+                      <a:extLst>
+                        <a:ext uri="{28A0092B-C50C-407E-A947-70E740481C1C}">
+                          <a14:useLocalDpi xmlns:a14="http://schemas.microsoft.com/office/drawing/2010/main" val="0"/>
+                        </a:ext>
+                      </a:extLst>
+                    </a:blip>
+                    <a:stretch>
+                      <a:fillRect/>
+                    </a:stretch>
+                  </pic:blipFill>
+                  <pic:spPr>
+                    <a:xfrm>
+                      <a:off x="0" y="0"/>
+                      <a:ext cx="5579745" cy="4094480"/>
+                    </a:xfrm>
+                    <a:prstGeom prst="rect">
+                      <a:avLst/>
+                    </a:prstGeom>
+                  </pic:spPr>
+                </pic:pic>
+              </a:graphicData>
+            </a:graphic>
+          </wp:inline>
+        </w:drawing>
+      </w:r>
+    </w:p>
+    <w:p>
+      <w:pPr>
+        <w:ind w:firstLine="0"/>
+        <w:rPr>
+          <w:lang w:val="fr-FR"/>
+        </w:rPr>
+      </w:pPr>
+      <w:r>
+        <w:rPr>
+          <w:lang w:val="fr-FR"/>
+        </w:rPr>
+        <w:t>Trang đăng nhập : Người dùng sử dụng tài khoản thành viên để đăng nhập vào hệ thống.</w:t>
+      </w:r>
+    </w:p>
+    <w:p>
+      <w:pPr>
+        <w:ind w:firstLine="0"/>
+        <w:rPr>
+          <w:lang w:val="fr-FR"/>
+        </w:rPr>
+      </w:pPr>
+      <w:r>
+        <w:rPr>
+          <w:noProof/>
+          <w:lang w:val="vi-VN" w:eastAsia="vi-VN"/>
+        </w:rPr>
+        <w:lastRenderedPageBreak/>
+        <w:drawing>
+          <wp:inline distT="0" distB="0" distL="0" distR="0">
+            <wp:extent cx="5579745" cy="4094480"/>
+            <wp:effectExtent l="0" t="0" r="1905" b="1270"/>
+            <wp:docPr id="28" name="Picture 28"/>
+            <wp:cNvGraphicFramePr>
+              <a:graphicFrameLocks xmlns:a="http://schemas.openxmlformats.org/drawingml/2006/main" noChangeAspect="1"/>
+            </wp:cNvGraphicFramePr>
+            <a:graphic xmlns:a="http://schemas.openxmlformats.org/drawingml/2006/main">
+              <a:graphicData uri="http://schemas.openxmlformats.org/drawingml/2006/picture">
+                <pic:pic xmlns:pic="http://schemas.openxmlformats.org/drawingml/2006/picture">
+                  <pic:nvPicPr>
+                    <pic:cNvPr id="28" name="10.Login.png"/>
+                    <pic:cNvPicPr/>
+                  </pic:nvPicPr>
+                  <pic:blipFill>
+                    <a:blip r:embed="rId49" cstate="print">
+                      <a:extLst>
+                        <a:ext uri="{28A0092B-C50C-407E-A947-70E740481C1C}">
+                          <a14:useLocalDpi xmlns:a14="http://schemas.microsoft.com/office/drawing/2010/main" val="0"/>
+                        </a:ext>
+                      </a:extLst>
+                    </a:blip>
+                    <a:stretch>
+                      <a:fillRect/>
+                    </a:stretch>
+                  </pic:blipFill>
+                  <pic:spPr>
+                    <a:xfrm>
+                      <a:off x="0" y="0"/>
+                      <a:ext cx="5579745" cy="4094480"/>
+                    </a:xfrm>
+                    <a:prstGeom prst="rect">
+                      <a:avLst/>
+                    </a:prstGeom>
+                  </pic:spPr>
+                </pic:pic>
+              </a:graphicData>
+            </a:graphic>
+          </wp:inline>
+        </w:drawing>
+      </w:r>
     </w:p>
     <w:p>
       <w:pPr>
@@ -18983,7 +19067,7 @@
                     <pic:cNvPicPr/>
                   </pic:nvPicPr>
                   <pic:blipFill>
-                    <a:blip r:embed="rId48" cstate="print">
+                    <a:blip r:embed="rId50" cstate="print">
                       <a:extLst>
                         <a:ext uri="{28A0092B-C50C-407E-A947-70E740481C1C}">
                           <a14:useLocalDpi xmlns:a14="http://schemas.microsoft.com/office/drawing/2010/main" val="0"/>
@@ -19053,7 +19137,7 @@
                     <pic:cNvPicPr/>
                   </pic:nvPicPr>
                   <pic:blipFill>
-                    <a:blip r:embed="rId49" cstate="print">
+                    <a:blip r:embed="rId51" cstate="print">
                       <a:extLst>
                         <a:ext uri="{28A0092B-C50C-407E-A947-70E740481C1C}">
                           <a14:useLocalDpi xmlns:a14="http://schemas.microsoft.com/office/drawing/2010/main" val="0"/>
@@ -19129,7 +19213,7 @@
                     <pic:cNvPicPr/>
                   </pic:nvPicPr>
                   <pic:blipFill>
-                    <a:blip r:embed="rId50" cstate="print">
+                    <a:blip r:embed="rId52" cstate="print">
                       <a:extLst>
                         <a:ext uri="{28A0092B-C50C-407E-A947-70E740481C1C}">
                           <a14:useLocalDpi xmlns:a14="http://schemas.microsoft.com/office/drawing/2010/main" val="0"/>
@@ -19155,54 +19239,6 @@
           </wp:inline>
         </w:drawing>
       </w:r>
-      <w:r>
-        <w:rPr>
-          <w:noProof/>
-          <w:lang w:val="vi-VN" w:eastAsia="vi-VN"/>
-        </w:rPr>
-        <w:lastRenderedPageBreak/>
-        <w:drawing>
-          <wp:inline distT="0" distB="0" distL="0" distR="0">
-            <wp:extent cx="5579745" cy="4591050"/>
-            <wp:effectExtent l="0" t="0" r="1905" b="0"/>
-            <wp:docPr id="31" name="Picture 31"/>
-            <wp:cNvGraphicFramePr>
-              <a:graphicFrameLocks xmlns:a="http://schemas.openxmlformats.org/drawingml/2006/main" noChangeAspect="1"/>
-            </wp:cNvGraphicFramePr>
-            <a:graphic xmlns:a="http://schemas.openxmlformats.org/drawingml/2006/main">
-              <a:graphicData uri="http://schemas.openxmlformats.org/drawingml/2006/picture">
-                <pic:pic xmlns:pic="http://schemas.openxmlformats.org/drawingml/2006/picture">
-                  <pic:nvPicPr>
-                    <pic:cNvPr id="31" name="15.Search Product Price View.png"/>
-                    <pic:cNvPicPr/>
-                  </pic:nvPicPr>
-                  <pic:blipFill>
-                    <a:blip r:embed="rId51" cstate="print">
-                      <a:extLst>
-                        <a:ext uri="{28A0092B-C50C-407E-A947-70E740481C1C}">
-                          <a14:useLocalDpi xmlns:a14="http://schemas.microsoft.com/office/drawing/2010/main" val="0"/>
-                        </a:ext>
-                      </a:extLst>
-                    </a:blip>
-                    <a:stretch>
-                      <a:fillRect/>
-                    </a:stretch>
-                  </pic:blipFill>
-                  <pic:spPr>
-                    <a:xfrm>
-                      <a:off x="0" y="0"/>
-                      <a:ext cx="5579745" cy="4591050"/>
-                    </a:xfrm>
-                    <a:prstGeom prst="rect">
-                      <a:avLst/>
-                    </a:prstGeom>
-                  </pic:spPr>
-                </pic:pic>
-              </a:graphicData>
-            </a:graphic>
-          </wp:inline>
-        </w:drawing>
-      </w:r>
     </w:p>
     <w:p>
       <w:pPr>
@@ -19232,14 +19268,14 @@
           <w:lang w:val="fr-FR"/>
         </w:rPr>
       </w:pPr>
-      <w:bookmarkStart w:id="46" w:name="_Toc515950758"/>
+      <w:bookmarkStart w:id="47" w:name="_Toc515950758"/>
       <w:r>
         <w:rPr>
           <w:lang w:val="fr-FR"/>
         </w:rPr>
         <w:t>MOBILE APP</w:t>
       </w:r>
-      <w:bookmarkEnd w:id="46"/>
+      <w:bookmarkEnd w:id="47"/>
     </w:p>
     <w:p>
       <w:pPr>
@@ -19312,7 +19348,7 @@
                     <pic:cNvPicPr/>
                   </pic:nvPicPr>
                   <pic:blipFill>
-                    <a:blip r:embed="rId52">
+                    <a:blip r:embed="rId53">
                       <a:extLst>
                         <a:ext uri="{28A0092B-C50C-407E-A947-70E740481C1C}">
                           <a14:useLocalDpi xmlns:a14="http://schemas.microsoft.com/office/drawing/2010/main" val="0"/>
@@ -19382,7 +19418,7 @@
                     <pic:cNvPicPr/>
                   </pic:nvPicPr>
                   <pic:blipFill>
-                    <a:blip r:embed="rId53">
+                    <a:blip r:embed="rId54">
                       <a:extLst>
                         <a:ext uri="{28A0092B-C50C-407E-A947-70E740481C1C}">
                           <a14:useLocalDpi xmlns:a14="http://schemas.microsoft.com/office/drawing/2010/main" val="0"/>
@@ -19452,7 +19488,7 @@
                     <pic:cNvPicPr/>
                   </pic:nvPicPr>
                   <pic:blipFill>
-                    <a:blip r:embed="rId54">
+                    <a:blip r:embed="rId55">
                       <a:extLst>
                         <a:ext uri="{28A0092B-C50C-407E-A947-70E740481C1C}">
                           <a14:useLocalDpi xmlns:a14="http://schemas.microsoft.com/office/drawing/2010/main" val="0"/>
@@ -19522,7 +19558,7 @@
                     <pic:cNvPicPr/>
                   </pic:nvPicPr>
                   <pic:blipFill>
-                    <a:blip r:embed="rId55">
+                    <a:blip r:embed="rId56">
                       <a:extLst>
                         <a:ext uri="{28A0092B-C50C-407E-A947-70E740481C1C}">
                           <a14:useLocalDpi xmlns:a14="http://schemas.microsoft.com/office/drawing/2010/main" val="0"/>
@@ -19592,7 +19628,7 @@
                     <pic:cNvPicPr/>
                   </pic:nvPicPr>
                   <pic:blipFill>
-                    <a:blip r:embed="rId56">
+                    <a:blip r:embed="rId57">
                       <a:extLst>
                         <a:ext uri="{28A0092B-C50C-407E-A947-70E740481C1C}">
                           <a14:useLocalDpi xmlns:a14="http://schemas.microsoft.com/office/drawing/2010/main" val="0"/>
@@ -19630,7 +19666,19 @@
         <w:rPr>
           <w:lang w:val="fr-FR"/>
         </w:rPr>
-        <w:t>Màn hình giỏ hàng : màn hình chưa các mặt hàng đã được thêm vào giỏ hàng</w:t>
+        <w:t>Màn hình giỏ hàng : màn hình c</w:t>
+      </w:r>
+      <w:r>
+        <w:rPr>
+          <w:lang w:val="fr-FR"/>
+        </w:rPr>
+        <w:t>hứ</w:t>
+      </w:r>
+      <w:r>
+        <w:rPr>
+          <w:lang w:val="fr-FR"/>
+        </w:rPr>
+        <w:t>a các mặt hàng đã được thêm vào giỏ hàng</w:t>
       </w:r>
     </w:p>
     <w:p>
@@ -19662,7 +19710,7 @@
                     <pic:cNvPicPr/>
                   </pic:nvPicPr>
                   <pic:blipFill>
-                    <a:blip r:embed="rId57">
+                    <a:blip r:embed="rId58">
                       <a:extLst>
                         <a:ext uri="{28A0092B-C50C-407E-A947-70E740481C1C}">
                           <a14:useLocalDpi xmlns:a14="http://schemas.microsoft.com/office/drawing/2010/main" val="0"/>
@@ -19732,7 +19780,7 @@
                     <pic:cNvPicPr/>
                   </pic:nvPicPr>
                   <pic:blipFill>
-                    <a:blip r:embed="rId58">
+                    <a:blip r:embed="rId59">
                       <a:extLst>
                         <a:ext uri="{28A0092B-C50C-407E-A947-70E740481C1C}">
                           <a14:useLocalDpi xmlns:a14="http://schemas.microsoft.com/office/drawing/2010/main" val="0"/>
@@ -19802,7 +19850,7 @@
                     <pic:cNvPicPr/>
                   </pic:nvPicPr>
                   <pic:blipFill>
-                    <a:blip r:embed="rId59">
+                    <a:blip r:embed="rId60">
                       <a:extLst>
                         <a:ext uri="{28A0092B-C50C-407E-A947-70E740481C1C}">
                           <a14:useLocalDpi xmlns:a14="http://schemas.microsoft.com/office/drawing/2010/main" val="0"/>
@@ -19872,7 +19920,7 @@
                     <pic:cNvPicPr/>
                   </pic:nvPicPr>
                   <pic:blipFill>
-                    <a:blip r:embed="rId60">
+                    <a:blip r:embed="rId61">
                       <a:extLst>
                         <a:ext uri="{28A0092B-C50C-407E-A947-70E740481C1C}">
                           <a14:useLocalDpi xmlns:a14="http://schemas.microsoft.com/office/drawing/2010/main" val="0"/>
@@ -19960,7 +20008,7 @@
                     <pic:cNvPicPr/>
                   </pic:nvPicPr>
                   <pic:blipFill>
-                    <a:blip r:embed="rId61">
+                    <a:blip r:embed="rId62">
                       <a:extLst>
                         <a:ext uri="{28A0092B-C50C-407E-A947-70E740481C1C}">
                           <a14:useLocalDpi xmlns:a14="http://schemas.microsoft.com/office/drawing/2010/main" val="0"/>
@@ -19994,8 +20042,6 @@
           <w:lang w:val="fr-FR"/>
         </w:rPr>
       </w:pPr>
-      <w:bookmarkStart w:id="47" w:name="_GoBack"/>
-      <w:bookmarkEnd w:id="47"/>
     </w:p>
     <w:p>
       <w:pPr>
@@ -20601,7 +20647,7 @@
                     </pic:cNvPicPr>
                   </pic:nvPicPr>
                   <pic:blipFill>
-                    <a:blip r:embed="rId62">
+                    <a:blip r:embed="rId63">
                       <a:extLst>
                         <a:ext uri="{28A0092B-C50C-407E-A947-70E740481C1C}">
                           <a14:useLocalDpi xmlns:a14="http://schemas.microsoft.com/office/drawing/2010/main" val="0"/>
@@ -22504,7 +22550,7 @@
       <w:bookmarkEnd w:id="62"/>
     </w:p>
     <w:sectPr>
-      <w:headerReference w:type="default" r:id="rId63"/>
+      <w:headerReference w:type="default" r:id="rId64"/>
       <w:pgSz w:w="11906" w:h="16838"/>
       <w:pgMar w:top="1985" w:right="1134" w:bottom="1701" w:left="1985" w:header="709" w:footer="709" w:gutter="0"/>
       <w:cols w:space="708"/>
@@ -22599,7 +22645,7 @@
           <w:rPr>
             <w:noProof/>
           </w:rPr>
-          <w:t>64</w:t>
+          <w:t>54</w:t>
         </w:r>
         <w:r>
           <w:rPr>
@@ -31332,7 +31378,7 @@
 </file>
 
 <file path=customXml/itemProps1.xml><?xml version="1.0" encoding="utf-8"?>
-<ds:datastoreItem xmlns:ds="http://schemas.openxmlformats.org/officeDocument/2006/customXml" ds:itemID="{5EE3FCD5-DA68-43D5-BA3F-2C559812C742}">
+<ds:datastoreItem xmlns:ds="http://schemas.openxmlformats.org/officeDocument/2006/customXml" ds:itemID="{540E78F3-FDFA-433A-BAE0-665DF309AB15}">
   <ds:schemaRefs>
     <ds:schemaRef ds:uri="http://schemas.openxmlformats.org/officeDocument/2006/bibliography"/>
   </ds:schemaRefs>

</xml_diff>